<commit_message>
Updated Hackathon Project Canvas.
</commit_message>
<xml_diff>
--- a/Semester 1/Extra-Curriculars/Hackathon/Project Canvas.docx
+++ b/Semester 1/Extra-Curriculars/Hackathon/Project Canvas.docx
@@ -7,16 +7,1326 @@
         <w:pStyle w:val="Heading1"/>
         <w:jc w:val="center"/>
       </w:pPr>
+      <w:bookmarkStart w:id="0" w:name="_Toc193655274"/>
       <w:r>
         <w:t>Project Canvas</w:t>
       </w:r>
+      <w:bookmarkEnd w:id="0"/>
     </w:p>
     <w:p/>
+    <w:sdt>
+      <w:sdtPr>
+        <w:id w:val="-5596569"/>
+        <w:docPartObj>
+          <w:docPartGallery w:val="Table of Contents"/>
+          <w:docPartUnique/>
+        </w:docPartObj>
+      </w:sdtPr>
+      <w:sdtEndPr>
+        <w:rPr>
+          <w:rFonts w:asciiTheme="minorHAnsi" w:eastAsiaTheme="minorHAnsi" w:hAnsiTheme="minorHAnsi" w:cstheme="minorBidi"/>
+          <w:b/>
+          <w:bCs/>
+          <w:noProof/>
+          <w:color w:val="auto"/>
+          <w:kern w:val="2"/>
+          <w:sz w:val="22"/>
+          <w:szCs w:val="22"/>
+          <w:lang w:val="en-CA"/>
+          <w14:ligatures w14:val="standardContextual"/>
+        </w:rPr>
+      </w:sdtEndPr>
+      <w:sdtContent>
+        <w:p>
+          <w:pPr>
+            <w:pStyle w:val="TOCHeading"/>
+          </w:pPr>
+          <w:r>
+            <w:t>Table of Contents</w:t>
+          </w:r>
+        </w:p>
+        <w:p>
+          <w:pPr>
+            <w:pStyle w:val="TOC1"/>
+            <w:tabs>
+              <w:tab w:val="right" w:leader="dot" w:pos="9350"/>
+            </w:tabs>
+            <w:rPr>
+              <w:rFonts w:eastAsiaTheme="minorEastAsia"/>
+              <w:noProof/>
+              <w:sz w:val="24"/>
+              <w:szCs w:val="24"/>
+              <w:lang w:eastAsia="en-CA"/>
+            </w:rPr>
+          </w:pPr>
+          <w:r>
+            <w:fldChar w:fldCharType="begin"/>
+          </w:r>
+          <w:r>
+            <w:instrText xml:space="preserve"> TOC \o "1-3" \h \z \u </w:instrText>
+          </w:r>
+          <w:r>
+            <w:fldChar w:fldCharType="separate"/>
+          </w:r>
+          <w:hyperlink w:anchor="_Toc193655274" w:history="1">
+            <w:r>
+              <w:rPr>
+                <w:rStyle w:val="Hyperlink"/>
+                <w:noProof/>
+              </w:rPr>
+              <w:t>Project Canvas</w:t>
+            </w:r>
+            <w:r>
+              <w:rPr>
+                <w:noProof/>
+                <w:webHidden/>
+              </w:rPr>
+              <w:tab/>
+            </w:r>
+            <w:r>
+              <w:rPr>
+                <w:noProof/>
+                <w:webHidden/>
+              </w:rPr>
+              <w:fldChar w:fldCharType="begin"/>
+            </w:r>
+            <w:r>
+              <w:rPr>
+                <w:noProof/>
+                <w:webHidden/>
+              </w:rPr>
+              <w:instrText xml:space="preserve"> PAGEREF _Toc193655274 \h </w:instrText>
+            </w:r>
+            <w:r>
+              <w:rPr>
+                <w:noProof/>
+                <w:webHidden/>
+              </w:rPr>
+            </w:r>
+            <w:r>
+              <w:rPr>
+                <w:noProof/>
+                <w:webHidden/>
+              </w:rPr>
+              <w:fldChar w:fldCharType="separate"/>
+            </w:r>
+            <w:r>
+              <w:rPr>
+                <w:noProof/>
+                <w:webHidden/>
+              </w:rPr>
+              <w:t>1</w:t>
+            </w:r>
+            <w:r>
+              <w:rPr>
+                <w:noProof/>
+                <w:webHidden/>
+              </w:rPr>
+              <w:fldChar w:fldCharType="end"/>
+            </w:r>
+          </w:hyperlink>
+        </w:p>
+        <w:p>
+          <w:pPr>
+            <w:pStyle w:val="TOC2"/>
+            <w:tabs>
+              <w:tab w:val="right" w:leader="dot" w:pos="9350"/>
+            </w:tabs>
+            <w:rPr>
+              <w:rFonts w:eastAsiaTheme="minorEastAsia"/>
+              <w:noProof/>
+              <w:sz w:val="24"/>
+              <w:szCs w:val="24"/>
+              <w:lang w:eastAsia="en-CA"/>
+            </w:rPr>
+          </w:pPr>
+          <w:hyperlink w:anchor="_Toc193655275" w:history="1">
+            <w:r>
+              <w:rPr>
+                <w:rStyle w:val="Hyperlink"/>
+                <w:noProof/>
+              </w:rPr>
+              <w:t xml:space="preserve">Team Overview – </w:t>
+            </w:r>
+            <w:r>
+              <w:rPr>
+                <w:rStyle w:val="Hyperlink"/>
+                <w:b/>
+                <w:bCs/>
+                <w:noProof/>
+              </w:rPr>
+              <w:t>HackGPT</w:t>
+            </w:r>
+            <w:r>
+              <w:rPr>
+                <w:noProof/>
+                <w:webHidden/>
+              </w:rPr>
+              <w:tab/>
+            </w:r>
+            <w:r>
+              <w:rPr>
+                <w:noProof/>
+                <w:webHidden/>
+              </w:rPr>
+              <w:fldChar w:fldCharType="begin"/>
+            </w:r>
+            <w:r>
+              <w:rPr>
+                <w:noProof/>
+                <w:webHidden/>
+              </w:rPr>
+              <w:instrText xml:space="preserve"> PAGEREF _Toc193655275 \h </w:instrText>
+            </w:r>
+            <w:r>
+              <w:rPr>
+                <w:noProof/>
+                <w:webHidden/>
+              </w:rPr>
+            </w:r>
+            <w:r>
+              <w:rPr>
+                <w:noProof/>
+                <w:webHidden/>
+              </w:rPr>
+              <w:fldChar w:fldCharType="separate"/>
+            </w:r>
+            <w:r>
+              <w:rPr>
+                <w:noProof/>
+                <w:webHidden/>
+              </w:rPr>
+              <w:t>1</w:t>
+            </w:r>
+            <w:r>
+              <w:rPr>
+                <w:noProof/>
+                <w:webHidden/>
+              </w:rPr>
+              <w:fldChar w:fldCharType="end"/>
+            </w:r>
+          </w:hyperlink>
+        </w:p>
+        <w:p>
+          <w:pPr>
+            <w:pStyle w:val="TOC3"/>
+            <w:tabs>
+              <w:tab w:val="right" w:leader="dot" w:pos="9350"/>
+            </w:tabs>
+            <w:rPr>
+              <w:rFonts w:eastAsiaTheme="minorEastAsia"/>
+              <w:noProof/>
+              <w:sz w:val="24"/>
+              <w:szCs w:val="24"/>
+              <w:lang w:eastAsia="en-CA"/>
+            </w:rPr>
+          </w:pPr>
+          <w:hyperlink w:anchor="_Toc193655276" w:history="1">
+            <w:r>
+              <w:rPr>
+                <w:rStyle w:val="Hyperlink"/>
+                <w:noProof/>
+              </w:rPr>
+              <w:t>1. Jonathan Chacko</w:t>
+            </w:r>
+            <w:r>
+              <w:rPr>
+                <w:noProof/>
+                <w:webHidden/>
+              </w:rPr>
+              <w:tab/>
+            </w:r>
+            <w:r>
+              <w:rPr>
+                <w:noProof/>
+                <w:webHidden/>
+              </w:rPr>
+              <w:fldChar w:fldCharType="begin"/>
+            </w:r>
+            <w:r>
+              <w:rPr>
+                <w:noProof/>
+                <w:webHidden/>
+              </w:rPr>
+              <w:instrText xml:space="preserve"> PAGEREF _Toc193655276 \h </w:instrText>
+            </w:r>
+            <w:r>
+              <w:rPr>
+                <w:noProof/>
+                <w:webHidden/>
+              </w:rPr>
+            </w:r>
+            <w:r>
+              <w:rPr>
+                <w:noProof/>
+                <w:webHidden/>
+              </w:rPr>
+              <w:fldChar w:fldCharType="separate"/>
+            </w:r>
+            <w:r>
+              <w:rPr>
+                <w:noProof/>
+                <w:webHidden/>
+              </w:rPr>
+              <w:t>1</w:t>
+            </w:r>
+            <w:r>
+              <w:rPr>
+                <w:noProof/>
+                <w:webHidden/>
+              </w:rPr>
+              <w:fldChar w:fldCharType="end"/>
+            </w:r>
+          </w:hyperlink>
+        </w:p>
+        <w:p>
+          <w:pPr>
+            <w:pStyle w:val="TOC3"/>
+            <w:tabs>
+              <w:tab w:val="right" w:leader="dot" w:pos="9350"/>
+            </w:tabs>
+            <w:rPr>
+              <w:rFonts w:eastAsiaTheme="minorEastAsia"/>
+              <w:noProof/>
+              <w:sz w:val="24"/>
+              <w:szCs w:val="24"/>
+              <w:lang w:eastAsia="en-CA"/>
+            </w:rPr>
+          </w:pPr>
+          <w:hyperlink w:anchor="_Toc193655277" w:history="1">
+            <w:r>
+              <w:rPr>
+                <w:rStyle w:val="Hyperlink"/>
+                <w:noProof/>
+              </w:rPr>
+              <w:t>2. Parv Arora</w:t>
+            </w:r>
+            <w:r>
+              <w:rPr>
+                <w:noProof/>
+                <w:webHidden/>
+              </w:rPr>
+              <w:tab/>
+            </w:r>
+            <w:r>
+              <w:rPr>
+                <w:noProof/>
+                <w:webHidden/>
+              </w:rPr>
+              <w:fldChar w:fldCharType="begin"/>
+            </w:r>
+            <w:r>
+              <w:rPr>
+                <w:noProof/>
+                <w:webHidden/>
+              </w:rPr>
+              <w:instrText xml:space="preserve"> PAGEREF _Toc193655277 \h </w:instrText>
+            </w:r>
+            <w:r>
+              <w:rPr>
+                <w:noProof/>
+                <w:webHidden/>
+              </w:rPr>
+            </w:r>
+            <w:r>
+              <w:rPr>
+                <w:noProof/>
+                <w:webHidden/>
+              </w:rPr>
+              <w:fldChar w:fldCharType="separate"/>
+            </w:r>
+            <w:r>
+              <w:rPr>
+                <w:noProof/>
+                <w:webHidden/>
+              </w:rPr>
+              <w:t>2</w:t>
+            </w:r>
+            <w:r>
+              <w:rPr>
+                <w:noProof/>
+                <w:webHidden/>
+              </w:rPr>
+              <w:fldChar w:fldCharType="end"/>
+            </w:r>
+          </w:hyperlink>
+        </w:p>
+        <w:p>
+          <w:pPr>
+            <w:pStyle w:val="TOC3"/>
+            <w:tabs>
+              <w:tab w:val="right" w:leader="dot" w:pos="9350"/>
+            </w:tabs>
+            <w:rPr>
+              <w:rFonts w:eastAsiaTheme="minorEastAsia"/>
+              <w:noProof/>
+              <w:sz w:val="24"/>
+              <w:szCs w:val="24"/>
+              <w:lang w:eastAsia="en-CA"/>
+            </w:rPr>
+          </w:pPr>
+          <w:hyperlink w:anchor="_Toc193655278" w:history="1">
+            <w:r>
+              <w:rPr>
+                <w:rStyle w:val="Hyperlink"/>
+                <w:noProof/>
+              </w:rPr>
+              <w:t>3. Raj Singh</w:t>
+            </w:r>
+            <w:r>
+              <w:rPr>
+                <w:noProof/>
+                <w:webHidden/>
+              </w:rPr>
+              <w:tab/>
+            </w:r>
+            <w:r>
+              <w:rPr>
+                <w:noProof/>
+                <w:webHidden/>
+              </w:rPr>
+              <w:fldChar w:fldCharType="begin"/>
+            </w:r>
+            <w:r>
+              <w:rPr>
+                <w:noProof/>
+                <w:webHidden/>
+              </w:rPr>
+              <w:instrText xml:space="preserve"> PAGEREF _Toc193655278 \h </w:instrText>
+            </w:r>
+            <w:r>
+              <w:rPr>
+                <w:noProof/>
+                <w:webHidden/>
+              </w:rPr>
+            </w:r>
+            <w:r>
+              <w:rPr>
+                <w:noProof/>
+                <w:webHidden/>
+              </w:rPr>
+              <w:fldChar w:fldCharType="separate"/>
+            </w:r>
+            <w:r>
+              <w:rPr>
+                <w:noProof/>
+                <w:webHidden/>
+              </w:rPr>
+              <w:t>2</w:t>
+            </w:r>
+            <w:r>
+              <w:rPr>
+                <w:noProof/>
+                <w:webHidden/>
+              </w:rPr>
+              <w:fldChar w:fldCharType="end"/>
+            </w:r>
+          </w:hyperlink>
+        </w:p>
+        <w:p>
+          <w:pPr>
+            <w:pStyle w:val="TOC3"/>
+            <w:tabs>
+              <w:tab w:val="right" w:leader="dot" w:pos="9350"/>
+            </w:tabs>
+            <w:rPr>
+              <w:rFonts w:eastAsiaTheme="minorEastAsia"/>
+              <w:noProof/>
+              <w:sz w:val="24"/>
+              <w:szCs w:val="24"/>
+              <w:lang w:eastAsia="en-CA"/>
+            </w:rPr>
+          </w:pPr>
+          <w:hyperlink w:anchor="_Toc193655279" w:history="1">
+            <w:r>
+              <w:rPr>
+                <w:rStyle w:val="Hyperlink"/>
+                <w:noProof/>
+              </w:rPr>
+              <w:t>4. Fawad Arshad</w:t>
+            </w:r>
+            <w:r>
+              <w:rPr>
+                <w:noProof/>
+                <w:webHidden/>
+              </w:rPr>
+              <w:tab/>
+            </w:r>
+            <w:r>
+              <w:rPr>
+                <w:noProof/>
+                <w:webHidden/>
+              </w:rPr>
+              <w:fldChar w:fldCharType="begin"/>
+            </w:r>
+            <w:r>
+              <w:rPr>
+                <w:noProof/>
+                <w:webHidden/>
+              </w:rPr>
+              <w:instrText xml:space="preserve"> PAGEREF _Toc193655279 \h </w:instrText>
+            </w:r>
+            <w:r>
+              <w:rPr>
+                <w:noProof/>
+                <w:webHidden/>
+              </w:rPr>
+            </w:r>
+            <w:r>
+              <w:rPr>
+                <w:noProof/>
+                <w:webHidden/>
+              </w:rPr>
+              <w:fldChar w:fldCharType="separate"/>
+            </w:r>
+            <w:r>
+              <w:rPr>
+                <w:noProof/>
+                <w:webHidden/>
+              </w:rPr>
+              <w:t>2</w:t>
+            </w:r>
+            <w:r>
+              <w:rPr>
+                <w:noProof/>
+                <w:webHidden/>
+              </w:rPr>
+              <w:fldChar w:fldCharType="end"/>
+            </w:r>
+          </w:hyperlink>
+        </w:p>
+        <w:p>
+          <w:pPr>
+            <w:pStyle w:val="TOC3"/>
+            <w:tabs>
+              <w:tab w:val="right" w:leader="dot" w:pos="9350"/>
+            </w:tabs>
+            <w:rPr>
+              <w:rFonts w:eastAsiaTheme="minorEastAsia"/>
+              <w:noProof/>
+              <w:sz w:val="24"/>
+              <w:szCs w:val="24"/>
+              <w:lang w:eastAsia="en-CA"/>
+            </w:rPr>
+          </w:pPr>
+          <w:hyperlink w:anchor="_Toc193655280" w:history="1">
+            <w:r>
+              <w:rPr>
+                <w:rStyle w:val="Hyperlink"/>
+                <w:noProof/>
+              </w:rPr>
+              <w:t>5. Vishal Saini</w:t>
+            </w:r>
+            <w:r>
+              <w:rPr>
+                <w:noProof/>
+                <w:webHidden/>
+              </w:rPr>
+              <w:tab/>
+            </w:r>
+            <w:r>
+              <w:rPr>
+                <w:noProof/>
+                <w:webHidden/>
+              </w:rPr>
+              <w:fldChar w:fldCharType="begin"/>
+            </w:r>
+            <w:r>
+              <w:rPr>
+                <w:noProof/>
+                <w:webHidden/>
+              </w:rPr>
+              <w:instrText xml:space="preserve"> PAGEREF _Toc193655280 \h </w:instrText>
+            </w:r>
+            <w:r>
+              <w:rPr>
+                <w:noProof/>
+                <w:webHidden/>
+              </w:rPr>
+            </w:r>
+            <w:r>
+              <w:rPr>
+                <w:noProof/>
+                <w:webHidden/>
+              </w:rPr>
+              <w:fldChar w:fldCharType="separate"/>
+            </w:r>
+            <w:r>
+              <w:rPr>
+                <w:noProof/>
+                <w:webHidden/>
+              </w:rPr>
+              <w:t>2</w:t>
+            </w:r>
+            <w:r>
+              <w:rPr>
+                <w:noProof/>
+                <w:webHidden/>
+              </w:rPr>
+              <w:fldChar w:fldCharType="end"/>
+            </w:r>
+          </w:hyperlink>
+        </w:p>
+        <w:p>
+          <w:pPr>
+            <w:pStyle w:val="TOC2"/>
+            <w:tabs>
+              <w:tab w:val="right" w:leader="dot" w:pos="9350"/>
+            </w:tabs>
+            <w:rPr>
+              <w:rFonts w:eastAsiaTheme="minorEastAsia"/>
+              <w:noProof/>
+              <w:sz w:val="24"/>
+              <w:szCs w:val="24"/>
+              <w:lang w:eastAsia="en-CA"/>
+            </w:rPr>
+          </w:pPr>
+          <w:hyperlink w:anchor="_Toc193655281" w:history="1">
+            <w:r>
+              <w:rPr>
+                <w:rStyle w:val="Hyperlink"/>
+                <w:noProof/>
+              </w:rPr>
+              <w:t>Project Overview</w:t>
+            </w:r>
+            <w:r>
+              <w:rPr>
+                <w:noProof/>
+                <w:webHidden/>
+              </w:rPr>
+              <w:tab/>
+            </w:r>
+            <w:r>
+              <w:rPr>
+                <w:noProof/>
+                <w:webHidden/>
+              </w:rPr>
+              <w:fldChar w:fldCharType="begin"/>
+            </w:r>
+            <w:r>
+              <w:rPr>
+                <w:noProof/>
+                <w:webHidden/>
+              </w:rPr>
+              <w:instrText xml:space="preserve"> PAGEREF _Toc193655281 \h </w:instrText>
+            </w:r>
+            <w:r>
+              <w:rPr>
+                <w:noProof/>
+                <w:webHidden/>
+              </w:rPr>
+            </w:r>
+            <w:r>
+              <w:rPr>
+                <w:noProof/>
+                <w:webHidden/>
+              </w:rPr>
+              <w:fldChar w:fldCharType="separate"/>
+            </w:r>
+            <w:r>
+              <w:rPr>
+                <w:noProof/>
+                <w:webHidden/>
+              </w:rPr>
+              <w:t>3</w:t>
+            </w:r>
+            <w:r>
+              <w:rPr>
+                <w:noProof/>
+                <w:webHidden/>
+              </w:rPr>
+              <w:fldChar w:fldCharType="end"/>
+            </w:r>
+          </w:hyperlink>
+        </w:p>
+        <w:p>
+          <w:pPr>
+            <w:pStyle w:val="TOC3"/>
+            <w:tabs>
+              <w:tab w:val="right" w:leader="dot" w:pos="9350"/>
+            </w:tabs>
+            <w:rPr>
+              <w:rFonts w:eastAsiaTheme="minorEastAsia"/>
+              <w:noProof/>
+              <w:sz w:val="24"/>
+              <w:szCs w:val="24"/>
+              <w:lang w:eastAsia="en-CA"/>
+            </w:rPr>
+          </w:pPr>
+          <w:hyperlink w:anchor="_Toc193655282" w:history="1">
+            <w:r>
+              <w:rPr>
+                <w:rStyle w:val="Hyperlink"/>
+                <w:noProof/>
+              </w:rPr>
+              <w:t xml:space="preserve">Innovative Retail Solution with a </w:t>
+            </w:r>
+            <w:r>
+              <w:rPr>
+                <w:rStyle w:val="Hyperlink"/>
+                <w:noProof/>
+                <w:color w:val="00B050"/>
+              </w:rPr>
+              <w:t xml:space="preserve">Dual </w:t>
+            </w:r>
+            <w:r>
+              <w:rPr>
+                <w:rStyle w:val="Hyperlink"/>
+                <w:noProof/>
+              </w:rPr>
+              <w:t>Mission:</w:t>
+            </w:r>
+            <w:r>
+              <w:rPr>
+                <w:noProof/>
+                <w:webHidden/>
+              </w:rPr>
+              <w:tab/>
+            </w:r>
+            <w:r>
+              <w:rPr>
+                <w:noProof/>
+                <w:webHidden/>
+              </w:rPr>
+              <w:fldChar w:fldCharType="begin"/>
+            </w:r>
+            <w:r>
+              <w:rPr>
+                <w:noProof/>
+                <w:webHidden/>
+              </w:rPr>
+              <w:instrText xml:space="preserve"> PAGEREF _Toc193655282 \h </w:instrText>
+            </w:r>
+            <w:r>
+              <w:rPr>
+                <w:noProof/>
+                <w:webHidden/>
+              </w:rPr>
+            </w:r>
+            <w:r>
+              <w:rPr>
+                <w:noProof/>
+                <w:webHidden/>
+              </w:rPr>
+              <w:fldChar w:fldCharType="separate"/>
+            </w:r>
+            <w:r>
+              <w:rPr>
+                <w:noProof/>
+                <w:webHidden/>
+              </w:rPr>
+              <w:t>3</w:t>
+            </w:r>
+            <w:r>
+              <w:rPr>
+                <w:noProof/>
+                <w:webHidden/>
+              </w:rPr>
+              <w:fldChar w:fldCharType="end"/>
+            </w:r>
+          </w:hyperlink>
+        </w:p>
+        <w:p>
+          <w:pPr>
+            <w:pStyle w:val="TOC2"/>
+            <w:tabs>
+              <w:tab w:val="right" w:leader="dot" w:pos="9350"/>
+            </w:tabs>
+            <w:rPr>
+              <w:rFonts w:eastAsiaTheme="minorEastAsia"/>
+              <w:noProof/>
+              <w:sz w:val="24"/>
+              <w:szCs w:val="24"/>
+              <w:lang w:eastAsia="en-CA"/>
+            </w:rPr>
+          </w:pPr>
+          <w:hyperlink w:anchor="_Toc193655283" w:history="1">
+            <w:r>
+              <w:rPr>
+                <w:rStyle w:val="Hyperlink"/>
+                <w:noProof/>
+              </w:rPr>
+              <w:t>Domain &amp; Stakeholders</w:t>
+            </w:r>
+            <w:r>
+              <w:rPr>
+                <w:noProof/>
+                <w:webHidden/>
+              </w:rPr>
+              <w:tab/>
+            </w:r>
+            <w:r>
+              <w:rPr>
+                <w:noProof/>
+                <w:webHidden/>
+              </w:rPr>
+              <w:fldChar w:fldCharType="begin"/>
+            </w:r>
+            <w:r>
+              <w:rPr>
+                <w:noProof/>
+                <w:webHidden/>
+              </w:rPr>
+              <w:instrText xml:space="preserve"> PAGEREF _Toc193655283 \h </w:instrText>
+            </w:r>
+            <w:r>
+              <w:rPr>
+                <w:noProof/>
+                <w:webHidden/>
+              </w:rPr>
+            </w:r>
+            <w:r>
+              <w:rPr>
+                <w:noProof/>
+                <w:webHidden/>
+              </w:rPr>
+              <w:fldChar w:fldCharType="separate"/>
+            </w:r>
+            <w:r>
+              <w:rPr>
+                <w:noProof/>
+                <w:webHidden/>
+              </w:rPr>
+              <w:t>3</w:t>
+            </w:r>
+            <w:r>
+              <w:rPr>
+                <w:noProof/>
+                <w:webHidden/>
+              </w:rPr>
+              <w:fldChar w:fldCharType="end"/>
+            </w:r>
+          </w:hyperlink>
+        </w:p>
+        <w:p>
+          <w:pPr>
+            <w:pStyle w:val="TOC2"/>
+            <w:tabs>
+              <w:tab w:val="right" w:leader="dot" w:pos="9350"/>
+            </w:tabs>
+            <w:rPr>
+              <w:rFonts w:eastAsiaTheme="minorEastAsia"/>
+              <w:noProof/>
+              <w:sz w:val="24"/>
+              <w:szCs w:val="24"/>
+              <w:lang w:eastAsia="en-CA"/>
+            </w:rPr>
+          </w:pPr>
+          <w:hyperlink w:anchor="_Toc193655284" w:history="1">
+            <w:r>
+              <w:rPr>
+                <w:rStyle w:val="Hyperlink"/>
+                <w:noProof/>
+              </w:rPr>
+              <w:t>Problem Statement</w:t>
+            </w:r>
+            <w:r>
+              <w:rPr>
+                <w:noProof/>
+                <w:webHidden/>
+              </w:rPr>
+              <w:tab/>
+            </w:r>
+            <w:r>
+              <w:rPr>
+                <w:noProof/>
+                <w:webHidden/>
+              </w:rPr>
+              <w:fldChar w:fldCharType="begin"/>
+            </w:r>
+            <w:r>
+              <w:rPr>
+                <w:noProof/>
+                <w:webHidden/>
+              </w:rPr>
+              <w:instrText xml:space="preserve"> PAGEREF _Toc193655284 \h </w:instrText>
+            </w:r>
+            <w:r>
+              <w:rPr>
+                <w:noProof/>
+                <w:webHidden/>
+              </w:rPr>
+            </w:r>
+            <w:r>
+              <w:rPr>
+                <w:noProof/>
+                <w:webHidden/>
+              </w:rPr>
+              <w:fldChar w:fldCharType="separate"/>
+            </w:r>
+            <w:r>
+              <w:rPr>
+                <w:noProof/>
+                <w:webHidden/>
+              </w:rPr>
+              <w:t>3</w:t>
+            </w:r>
+            <w:r>
+              <w:rPr>
+                <w:noProof/>
+                <w:webHidden/>
+              </w:rPr>
+              <w:fldChar w:fldCharType="end"/>
+            </w:r>
+          </w:hyperlink>
+        </w:p>
+        <w:p>
+          <w:pPr>
+            <w:pStyle w:val="TOC2"/>
+            <w:tabs>
+              <w:tab w:val="right" w:leader="dot" w:pos="9350"/>
+            </w:tabs>
+            <w:rPr>
+              <w:rFonts w:eastAsiaTheme="minorEastAsia"/>
+              <w:noProof/>
+              <w:sz w:val="24"/>
+              <w:szCs w:val="24"/>
+              <w:lang w:eastAsia="en-CA"/>
+            </w:rPr>
+          </w:pPr>
+          <w:hyperlink w:anchor="_Toc193655285" w:history="1">
+            <w:r>
+              <w:rPr>
+                <w:rStyle w:val="Hyperlink"/>
+                <w:noProof/>
+              </w:rPr>
+              <w:t>Meaningful Scenario</w:t>
+            </w:r>
+            <w:r>
+              <w:rPr>
+                <w:noProof/>
+                <w:webHidden/>
+              </w:rPr>
+              <w:tab/>
+            </w:r>
+            <w:r>
+              <w:rPr>
+                <w:noProof/>
+                <w:webHidden/>
+              </w:rPr>
+              <w:fldChar w:fldCharType="begin"/>
+            </w:r>
+            <w:r>
+              <w:rPr>
+                <w:noProof/>
+                <w:webHidden/>
+              </w:rPr>
+              <w:instrText xml:space="preserve"> PAGEREF _Toc193655285 \h </w:instrText>
+            </w:r>
+            <w:r>
+              <w:rPr>
+                <w:noProof/>
+                <w:webHidden/>
+              </w:rPr>
+            </w:r>
+            <w:r>
+              <w:rPr>
+                <w:noProof/>
+                <w:webHidden/>
+              </w:rPr>
+              <w:fldChar w:fldCharType="separate"/>
+            </w:r>
+            <w:r>
+              <w:rPr>
+                <w:noProof/>
+                <w:webHidden/>
+              </w:rPr>
+              <w:t>4</w:t>
+            </w:r>
+            <w:r>
+              <w:rPr>
+                <w:noProof/>
+                <w:webHidden/>
+              </w:rPr>
+              <w:fldChar w:fldCharType="end"/>
+            </w:r>
+          </w:hyperlink>
+        </w:p>
+        <w:p>
+          <w:pPr>
+            <w:pStyle w:val="TOC2"/>
+            <w:tabs>
+              <w:tab w:val="right" w:leader="dot" w:pos="9350"/>
+            </w:tabs>
+            <w:rPr>
+              <w:rFonts w:eastAsiaTheme="minorEastAsia"/>
+              <w:noProof/>
+              <w:sz w:val="24"/>
+              <w:szCs w:val="24"/>
+              <w:lang w:eastAsia="en-CA"/>
+            </w:rPr>
+          </w:pPr>
+          <w:hyperlink w:anchor="_Toc193655286" w:history="1">
+            <w:r>
+              <w:rPr>
+                <w:rStyle w:val="Hyperlink"/>
+                <w:noProof/>
+              </w:rPr>
+              <w:t>Feasibility Considerations</w:t>
+            </w:r>
+            <w:r>
+              <w:rPr>
+                <w:noProof/>
+                <w:webHidden/>
+              </w:rPr>
+              <w:tab/>
+            </w:r>
+            <w:r>
+              <w:rPr>
+                <w:noProof/>
+                <w:webHidden/>
+              </w:rPr>
+              <w:fldChar w:fldCharType="begin"/>
+            </w:r>
+            <w:r>
+              <w:rPr>
+                <w:noProof/>
+                <w:webHidden/>
+              </w:rPr>
+              <w:instrText xml:space="preserve"> PAGEREF _Toc193655286 \h </w:instrText>
+            </w:r>
+            <w:r>
+              <w:rPr>
+                <w:noProof/>
+                <w:webHidden/>
+              </w:rPr>
+            </w:r>
+            <w:r>
+              <w:rPr>
+                <w:noProof/>
+                <w:webHidden/>
+              </w:rPr>
+              <w:fldChar w:fldCharType="separate"/>
+            </w:r>
+            <w:r>
+              <w:rPr>
+                <w:noProof/>
+                <w:webHidden/>
+              </w:rPr>
+              <w:t>4</w:t>
+            </w:r>
+            <w:r>
+              <w:rPr>
+                <w:noProof/>
+                <w:webHidden/>
+              </w:rPr>
+              <w:fldChar w:fldCharType="end"/>
+            </w:r>
+          </w:hyperlink>
+        </w:p>
+        <w:p>
+          <w:pPr>
+            <w:pStyle w:val="TOC3"/>
+            <w:tabs>
+              <w:tab w:val="right" w:leader="dot" w:pos="9350"/>
+            </w:tabs>
+            <w:rPr>
+              <w:rFonts w:eastAsiaTheme="minorEastAsia"/>
+              <w:noProof/>
+              <w:sz w:val="24"/>
+              <w:szCs w:val="24"/>
+              <w:lang w:eastAsia="en-CA"/>
+            </w:rPr>
+          </w:pPr>
+          <w:hyperlink w:anchor="_Toc193655287" w:history="1">
+            <w:r>
+              <w:rPr>
+                <w:rStyle w:val="Hyperlink"/>
+                <w:noProof/>
+              </w:rPr>
+              <w:t>Technical Feasibility:</w:t>
+            </w:r>
+            <w:r>
+              <w:rPr>
+                <w:noProof/>
+                <w:webHidden/>
+              </w:rPr>
+              <w:tab/>
+            </w:r>
+            <w:r>
+              <w:rPr>
+                <w:noProof/>
+                <w:webHidden/>
+              </w:rPr>
+              <w:fldChar w:fldCharType="begin"/>
+            </w:r>
+            <w:r>
+              <w:rPr>
+                <w:noProof/>
+                <w:webHidden/>
+              </w:rPr>
+              <w:instrText xml:space="preserve"> PAGEREF _Toc193655287 \h </w:instrText>
+            </w:r>
+            <w:r>
+              <w:rPr>
+                <w:noProof/>
+                <w:webHidden/>
+              </w:rPr>
+            </w:r>
+            <w:r>
+              <w:rPr>
+                <w:noProof/>
+                <w:webHidden/>
+              </w:rPr>
+              <w:fldChar w:fldCharType="separate"/>
+            </w:r>
+            <w:r>
+              <w:rPr>
+                <w:noProof/>
+                <w:webHidden/>
+              </w:rPr>
+              <w:t>4</w:t>
+            </w:r>
+            <w:r>
+              <w:rPr>
+                <w:noProof/>
+                <w:webHidden/>
+              </w:rPr>
+              <w:fldChar w:fldCharType="end"/>
+            </w:r>
+          </w:hyperlink>
+        </w:p>
+        <w:p>
+          <w:pPr>
+            <w:pStyle w:val="TOC3"/>
+            <w:tabs>
+              <w:tab w:val="right" w:leader="dot" w:pos="9350"/>
+            </w:tabs>
+            <w:rPr>
+              <w:rFonts w:eastAsiaTheme="minorEastAsia"/>
+              <w:noProof/>
+              <w:sz w:val="24"/>
+              <w:szCs w:val="24"/>
+              <w:lang w:eastAsia="en-CA"/>
+            </w:rPr>
+          </w:pPr>
+          <w:hyperlink w:anchor="_Toc193655288" w:history="1">
+            <w:r>
+              <w:rPr>
+                <w:rStyle w:val="Hyperlink"/>
+                <w:noProof/>
+              </w:rPr>
+              <w:t>Operational Feasibility:</w:t>
+            </w:r>
+            <w:r>
+              <w:rPr>
+                <w:noProof/>
+                <w:webHidden/>
+              </w:rPr>
+              <w:tab/>
+            </w:r>
+            <w:r>
+              <w:rPr>
+                <w:noProof/>
+                <w:webHidden/>
+              </w:rPr>
+              <w:fldChar w:fldCharType="begin"/>
+            </w:r>
+            <w:r>
+              <w:rPr>
+                <w:noProof/>
+                <w:webHidden/>
+              </w:rPr>
+              <w:instrText xml:space="preserve"> PAGEREF _Toc193655288 \h </w:instrText>
+            </w:r>
+            <w:r>
+              <w:rPr>
+                <w:noProof/>
+                <w:webHidden/>
+              </w:rPr>
+            </w:r>
+            <w:r>
+              <w:rPr>
+                <w:noProof/>
+                <w:webHidden/>
+              </w:rPr>
+              <w:fldChar w:fldCharType="separate"/>
+            </w:r>
+            <w:r>
+              <w:rPr>
+                <w:noProof/>
+                <w:webHidden/>
+              </w:rPr>
+              <w:t>5</w:t>
+            </w:r>
+            <w:r>
+              <w:rPr>
+                <w:noProof/>
+                <w:webHidden/>
+              </w:rPr>
+              <w:fldChar w:fldCharType="end"/>
+            </w:r>
+          </w:hyperlink>
+        </w:p>
+        <w:p>
+          <w:pPr>
+            <w:pStyle w:val="TOC3"/>
+            <w:tabs>
+              <w:tab w:val="right" w:leader="dot" w:pos="9350"/>
+            </w:tabs>
+            <w:rPr>
+              <w:rFonts w:eastAsiaTheme="minorEastAsia"/>
+              <w:noProof/>
+              <w:sz w:val="24"/>
+              <w:szCs w:val="24"/>
+              <w:lang w:eastAsia="en-CA"/>
+            </w:rPr>
+          </w:pPr>
+          <w:hyperlink w:anchor="_Toc193655289" w:history="1">
+            <w:r>
+              <w:rPr>
+                <w:rStyle w:val="Hyperlink"/>
+                <w:noProof/>
+              </w:rPr>
+              <w:t>Economic Feasibility:</w:t>
+            </w:r>
+            <w:r>
+              <w:rPr>
+                <w:noProof/>
+                <w:webHidden/>
+              </w:rPr>
+              <w:tab/>
+            </w:r>
+            <w:r>
+              <w:rPr>
+                <w:noProof/>
+                <w:webHidden/>
+              </w:rPr>
+              <w:fldChar w:fldCharType="begin"/>
+            </w:r>
+            <w:r>
+              <w:rPr>
+                <w:noProof/>
+                <w:webHidden/>
+              </w:rPr>
+              <w:instrText xml:space="preserve"> PAGEREF _Toc193655289 \h </w:instrText>
+            </w:r>
+            <w:r>
+              <w:rPr>
+                <w:noProof/>
+                <w:webHidden/>
+              </w:rPr>
+            </w:r>
+            <w:r>
+              <w:rPr>
+                <w:noProof/>
+                <w:webHidden/>
+              </w:rPr>
+              <w:fldChar w:fldCharType="separate"/>
+            </w:r>
+            <w:r>
+              <w:rPr>
+                <w:noProof/>
+                <w:webHidden/>
+              </w:rPr>
+              <w:t>5</w:t>
+            </w:r>
+            <w:r>
+              <w:rPr>
+                <w:noProof/>
+                <w:webHidden/>
+              </w:rPr>
+              <w:fldChar w:fldCharType="end"/>
+            </w:r>
+          </w:hyperlink>
+        </w:p>
+        <w:p>
+          <w:pPr>
+            <w:pStyle w:val="TOC3"/>
+            <w:tabs>
+              <w:tab w:val="right" w:leader="dot" w:pos="9350"/>
+            </w:tabs>
+            <w:rPr>
+              <w:rFonts w:eastAsiaTheme="minorEastAsia"/>
+              <w:noProof/>
+              <w:sz w:val="24"/>
+              <w:szCs w:val="24"/>
+              <w:lang w:eastAsia="en-CA"/>
+            </w:rPr>
+          </w:pPr>
+          <w:hyperlink w:anchor="_Toc193655290" w:history="1">
+            <w:r>
+              <w:rPr>
+                <w:rStyle w:val="Hyperlink"/>
+                <w:noProof/>
+              </w:rPr>
+              <w:t>Project Schedule &amp; Milestones:</w:t>
+            </w:r>
+            <w:r>
+              <w:rPr>
+                <w:noProof/>
+                <w:webHidden/>
+              </w:rPr>
+              <w:tab/>
+            </w:r>
+            <w:r>
+              <w:rPr>
+                <w:noProof/>
+                <w:webHidden/>
+              </w:rPr>
+              <w:fldChar w:fldCharType="begin"/>
+            </w:r>
+            <w:r>
+              <w:rPr>
+                <w:noProof/>
+                <w:webHidden/>
+              </w:rPr>
+              <w:instrText xml:space="preserve"> PAGEREF _Toc193655290 \h </w:instrText>
+            </w:r>
+            <w:r>
+              <w:rPr>
+                <w:noProof/>
+                <w:webHidden/>
+              </w:rPr>
+            </w:r>
+            <w:r>
+              <w:rPr>
+                <w:noProof/>
+                <w:webHidden/>
+              </w:rPr>
+              <w:fldChar w:fldCharType="separate"/>
+            </w:r>
+            <w:r>
+              <w:rPr>
+                <w:noProof/>
+                <w:webHidden/>
+              </w:rPr>
+              <w:t>5</w:t>
+            </w:r>
+            <w:r>
+              <w:rPr>
+                <w:noProof/>
+                <w:webHidden/>
+              </w:rPr>
+              <w:fldChar w:fldCharType="end"/>
+            </w:r>
+          </w:hyperlink>
+        </w:p>
+        <w:p>
+          <w:r>
+            <w:rPr>
+              <w:b/>
+              <w:bCs/>
+              <w:noProof/>
+            </w:rPr>
+            <w:fldChar w:fldCharType="end"/>
+          </w:r>
+        </w:p>
+      </w:sdtContent>
+    </w:sdt>
+    <w:p/>
+    <w:p/>
+    <w:p/>
+    <w:p/>
+    <w:p/>
+    <w:p/>
     <w:p>
       <w:pPr>
         <w:pStyle w:val="Heading2"/>
       </w:pPr>
-      <w:r>
+      <w:bookmarkStart w:id="1" w:name="_Toc193655275"/>
+      <w:r>
+        <w:lastRenderedPageBreak/>
         <w:t xml:space="preserve">Team Overview – </w:t>
       </w:r>
       <w:proofErr w:type="spellStart"/>
@@ -28,15 +1338,18 @@
         </w:rPr>
         <w:t>HackGPT</w:t>
       </w:r>
+      <w:bookmarkEnd w:id="1"/>
       <w:proofErr w:type="spellEnd"/>
     </w:p>
     <w:p>
       <w:pPr>
         <w:pStyle w:val="Heading3"/>
       </w:pPr>
+      <w:bookmarkStart w:id="2" w:name="_Toc193655276"/>
       <w:r>
         <w:t>1. Jonathan Chacko</w:t>
       </w:r>
+      <w:bookmarkEnd w:id="2"/>
     </w:p>
     <w:p>
       <w:pPr>
@@ -101,10 +1414,16 @@
           <w:b/>
           <w:bCs/>
         </w:rPr>
-        <w:t>Languages &amp; Tools:</w:t>
-      </w:r>
-      <w:r>
-        <w:t xml:space="preserve"> Python, Java</w:t>
+        <w:t>Experience:</w:t>
+      </w:r>
+      <w:r>
+        <w:t xml:space="preserve"> AI Course at Seneca; Lead Software Developer in Mumbai; </w:t>
+      </w:r>
+      <w:r>
+        <w:t>Software Developer</w:t>
+      </w:r>
+      <w:r>
+        <w:t xml:space="preserve"> Consultant in Canada</w:t>
       </w:r>
     </w:p>
     <w:p>
@@ -112,6 +1431,91 @@
         <w:numPr>
           <w:ilvl w:val="1"/>
           <w:numId w:val="12"/>
+        </w:numPr>
+      </w:pPr>
+      <w:r>
+        <w:rPr>
+          <w:b/>
+          <w:bCs/>
+        </w:rPr>
+        <w:t>Contribution:</w:t>
+      </w:r>
+      <w:r>
+        <w:t xml:space="preserve"> Oversees the project’s architecture, ensures technical excellence, and guides integration of AI and data analytics modules.</w:t>
+      </w:r>
+    </w:p>
+    <w:p>
+      <w:pPr>
+        <w:pStyle w:val="Heading3"/>
+      </w:pPr>
+      <w:bookmarkStart w:id="3" w:name="_Toc193655277"/>
+      <w:r>
+        <w:t>2. Parv Arora</w:t>
+      </w:r>
+      <w:bookmarkEnd w:id="3"/>
+    </w:p>
+    <w:p>
+      <w:pPr>
+        <w:numPr>
+          <w:ilvl w:val="0"/>
+          <w:numId w:val="13"/>
+        </w:numPr>
+      </w:pPr>
+      <w:r>
+        <w:rPr>
+          <w:b/>
+          <w:bCs/>
+        </w:rPr>
+        <w:t>Email:</w:t>
+      </w:r>
+      <w:r>
+        <w:t xml:space="preserve"> parora67@myseneca.ca</w:t>
+      </w:r>
+    </w:p>
+    <w:p>
+      <w:pPr>
+        <w:numPr>
+          <w:ilvl w:val="0"/>
+          <w:numId w:val="13"/>
+        </w:numPr>
+      </w:pPr>
+      <w:r>
+        <w:rPr>
+          <w:b/>
+          <w:bCs/>
+        </w:rPr>
+        <w:t>Role:</w:t>
+      </w:r>
+      <w:r>
+        <w:t xml:space="preserve"> AI</w:t>
+      </w:r>
+      <w:r>
+        <w:t>/ML</w:t>
+      </w:r>
+      <w:r>
+        <w:t xml:space="preserve"> &amp; Data Specialist</w:t>
+      </w:r>
+    </w:p>
+    <w:p>
+      <w:pPr>
+        <w:numPr>
+          <w:ilvl w:val="0"/>
+          <w:numId w:val="13"/>
+        </w:numPr>
+      </w:pPr>
+      <w:r>
+        <w:rPr>
+          <w:b/>
+          <w:bCs/>
+        </w:rPr>
+        <w:t>Expertise:</w:t>
+      </w:r>
+    </w:p>
+    <w:p>
+      <w:pPr>
+        <w:numPr>
+          <w:ilvl w:val="1"/>
+          <w:numId w:val="13"/>
         </w:numPr>
       </w:pPr>
       <w:r>
@@ -122,14 +1526,14 @@
         <w:t>Experience:</w:t>
       </w:r>
       <w:r>
-        <w:t xml:space="preserve"> AI Course at Seneca; Lead Software Developer in Mumbai; SD Consultant in Canada</w:t>
+        <w:t xml:space="preserve"> Pursuing AI at Seneca</w:t>
       </w:r>
     </w:p>
     <w:p>
       <w:pPr>
         <w:numPr>
           <w:ilvl w:val="1"/>
-          <w:numId w:val="12"/>
+          <w:numId w:val="13"/>
         </w:numPr>
       </w:pPr>
       <w:r>
@@ -140,22 +1544,24 @@
         <w:t>Contribution:</w:t>
       </w:r>
       <w:r>
-        <w:t xml:space="preserve"> Oversees the project’s architecture, ensures technical excellence, and guides integration of AI and data analytics modules.</w:t>
+        <w:t xml:space="preserve"> Develops data-driven insights, predictive analytics for stock management, and assists in AI module development.</w:t>
       </w:r>
     </w:p>
     <w:p>
       <w:pPr>
         <w:pStyle w:val="Heading3"/>
       </w:pPr>
-      <w:r>
-        <w:t>2. Parv Arora</w:t>
-      </w:r>
+      <w:bookmarkStart w:id="4" w:name="_Toc193655278"/>
+      <w:r>
+        <w:t>3. Raj Singh</w:t>
+      </w:r>
+      <w:bookmarkEnd w:id="4"/>
     </w:p>
     <w:p>
       <w:pPr>
         <w:numPr>
           <w:ilvl w:val="0"/>
-          <w:numId w:val="13"/>
+          <w:numId w:val="14"/>
         </w:numPr>
       </w:pPr>
       <w:r>
@@ -166,14 +1572,14 @@
         <w:t>Email:</w:t>
       </w:r>
       <w:r>
-        <w:t xml:space="preserve"> parora67@myseneca.ca</w:t>
+        <w:t xml:space="preserve"> rajsingh@loyalistcollege.com</w:t>
       </w:r>
     </w:p>
     <w:p>
       <w:pPr>
         <w:numPr>
           <w:ilvl w:val="0"/>
-          <w:numId w:val="13"/>
+          <w:numId w:val="14"/>
         </w:numPr>
       </w:pPr>
       <w:r>
@@ -184,14 +1590,14 @@
         <w:t>Role:</w:t>
       </w:r>
       <w:r>
-        <w:t xml:space="preserve"> AI &amp; Data Specialist</w:t>
+        <w:t xml:space="preserve"> Full-Stack &amp; Systems Integration Expert</w:t>
       </w:r>
     </w:p>
     <w:p>
       <w:pPr>
         <w:numPr>
           <w:ilvl w:val="0"/>
-          <w:numId w:val="13"/>
+          <w:numId w:val="14"/>
         </w:numPr>
       </w:pPr>
       <w:r>
@@ -206,25 +1612,7 @@
       <w:pPr>
         <w:numPr>
           <w:ilvl w:val="1"/>
-          <w:numId w:val="13"/>
-        </w:numPr>
-      </w:pPr>
-      <w:r>
-        <w:rPr>
-          <w:b/>
-          <w:bCs/>
-        </w:rPr>
-        <w:t>Languages &amp; Tools:</w:t>
-      </w:r>
-      <w:r>
-        <w:t xml:space="preserve"> Python, Machine Learning algorithms, SQL, AWS</w:t>
-      </w:r>
-    </w:p>
-    <w:p>
-      <w:pPr>
-        <w:numPr>
-          <w:ilvl w:val="1"/>
-          <w:numId w:val="13"/>
+          <w:numId w:val="14"/>
         </w:numPr>
       </w:pPr>
       <w:r>
@@ -235,14 +1623,14 @@
         <w:t>Experience:</w:t>
       </w:r>
       <w:r>
-        <w:t xml:space="preserve"> Pursuing AI at Seneca</w:t>
+        <w:t xml:space="preserve"> Studying Computer Software &amp; Database Development</w:t>
       </w:r>
     </w:p>
     <w:p>
       <w:pPr>
         <w:numPr>
           <w:ilvl w:val="1"/>
-          <w:numId w:val="13"/>
+          <w:numId w:val="14"/>
         </w:numPr>
       </w:pPr>
       <w:r>
@@ -253,22 +1641,24 @@
         <w:t>Contribution:</w:t>
       </w:r>
       <w:r>
-        <w:t xml:space="preserve"> Develops data-driven insights, predictive analytics for stock management, and assists in AI module development.</w:t>
+        <w:t xml:space="preserve"> Integrates front-end dashboards with back-end systems, ensures seamless connectivity between POS systems and central databases.</w:t>
       </w:r>
     </w:p>
     <w:p>
       <w:pPr>
         <w:pStyle w:val="Heading3"/>
       </w:pPr>
-      <w:r>
-        <w:t>3. Raj Singh</w:t>
-      </w:r>
+      <w:bookmarkStart w:id="5" w:name="_Toc193655279"/>
+      <w:r>
+        <w:t>4. Fawad Arshad</w:t>
+      </w:r>
+      <w:bookmarkEnd w:id="5"/>
     </w:p>
     <w:p>
       <w:pPr>
         <w:numPr>
           <w:ilvl w:val="0"/>
-          <w:numId w:val="14"/>
+          <w:numId w:val="15"/>
         </w:numPr>
       </w:pPr>
       <w:r>
@@ -279,14 +1669,14 @@
         <w:t>Email:</w:t>
       </w:r>
       <w:r>
-        <w:t xml:space="preserve"> rajsingh@loyalistcollege.com</w:t>
+        <w:t xml:space="preserve"> farshad2@myseneca.ca</w:t>
       </w:r>
     </w:p>
     <w:p>
       <w:pPr>
         <w:numPr>
           <w:ilvl w:val="0"/>
-          <w:numId w:val="14"/>
+          <w:numId w:val="15"/>
         </w:numPr>
       </w:pPr>
       <w:r>
@@ -297,14 +1687,14 @@
         <w:t>Role:</w:t>
       </w:r>
       <w:r>
-        <w:t xml:space="preserve"> Full-Stack &amp; Systems Integration Expert</w:t>
+        <w:t xml:space="preserve"> Embedded &amp; Backend Developer</w:t>
       </w:r>
     </w:p>
     <w:p>
       <w:pPr>
         <w:numPr>
           <w:ilvl w:val="0"/>
-          <w:numId w:val="14"/>
+          <w:numId w:val="15"/>
         </w:numPr>
       </w:pPr>
       <w:r>
@@ -319,25 +1709,7 @@
       <w:pPr>
         <w:numPr>
           <w:ilvl w:val="1"/>
-          <w:numId w:val="14"/>
-        </w:numPr>
-      </w:pPr>
-      <w:r>
-        <w:rPr>
-          <w:b/>
-          <w:bCs/>
-        </w:rPr>
-        <w:t>Languages &amp; Tools:</w:t>
-      </w:r>
-      <w:r>
-        <w:t xml:space="preserve"> C#, C++, Java, MS SQL Server, Angular, Vue.js, React, ASP.NET, .NET Core, MVC, Web API, Microservices</w:t>
-      </w:r>
-    </w:p>
-    <w:p>
-      <w:pPr>
-        <w:numPr>
-          <w:ilvl w:val="1"/>
-          <w:numId w:val="14"/>
+          <w:numId w:val="15"/>
         </w:numPr>
       </w:pPr>
       <w:r>
@@ -348,14 +1720,14 @@
         <w:t>Experience:</w:t>
       </w:r>
       <w:r>
-        <w:t xml:space="preserve"> Studying Computer Software &amp; Database Development</w:t>
+        <w:t xml:space="preserve"> 3rd-year student at Seneca</w:t>
       </w:r>
     </w:p>
     <w:p>
       <w:pPr>
         <w:numPr>
           <w:ilvl w:val="1"/>
-          <w:numId w:val="14"/>
+          <w:numId w:val="15"/>
         </w:numPr>
       </w:pPr>
       <w:r>
@@ -366,23 +1738,25 @@
         <w:t>Contribution:</w:t>
       </w:r>
       <w:r>
-        <w:t xml:space="preserve"> Integrates front-end dashboards with back-end systems, ensures seamless connectivity between POS systems and central databases.</w:t>
+        <w:t xml:space="preserve"> Focuses on hardware-software interfaces (on-cart tablets), real-time system communication, and expanding AI capabilities using TensorFlow.</w:t>
       </w:r>
     </w:p>
     <w:p>
       <w:pPr>
         <w:pStyle w:val="Heading3"/>
       </w:pPr>
+      <w:bookmarkStart w:id="6" w:name="_Toc193655280"/>
       <w:r>
         <w:lastRenderedPageBreak/>
-        <w:t>4. Fawad Arshad</w:t>
-      </w:r>
+        <w:t>5. Vishal Saini</w:t>
+      </w:r>
+      <w:bookmarkEnd w:id="6"/>
     </w:p>
     <w:p>
       <w:pPr>
         <w:numPr>
           <w:ilvl w:val="0"/>
-          <w:numId w:val="15"/>
+          <w:numId w:val="16"/>
         </w:numPr>
       </w:pPr>
       <w:r>
@@ -393,14 +1767,14 @@
         <w:t>Email:</w:t>
       </w:r>
       <w:r>
-        <w:t xml:space="preserve"> farshad2@myseneca.ca</w:t>
+        <w:t xml:space="preserve"> hellovishal12321@gmail.com</w:t>
       </w:r>
     </w:p>
     <w:p>
       <w:pPr>
         <w:numPr>
           <w:ilvl w:val="0"/>
-          <w:numId w:val="15"/>
+          <w:numId w:val="16"/>
         </w:numPr>
       </w:pPr>
       <w:r>
@@ -411,14 +1785,14 @@
         <w:t>Role:</w:t>
       </w:r>
       <w:r>
-        <w:t xml:space="preserve"> Embedded &amp; Backend Developer</w:t>
+        <w:t xml:space="preserve"> AI/ML &amp; Deployment Specialist</w:t>
       </w:r>
     </w:p>
     <w:p>
       <w:pPr>
         <w:numPr>
           <w:ilvl w:val="0"/>
-          <w:numId w:val="15"/>
+          <w:numId w:val="16"/>
         </w:numPr>
       </w:pPr>
       <w:r>
@@ -433,25 +1807,7 @@
       <w:pPr>
         <w:numPr>
           <w:ilvl w:val="1"/>
-          <w:numId w:val="15"/>
-        </w:numPr>
-      </w:pPr>
-      <w:r>
-        <w:rPr>
-          <w:b/>
-          <w:bCs/>
-        </w:rPr>
-        <w:t>Languages &amp; Tools:</w:t>
-      </w:r>
-      <w:r>
-        <w:t xml:space="preserve"> C++, Express, Expo, Python, AWS, Docker</w:t>
-      </w:r>
-    </w:p>
-    <w:p>
-      <w:pPr>
-        <w:numPr>
-          <w:ilvl w:val="1"/>
-          <w:numId w:val="15"/>
+          <w:numId w:val="16"/>
         </w:numPr>
       </w:pPr>
       <w:r>
@@ -462,14 +1818,14 @@
         <w:t>Experience:</w:t>
       </w:r>
       <w:r>
-        <w:t xml:space="preserve"> 3rd-year student at Seneca</w:t>
+        <w:t xml:space="preserve"> Studying AI &amp; ML at Humber College</w:t>
       </w:r>
     </w:p>
     <w:p>
       <w:pPr>
         <w:numPr>
           <w:ilvl w:val="1"/>
-          <w:numId w:val="15"/>
+          <w:numId w:val="16"/>
         </w:numPr>
       </w:pPr>
       <w:r>
@@ -480,170 +1836,38 @@
         <w:t>Contribution:</w:t>
       </w:r>
       <w:r>
-        <w:t xml:space="preserve"> Focuses on hardware-software interfaces (on-cart tablets), real-time system communication, and expanding AI capabilities using TensorFlow.</w:t>
-      </w:r>
+        <w:t xml:space="preserve"> Leads model training, predictive analytics, and containerization strategies for AI solution deployment.</w:t>
+      </w:r>
+    </w:p>
+    <w:p/>
+    <w:p>
+      <w:pPr>
+        <w:pStyle w:val="Heading2"/>
+      </w:pPr>
+      <w:bookmarkStart w:id="7" w:name="_Toc193655281"/>
+      <w:r>
+        <w:t>Project Overview</w:t>
+      </w:r>
+      <w:bookmarkEnd w:id="7"/>
     </w:p>
     <w:p>
       <w:pPr>
         <w:pStyle w:val="Heading3"/>
       </w:pPr>
-      <w:r>
-        <w:t>5. Vishal Saini</w:t>
-      </w:r>
-    </w:p>
-    <w:p>
-      <w:pPr>
-        <w:numPr>
-          <w:ilvl w:val="0"/>
-          <w:numId w:val="16"/>
-        </w:numPr>
-      </w:pPr>
+      <w:bookmarkStart w:id="8" w:name="_Toc193655282"/>
+      <w:r>
+        <w:t xml:space="preserve">Innovative Retail Solution with a </w:t>
+      </w:r>
       <w:r>
         <w:rPr>
-          <w:b/>
-          <w:bCs/>
+          <w:color w:val="00B050"/>
         </w:rPr>
-        <w:t>Email:</w:t>
-      </w:r>
-      <w:r>
-        <w:t xml:space="preserve"> hellovishal12321@gmail.com</w:t>
-      </w:r>
-    </w:p>
-    <w:p>
-      <w:pPr>
-        <w:numPr>
-          <w:ilvl w:val="0"/>
-          <w:numId w:val="16"/>
-        </w:numPr>
-      </w:pPr>
-      <w:r>
-        <w:rPr>
-          <w:b/>
-          <w:bCs/>
-        </w:rPr>
-        <w:t>Role:</w:t>
-      </w:r>
-      <w:r>
-        <w:t xml:space="preserve"> AI/ML &amp; Deployment Specialist</w:t>
-      </w:r>
-    </w:p>
-    <w:p>
-      <w:pPr>
-        <w:numPr>
-          <w:ilvl w:val="0"/>
-          <w:numId w:val="16"/>
-        </w:numPr>
-      </w:pPr>
-      <w:r>
-        <w:rPr>
-          <w:b/>
-          <w:bCs/>
-        </w:rPr>
-        <w:t>Expertise:</w:t>
-      </w:r>
-    </w:p>
-    <w:p>
-      <w:pPr>
-        <w:numPr>
-          <w:ilvl w:val="1"/>
-          <w:numId w:val="16"/>
-        </w:numPr>
-      </w:pPr>
-      <w:r>
-        <w:rPr>
-          <w:b/>
-          <w:bCs/>
-        </w:rPr>
-        <w:t>Languages &amp; Tools:</w:t>
-      </w:r>
-      <w:r>
-        <w:t xml:space="preserve"> Python, Rust, </w:t>
-      </w:r>
-      <w:proofErr w:type="spellStart"/>
-      <w:r>
-        <w:t>PyTorch</w:t>
-      </w:r>
-      <w:proofErr w:type="spellEnd"/>
-      <w:r>
-        <w:t xml:space="preserve">, TensorFlow, </w:t>
-      </w:r>
-      <w:proofErr w:type="spellStart"/>
-      <w:r>
-        <w:t>MLflow</w:t>
-      </w:r>
-      <w:proofErr w:type="spellEnd"/>
-      <w:r>
-        <w:t xml:space="preserve">, AWS (EC2, Lambda, </w:t>
-      </w:r>
-      <w:proofErr w:type="spellStart"/>
-      <w:r>
-        <w:t>SageMaker</w:t>
-      </w:r>
-      <w:proofErr w:type="spellEnd"/>
-      <w:r>
-        <w:t xml:space="preserve">, S3), </w:t>
-      </w:r>
-      <w:proofErr w:type="spellStart"/>
-      <w:r>
-        <w:t>Langchain</w:t>
-      </w:r>
-      <w:proofErr w:type="spellEnd"/>
-      <w:r>
-        <w:t>, Docker</w:t>
-      </w:r>
-    </w:p>
-    <w:p>
-      <w:pPr>
-        <w:numPr>
-          <w:ilvl w:val="1"/>
-          <w:numId w:val="16"/>
-        </w:numPr>
-      </w:pPr>
-      <w:r>
-        <w:rPr>
-          <w:b/>
-          <w:bCs/>
-        </w:rPr>
-        <w:t>Experience:</w:t>
-      </w:r>
-      <w:r>
-        <w:t xml:space="preserve"> Studying AI &amp; ML at Humber College</w:t>
-      </w:r>
-    </w:p>
-    <w:p>
-      <w:pPr>
-        <w:numPr>
-          <w:ilvl w:val="1"/>
-          <w:numId w:val="16"/>
-        </w:numPr>
-      </w:pPr>
-      <w:r>
-        <w:rPr>
-          <w:b/>
-          <w:bCs/>
-        </w:rPr>
-        <w:t>Contribution:</w:t>
-      </w:r>
-      <w:r>
-        <w:t xml:space="preserve"> Leads model training, predictive analytics, and containerization strategies for AI solution deployment.</w:t>
-      </w:r>
-    </w:p>
-    <w:p/>
-    <w:p>
-      <w:pPr>
-        <w:pStyle w:val="Heading2"/>
-      </w:pPr>
-      <w:r>
-        <w:t>Project Overview</w:t>
-      </w:r>
-    </w:p>
-    <w:p>
-      <w:pPr>
-        <w:pStyle w:val="Heading3"/>
-      </w:pPr>
-      <w:r>
-        <w:t>Innovative Retail Solution with a Dual Mission:</w:t>
-      </w:r>
+        <w:t>Dual Mission</w:t>
+      </w:r>
+      <w:r>
+        <w:t>:</w:t>
+      </w:r>
+      <w:bookmarkEnd w:id="8"/>
     </w:p>
     <w:p>
       <w:pPr>
@@ -753,6 +1977,133 @@
           <w:ilvl w:val="1"/>
           <w:numId w:val="17"/>
         </w:numPr>
+        <w:rPr>
+          <w:color w:val="00B050"/>
+        </w:rPr>
+      </w:pPr>
+      <w:r>
+        <w:rPr>
+          <w:b/>
+          <w:bCs/>
+          <w:color w:val="00B050"/>
+        </w:rPr>
+        <w:t>Community Impact:</w:t>
+      </w:r>
+      <w:r>
+        <w:rPr>
+          <w:color w:val="00B050"/>
+        </w:rPr>
+        <w:t xml:space="preserve"> Reduce food waste while supporting community outreach programs.</w:t>
+      </w:r>
+    </w:p>
+    <w:p/>
+    <w:p>
+      <w:pPr>
+        <w:pStyle w:val="Heading2"/>
+      </w:pPr>
+      <w:bookmarkStart w:id="9" w:name="_Toc193655283"/>
+      <w:r>
+        <w:t>Domain &amp; Stakeholders</w:t>
+      </w:r>
+      <w:bookmarkEnd w:id="9"/>
+    </w:p>
+    <w:p>
+      <w:pPr>
+        <w:numPr>
+          <w:ilvl w:val="0"/>
+          <w:numId w:val="18"/>
+        </w:numPr>
+      </w:pPr>
+      <w:r>
+        <w:rPr>
+          <w:b/>
+          <w:bCs/>
+        </w:rPr>
+        <w:t>Business Domain:</w:t>
+      </w:r>
+      <w:r>
+        <w:t xml:space="preserve"> Retail (grocery, specialty food stores) with a community-centric approach.</w:t>
+      </w:r>
+    </w:p>
+    <w:p>
+      <w:pPr>
+        <w:numPr>
+          <w:ilvl w:val="0"/>
+          <w:numId w:val="18"/>
+        </w:numPr>
+      </w:pPr>
+      <w:r>
+        <w:rPr>
+          <w:b/>
+          <w:bCs/>
+        </w:rPr>
+        <w:t>Industry Focus:</w:t>
+      </w:r>
+    </w:p>
+    <w:p>
+      <w:pPr>
+        <w:numPr>
+          <w:ilvl w:val="1"/>
+          <w:numId w:val="18"/>
+        </w:numPr>
+      </w:pPr>
+      <w:r>
+        <w:t>Retailers seeking technology-driven operational efficiency.</w:t>
+      </w:r>
+    </w:p>
+    <w:p>
+      <w:pPr>
+        <w:numPr>
+          <w:ilvl w:val="1"/>
+          <w:numId w:val="18"/>
+        </w:numPr>
+      </w:pPr>
+      <w:r>
+        <w:rPr>
+          <w:color w:val="00B050"/>
+        </w:rPr>
+        <w:t>Charitable organizations, food banks, and community support systems.</w:t>
+      </w:r>
+    </w:p>
+    <w:p>
+      <w:pPr>
+        <w:numPr>
+          <w:ilvl w:val="0"/>
+          <w:numId w:val="18"/>
+        </w:numPr>
+      </w:pPr>
+      <w:r>
+        <w:rPr>
+          <w:b/>
+          <w:bCs/>
+        </w:rPr>
+        <w:t>Key Stakeholders:</w:t>
+      </w:r>
+    </w:p>
+    <w:p>
+      <w:pPr>
+        <w:numPr>
+          <w:ilvl w:val="1"/>
+          <w:numId w:val="18"/>
+        </w:numPr>
+      </w:pPr>
+      <w:r>
+        <w:rPr>
+          <w:b/>
+          <w:bCs/>
+        </w:rPr>
+        <w:t>Operational Staff:</w:t>
+      </w:r>
+      <w:r>
+        <w:t xml:space="preserve"> Stock clerks, cashiers, logistics administrators.</w:t>
+      </w:r>
+    </w:p>
+    <w:p>
+      <w:pPr>
+        <w:numPr>
+          <w:ilvl w:val="1"/>
+          <w:numId w:val="18"/>
+        </w:numPr>
       </w:pPr>
       <w:r>
         <w:rPr>
@@ -760,121 +2111,6 @@
           <w:bCs/>
         </w:rPr>
         <w:lastRenderedPageBreak/>
-        <w:t>Community Impact:</w:t>
-      </w:r>
-      <w:r>
-        <w:t xml:space="preserve"> Reduce food waste while supporting community outreach programs.</w:t>
-      </w:r>
-    </w:p>
-    <w:p/>
-    <w:p>
-      <w:pPr>
-        <w:pStyle w:val="Heading2"/>
-      </w:pPr>
-      <w:r>
-        <w:t>Domain &amp; Stakeholders</w:t>
-      </w:r>
-    </w:p>
-    <w:p>
-      <w:pPr>
-        <w:numPr>
-          <w:ilvl w:val="0"/>
-          <w:numId w:val="18"/>
-        </w:numPr>
-      </w:pPr>
-      <w:r>
-        <w:rPr>
-          <w:b/>
-          <w:bCs/>
-        </w:rPr>
-        <w:t>Business Domain:</w:t>
-      </w:r>
-      <w:r>
-        <w:t xml:space="preserve"> Retail (grocery, specialty food stores) with a community-centric approach.</w:t>
-      </w:r>
-    </w:p>
-    <w:p>
-      <w:pPr>
-        <w:numPr>
-          <w:ilvl w:val="0"/>
-          <w:numId w:val="18"/>
-        </w:numPr>
-      </w:pPr>
-      <w:r>
-        <w:rPr>
-          <w:b/>
-          <w:bCs/>
-        </w:rPr>
-        <w:t>Industry Focus:</w:t>
-      </w:r>
-    </w:p>
-    <w:p>
-      <w:pPr>
-        <w:numPr>
-          <w:ilvl w:val="1"/>
-          <w:numId w:val="18"/>
-        </w:numPr>
-      </w:pPr>
-      <w:r>
-        <w:t>Retailers seeking technology-driven operational efficiency.</w:t>
-      </w:r>
-    </w:p>
-    <w:p>
-      <w:pPr>
-        <w:numPr>
-          <w:ilvl w:val="1"/>
-          <w:numId w:val="18"/>
-        </w:numPr>
-      </w:pPr>
-      <w:r>
-        <w:t>Charitable organizations, food banks, and community support systems.</w:t>
-      </w:r>
-    </w:p>
-    <w:p>
-      <w:pPr>
-        <w:numPr>
-          <w:ilvl w:val="0"/>
-          <w:numId w:val="18"/>
-        </w:numPr>
-      </w:pPr>
-      <w:r>
-        <w:rPr>
-          <w:b/>
-          <w:bCs/>
-        </w:rPr>
-        <w:t>Key Stakeholders:</w:t>
-      </w:r>
-    </w:p>
-    <w:p>
-      <w:pPr>
-        <w:numPr>
-          <w:ilvl w:val="1"/>
-          <w:numId w:val="18"/>
-        </w:numPr>
-      </w:pPr>
-      <w:r>
-        <w:rPr>
-          <w:b/>
-          <w:bCs/>
-        </w:rPr>
-        <w:t>Operational Staff:</w:t>
-      </w:r>
-      <w:r>
-        <w:t xml:space="preserve"> Stock clerks, cashiers, logistics administrators.</w:t>
-      </w:r>
-    </w:p>
-    <w:p>
-      <w:pPr>
-        <w:numPr>
-          <w:ilvl w:val="1"/>
-          <w:numId w:val="18"/>
-        </w:numPr>
-      </w:pPr>
-      <w:r>
-        <w:rPr>
-          <w:b/>
-          <w:bCs/>
-        </w:rPr>
         <w:t>Management:</w:t>
       </w:r>
       <w:r>
@@ -905,15 +2141,22 @@
           <w:ilvl w:val="1"/>
           <w:numId w:val="18"/>
         </w:numPr>
+        <w:rPr>
+          <w:color w:val="00B050"/>
+        </w:rPr>
       </w:pPr>
       <w:r>
         <w:rPr>
           <w:b/>
           <w:bCs/>
+          <w:color w:val="00B050"/>
         </w:rPr>
         <w:t>Community Partners:</w:t>
       </w:r>
       <w:r>
+        <w:rPr>
+          <w:color w:val="00B050"/>
+        </w:rPr>
         <w:t xml:space="preserve"> Food banks and charitable organizations.</w:t>
       </w:r>
     </w:p>
@@ -922,9 +2165,11 @@
       <w:pPr>
         <w:pStyle w:val="Heading2"/>
       </w:pPr>
+      <w:bookmarkStart w:id="10" w:name="_Toc193655284"/>
       <w:r>
         <w:t>Problem Statement</w:t>
       </w:r>
+      <w:bookmarkEnd w:id="10"/>
     </w:p>
     <w:p>
       <w:pPr>
@@ -1001,7 +2246,16 @@
         </w:numPr>
       </w:pPr>
       <w:r>
-        <w:t>Excess inventory and near-expiry products are wasted instead of being re-directed for charitable donations.</w:t>
+        <w:t xml:space="preserve">Excess inventory and near-expiry products are wasted instead of being </w:t>
+      </w:r>
+      <w:r>
+        <w:rPr>
+          <w:color w:val="00B050"/>
+        </w:rPr>
+        <w:t>re-directed for charitable donations</w:t>
+      </w:r>
+      <w:r>
+        <w:t>.</w:t>
       </w:r>
     </w:p>
     <w:p>
@@ -1036,7 +2290,22 @@
           <w:i/>
           <w:iCs/>
         </w:rPr>
-        <w:t>Insights are driven by firsthand experience in sales, stock management, and volunteer work with food banks.</w:t>
+        <w:t xml:space="preserve">Insights are driven by firsthand experience in sales, stock management, and </w:t>
+      </w:r>
+      <w:r>
+        <w:rPr>
+          <w:i/>
+          <w:iCs/>
+          <w:color w:val="00B050"/>
+        </w:rPr>
+        <w:t>volunteer work with food banks</w:t>
+      </w:r>
+      <w:r>
+        <w:rPr>
+          <w:i/>
+          <w:iCs/>
+        </w:rPr>
+        <w:t>.</w:t>
       </w:r>
     </w:p>
     <w:p/>
@@ -1044,10 +2313,11 @@
       <w:pPr>
         <w:pStyle w:val="Heading2"/>
       </w:pPr>
-      <w:r>
-        <w:lastRenderedPageBreak/>
+      <w:bookmarkStart w:id="11" w:name="_Toc193655285"/>
+      <w:r>
         <w:t>Meaningful Scenario</w:t>
       </w:r>
+      <w:bookmarkEnd w:id="11"/>
     </w:p>
     <w:p>
       <w:pPr>
@@ -1139,15 +2409,22 @@
           <w:ilvl w:val="1"/>
           <w:numId w:val="20"/>
         </w:numPr>
+        <w:rPr>
+          <w:color w:val="00B050"/>
+        </w:rPr>
       </w:pPr>
       <w:r>
         <w:rPr>
           <w:b/>
           <w:bCs/>
+          <w:color w:val="00B050"/>
         </w:rPr>
         <w:t>Charitable Triggers:</w:t>
       </w:r>
       <w:r>
+        <w:rPr>
+          <w:color w:val="00B050"/>
+        </w:rPr>
         <w:t xml:space="preserve"> Identification of surplus or nearing-expiry items prompts automated recommendations for food donations.</w:t>
       </w:r>
     </w:p>
@@ -1156,163 +2433,22 @@
       <w:pPr>
         <w:pStyle w:val="Heading2"/>
       </w:pPr>
-      <w:r>
-        <w:t>Demo Concept</w:t>
-      </w:r>
-    </w:p>
-    <w:p>
-      <w:pPr>
-        <w:numPr>
-          <w:ilvl w:val="0"/>
-          <w:numId w:val="21"/>
-        </w:numPr>
-      </w:pPr>
-      <w:r>
-        <w:rPr>
-          <w:b/>
-          <w:bCs/>
-        </w:rPr>
-        <w:t>UI Simulation:</w:t>
-      </w:r>
-    </w:p>
-    <w:p>
-      <w:pPr>
-        <w:numPr>
-          <w:ilvl w:val="1"/>
-          <w:numId w:val="21"/>
-        </w:numPr>
-      </w:pPr>
-      <w:r>
-        <w:rPr>
-          <w:b/>
-          <w:bCs/>
-        </w:rPr>
-        <w:t>Cart Interface:</w:t>
-      </w:r>
-      <w:r>
-        <w:t xml:space="preserve"> Web-based tablet UI (HTML, CSS, JS) demonstrating product selection, dynamic navigation, and quick billing.</w:t>
-      </w:r>
-    </w:p>
-    <w:p>
-      <w:pPr>
-        <w:numPr>
-          <w:ilvl w:val="1"/>
-          <w:numId w:val="21"/>
-        </w:numPr>
-      </w:pPr>
-      <w:r>
-        <w:rPr>
-          <w:b/>
-          <w:bCs/>
-        </w:rPr>
-        <w:t>Manager Dashboard:</w:t>
-      </w:r>
-      <w:r>
-        <w:t xml:space="preserve"> A centralized dashboard displaying inventory metrics, seasonal trend analysis, and automated notifications.</w:t>
-      </w:r>
-    </w:p>
-    <w:p>
-      <w:pPr>
-        <w:numPr>
-          <w:ilvl w:val="0"/>
-          <w:numId w:val="21"/>
-        </w:numPr>
-      </w:pPr>
-      <w:r>
-        <w:rPr>
-          <w:b/>
-          <w:bCs/>
-        </w:rPr>
-        <w:t>AI &amp; ML Integration:</w:t>
-      </w:r>
-    </w:p>
-    <w:p>
-      <w:pPr>
-        <w:numPr>
-          <w:ilvl w:val="1"/>
-          <w:numId w:val="21"/>
-        </w:numPr>
-      </w:pPr>
-      <w:r>
-        <w:t>Python-powered backend that leverages TensorFlow (and complementary tools) to analyze demand patterns and provide predictive insights.</w:t>
-      </w:r>
-    </w:p>
-    <w:p>
-      <w:pPr>
-        <w:numPr>
-          <w:ilvl w:val="0"/>
-          <w:numId w:val="21"/>
-        </w:numPr>
-      </w:pPr>
-      <w:r>
-        <w:rPr>
-          <w:b/>
-          <w:bCs/>
-        </w:rPr>
-        <w:t>Indoor Positioning System (IPS):</w:t>
-      </w:r>
-    </w:p>
-    <w:p>
-      <w:pPr>
-        <w:numPr>
-          <w:ilvl w:val="1"/>
-          <w:numId w:val="21"/>
-        </w:numPr>
-      </w:pPr>
-      <w:r>
-        <w:t xml:space="preserve">Simulation of IPS using either ESP32/UWB modules or </w:t>
-      </w:r>
-      <w:proofErr w:type="spellStart"/>
-      <w:r>
-        <w:t>WiFi</w:t>
-      </w:r>
-      <w:proofErr w:type="spellEnd"/>
-      <w:r>
-        <w:t xml:space="preserve"> triangulation to enhance in-store navigation.</w:t>
-      </w:r>
-    </w:p>
-    <w:p>
-      <w:pPr>
-        <w:numPr>
-          <w:ilvl w:val="0"/>
-          <w:numId w:val="21"/>
-        </w:numPr>
-      </w:pPr>
-      <w:r>
-        <w:rPr>
-          <w:b/>
-          <w:bCs/>
-        </w:rPr>
-        <w:t>Hardware Simulation:</w:t>
-      </w:r>
-    </w:p>
-    <w:p>
-      <w:pPr>
-        <w:numPr>
-          <w:ilvl w:val="1"/>
-          <w:numId w:val="21"/>
-        </w:numPr>
-      </w:pPr>
-      <w:r>
-        <w:t>Incorporation of barcode scanners and POS system integrations to simulate a real-time retail environment.</w:t>
-      </w:r>
-    </w:p>
-    <w:p/>
-    <w:p>
-      <w:pPr>
-        <w:pStyle w:val="Heading2"/>
-      </w:pPr>
-      <w:r>
+      <w:bookmarkStart w:id="12" w:name="_Toc193655286"/>
+      <w:r>
+        <w:lastRenderedPageBreak/>
         <w:t>Feasibility Considerations</w:t>
       </w:r>
+      <w:bookmarkEnd w:id="12"/>
     </w:p>
     <w:p>
       <w:pPr>
         <w:pStyle w:val="Heading3"/>
       </w:pPr>
+      <w:bookmarkStart w:id="13" w:name="_Toc193655287"/>
       <w:r>
         <w:t>Technical Feasibility:</w:t>
       </w:r>
+      <w:bookmarkEnd w:id="13"/>
     </w:p>
     <w:p>
       <w:pPr>
@@ -1337,7 +2473,6 @@
         </w:numPr>
       </w:pPr>
       <w:r>
-        <w:lastRenderedPageBreak/>
         <w:t>Use of established web technologies (HTML, CSS, JS) for UIs and Python libraries (TensorFlow, etc.) for analytics.</w:t>
       </w:r>
     </w:p>
@@ -1397,9 +2532,11 @@
       <w:pPr>
         <w:pStyle w:val="Heading3"/>
       </w:pPr>
+      <w:bookmarkStart w:id="14" w:name="_Toc193655288"/>
       <w:r>
         <w:t>Operational Feasibility:</w:t>
       </w:r>
+      <w:bookmarkEnd w:id="14"/>
     </w:p>
     <w:p>
       <w:pPr>
@@ -1457,9 +2594,11 @@
       <w:pPr>
         <w:pStyle w:val="Heading3"/>
       </w:pPr>
+      <w:bookmarkStart w:id="15" w:name="_Toc193655289"/>
       <w:r>
         <w:t>Economic Feasibility:</w:t>
       </w:r>
+      <w:bookmarkEnd w:id="15"/>
     </w:p>
     <w:p>
       <w:pPr>
@@ -1517,16 +2656,23 @@
       <w:pPr>
         <w:pStyle w:val="Heading3"/>
       </w:pPr>
+      <w:bookmarkStart w:id="16" w:name="_Toc193655290"/>
       <w:r>
         <w:t>Project Schedule &amp; Milestones:</w:t>
       </w:r>
-    </w:p>
-    <w:p>
-      <w:pPr>
+      <w:bookmarkEnd w:id="16"/>
+    </w:p>
+    <w:p>
+      <w:pPr>
+        <w:pStyle w:val="NoSpacing"/>
         <w:numPr>
           <w:ilvl w:val="0"/>
-          <w:numId w:val="25"/>
+          <w:numId w:val="28"/>
         </w:numPr>
+        <w:rPr>
+          <w:b/>
+          <w:bCs/>
+        </w:rPr>
       </w:pPr>
       <w:r>
         <w:rPr>
@@ -1538,10 +2684,12 @@
     </w:p>
     <w:p>
       <w:pPr>
-        <w:numPr>
-          <w:ilvl w:val="1"/>
-          <w:numId w:val="25"/>
-        </w:numPr>
+        <w:pStyle w:val="NoSpacing"/>
+        <w:ind w:left="720"/>
+        <w:rPr>
+          <w:b/>
+          <w:bCs/>
+        </w:rPr>
       </w:pPr>
       <w:r>
         <w:t>Develop core functionalities: cart interface, basic dashboard, and initial AI-driven analytics.</w:t>
@@ -1549,10 +2697,15 @@
     </w:p>
     <w:p>
       <w:pPr>
+        <w:pStyle w:val="NoSpacing"/>
         <w:numPr>
           <w:ilvl w:val="0"/>
-          <w:numId w:val="25"/>
+          <w:numId w:val="27"/>
         </w:numPr>
+        <w:rPr>
+          <w:b/>
+          <w:bCs/>
+        </w:rPr>
       </w:pPr>
       <w:r>
         <w:rPr>
@@ -1564,10 +2717,12 @@
     </w:p>
     <w:p>
       <w:pPr>
-        <w:numPr>
-          <w:ilvl w:val="1"/>
-          <w:numId w:val="25"/>
-        </w:numPr>
+        <w:pStyle w:val="NoSpacing"/>
+        <w:ind w:left="720"/>
+        <w:rPr>
+          <w:b/>
+          <w:bCs/>
+        </w:rPr>
       </w:pPr>
       <w:r>
         <w:t>Integrate hardware simulations (IPS, barcode scanners) and refine AI modules.</w:t>
@@ -1575,10 +2730,15 @@
     </w:p>
     <w:p>
       <w:pPr>
+        <w:pStyle w:val="NoSpacing"/>
         <w:numPr>
           <w:ilvl w:val="0"/>
-          <w:numId w:val="25"/>
+          <w:numId w:val="26"/>
         </w:numPr>
+        <w:rPr>
+          <w:b/>
+          <w:bCs/>
+        </w:rPr>
       </w:pPr>
       <w:r>
         <w:rPr>
@@ -1590,17 +2750,20 @@
     </w:p>
     <w:p>
       <w:pPr>
-        <w:numPr>
-          <w:ilvl w:val="1"/>
-          <w:numId w:val="25"/>
-        </w:numPr>
+        <w:pStyle w:val="NoSpacing"/>
+        <w:ind w:left="720"/>
+        <w:rPr>
+          <w:b/>
+          <w:bCs/>
+        </w:rPr>
       </w:pPr>
       <w:r>
         <w:t>Pilot implementation in selected retail locations with iterative improvements based on feedback.</w:t>
       </w:r>
     </w:p>
-    <w:p/>
     <w:sectPr>
+      <w:headerReference w:type="default" r:id="rId7"/>
+      <w:footerReference w:type="default" r:id="rId8"/>
       <w:pgSz w:w="12240" w:h="15840"/>
       <w:pgMar w:top="1440" w:right="1440" w:bottom="1440" w:left="1440" w:header="708" w:footer="708" w:gutter="0"/>
       <w:cols w:space="708"/>
@@ -1610,12 +2773,244 @@
 </w:document>
 </file>
 
+<file path=word/endnotes.xml><?xml version="1.0" encoding="utf-8"?>
+<w:endnotes xmlns:wpc="http://schemas.microsoft.com/office/word/2010/wordprocessingCanvas" xmlns:cx="http://schemas.microsoft.com/office/drawing/2014/chartex" xmlns:cx1="http://schemas.microsoft.com/office/drawing/2015/9/8/chartex" xmlns:cx2="http://schemas.microsoft.com/office/drawing/2015/10/21/chartex" xmlns:cx3="http://schemas.microsoft.com/office/drawing/2016/5/9/chartex" xmlns:cx4="http://schemas.microsoft.com/office/drawing/2016/5/10/chartex" xmlns:cx5="http://schemas.microsoft.com/office/drawing/2016/5/11/chartex" xmlns:cx6="http://schemas.microsoft.com/office/drawing/2016/5/12/chartex" xmlns:cx7="http://schemas.microsoft.com/office/drawing/2016/5/13/chartex" xmlns:cx8="http://schemas.microsoft.com/office/drawing/2016/5/14/chartex" xmlns:mc="http://schemas.openxmlformats.org/markup-compatibility/2006" xmlns:aink="http://schemas.microsoft.com/office/drawing/2016/ink" xmlns:am3d="http://schemas.microsoft.com/office/drawing/2017/model3d" xmlns:o="urn:schemas-microsoft-com:office:office" xmlns:oel="http://schemas.microsoft.com/office/2019/extlst" xmlns:r="http://schemas.openxmlformats.org/officeDocument/2006/relationships" xmlns:m="http://schemas.openxmlformats.org/officeDocument/2006/math" xmlns:v="urn:schemas-microsoft-com:vml" xmlns:wp14="http://schemas.microsoft.com/office/word/2010/wordprocessingDrawing" xmlns:wp="http://schemas.openxmlformats.org/drawingml/2006/wordprocessingDrawing" xmlns:w10="urn:schemas-microsoft-com:office:word" xmlns:w="http://schemas.openxmlformats.org/wordprocessingml/2006/main" xmlns:w14="http://schemas.microsoft.com/office/word/2010/wordml" xmlns:w15="http://schemas.microsoft.com/office/word/2012/wordml" xmlns:w16cex="http://schemas.microsoft.com/office/word/2018/wordml/cex" xmlns:w16cid="http://schemas.microsoft.com/office/word/2016/wordml/cid" xmlns:w16="http://schemas.microsoft.com/office/word/2018/wordml" xmlns:w16du="http://schemas.microsoft.com/office/word/2023/wordml/word16du" xmlns:w16sdtdh="http://schemas.microsoft.com/office/word/2020/wordml/sdtdatahash" xmlns:w16sdtfl="http://schemas.microsoft.com/office/word/2024/wordml/sdtformatlock" xmlns:w16se="http://schemas.microsoft.com/office/word/2015/wordml/symex" xmlns:wpg="http://schemas.microsoft.com/office/word/2010/wordprocessingGroup" xmlns:wpi="http://schemas.microsoft.com/office/word/2010/wordprocessingInk" xmlns:wne="http://schemas.microsoft.com/office/word/2006/wordml" xmlns:wps="http://schemas.microsoft.com/office/word/2010/wordprocessingShape" mc:Ignorable="w14 w15 w16se w16cid w16 w16cex w16sdtdh w16sdtfl w16du wp14">
+  <w:endnote w:type="separator" w:id="-1">
+    <w:p>
+      <w:pPr>
+        <w:spacing w:after="0" w:line="240" w:lineRule="auto"/>
+      </w:pPr>
+      <w:r>
+        <w:separator/>
+      </w:r>
+    </w:p>
+  </w:endnote>
+  <w:endnote w:type="continuationSeparator" w:id="0">
+    <w:p>
+      <w:pPr>
+        <w:spacing w:after="0" w:line="240" w:lineRule="auto"/>
+      </w:pPr>
+      <w:r>
+        <w:continuationSeparator/>
+      </w:r>
+    </w:p>
+  </w:endnote>
+</w:endnotes>
+</file>
+
+<file path=word/footer1.xml><?xml version="1.0" encoding="utf-8"?>
+<w:ftr xmlns:wpc="http://schemas.microsoft.com/office/word/2010/wordprocessingCanvas" xmlns:cx="http://schemas.microsoft.com/office/drawing/2014/chartex" xmlns:cx1="http://schemas.microsoft.com/office/drawing/2015/9/8/chartex" xmlns:cx2="http://schemas.microsoft.com/office/drawing/2015/10/21/chartex" xmlns:cx3="http://schemas.microsoft.com/office/drawing/2016/5/9/chartex" xmlns:cx4="http://schemas.microsoft.com/office/drawing/2016/5/10/chartex" xmlns:cx5="http://schemas.microsoft.com/office/drawing/2016/5/11/chartex" xmlns:cx6="http://schemas.microsoft.com/office/drawing/2016/5/12/chartex" xmlns:cx7="http://schemas.microsoft.com/office/drawing/2016/5/13/chartex" xmlns:cx8="http://schemas.microsoft.com/office/drawing/2016/5/14/chartex" xmlns:mc="http://schemas.openxmlformats.org/markup-compatibility/2006" xmlns:aink="http://schemas.microsoft.com/office/drawing/2016/ink" xmlns:am3d="http://schemas.microsoft.com/office/drawing/2017/model3d" xmlns:o="urn:schemas-microsoft-com:office:office" xmlns:oel="http://schemas.microsoft.com/office/2019/extlst" xmlns:r="http://schemas.openxmlformats.org/officeDocument/2006/relationships" xmlns:m="http://schemas.openxmlformats.org/officeDocument/2006/math" xmlns:v="urn:schemas-microsoft-com:vml" xmlns:wp14="http://schemas.microsoft.com/office/word/2010/wordprocessingDrawing" xmlns:wp="http://schemas.openxmlformats.org/drawingml/2006/wordprocessingDrawing" xmlns:w10="urn:schemas-microsoft-com:office:word" xmlns:w="http://schemas.openxmlformats.org/wordprocessingml/2006/main" xmlns:w14="http://schemas.microsoft.com/office/word/2010/wordml" xmlns:w15="http://schemas.microsoft.com/office/word/2012/wordml" xmlns:w16cex="http://schemas.microsoft.com/office/word/2018/wordml/cex" xmlns:w16cid="http://schemas.microsoft.com/office/word/2016/wordml/cid" xmlns:w16="http://schemas.microsoft.com/office/word/2018/wordml" xmlns:w16du="http://schemas.microsoft.com/office/word/2023/wordml/word16du" xmlns:w16sdtdh="http://schemas.microsoft.com/office/word/2020/wordml/sdtdatahash" xmlns:w16sdtfl="http://schemas.microsoft.com/office/word/2024/wordml/sdtformatlock" xmlns:w16se="http://schemas.microsoft.com/office/word/2015/wordml/symex" xmlns:wpg="http://schemas.microsoft.com/office/word/2010/wordprocessingGroup" xmlns:wpi="http://schemas.microsoft.com/office/word/2010/wordprocessingInk" xmlns:wne="http://schemas.microsoft.com/office/word/2006/wordml" xmlns:wps="http://schemas.microsoft.com/office/word/2010/wordprocessingShape" mc:Ignorable="w14 w15 w16se w16cid w16 w16cex w16sdtdh w16sdtfl w16du wp14">
+  <w:tbl>
+    <w:tblPr>
+      <w:tblW w:w="5000" w:type="pct"/>
+      <w:jc w:val="right"/>
+      <w:tblCellMar>
+        <w:top w:w="115" w:type="dxa"/>
+        <w:left w:w="115" w:type="dxa"/>
+        <w:bottom w:w="115" w:type="dxa"/>
+        <w:right w:w="115" w:type="dxa"/>
+      </w:tblCellMar>
+      <w:tblLook w:val="04A0" w:firstRow="1" w:lastRow="0" w:firstColumn="1" w:lastColumn="0" w:noHBand="0" w:noVBand="1"/>
+    </w:tblPr>
+    <w:tblGrid>
+      <w:gridCol w:w="8892"/>
+      <w:gridCol w:w="468"/>
+    </w:tblGrid>
+    <w:tr>
+      <w:trPr>
+        <w:jc w:val="right"/>
+      </w:trPr>
+      <w:tc>
+        <w:tcPr>
+          <w:tcW w:w="4795" w:type="dxa"/>
+          <w:vAlign w:val="center"/>
+        </w:tcPr>
+        <w:sdt>
+          <w:sdtPr>
+            <w:rPr>
+              <w:caps/>
+              <w:color w:val="000000" w:themeColor="text1"/>
+            </w:rPr>
+            <w:alias w:val="Author"/>
+            <w:tag w:val=""/>
+            <w:id w:val="1534539408"/>
+            <w:placeholder>
+              <w:docPart w:val="3D4DAE4852F54921A624EC0A683EDACC"/>
+            </w:placeholder>
+            <w:dataBinding w:prefixMappings="xmlns:ns0='http://purl.org/dc/elements/1.1/' xmlns:ns1='http://schemas.openxmlformats.org/package/2006/metadata/core-properties' " w:xpath="/ns1:coreProperties[1]/ns0:creator[1]" w:storeItemID="{6C3C8BC8-F283-45AE-878A-BAB7291924A1}"/>
+            <w:text/>
+          </w:sdtPr>
+          <w:sdtContent>
+            <w:p>
+              <w:pPr>
+                <w:pStyle w:val="Header"/>
+                <w:jc w:val="right"/>
+                <w:rPr>
+                  <w:caps/>
+                  <w:color w:val="000000" w:themeColor="text1"/>
+                </w:rPr>
+              </w:pPr>
+              <w:r>
+                <w:rPr>
+                  <w:caps/>
+                  <w:color w:val="000000" w:themeColor="text1"/>
+                </w:rPr>
+                <w:t>hACKGPT</w:t>
+              </w:r>
+            </w:p>
+          </w:sdtContent>
+        </w:sdt>
+      </w:tc>
+      <w:tc>
+        <w:tcPr>
+          <w:tcW w:w="250" w:type="pct"/>
+          <w:shd w:val="clear" w:color="auto" w:fill="ED7D31" w:themeFill="accent2"/>
+          <w:vAlign w:val="center"/>
+        </w:tcPr>
+        <w:p>
+          <w:pPr>
+            <w:pStyle w:val="Footer"/>
+            <w:tabs>
+              <w:tab w:val="clear" w:pos="4680"/>
+              <w:tab w:val="clear" w:pos="9360"/>
+            </w:tabs>
+            <w:jc w:val="center"/>
+            <w:rPr>
+              <w:color w:val="FFFFFF" w:themeColor="background1"/>
+            </w:rPr>
+          </w:pPr>
+          <w:r>
+            <w:rPr>
+              <w:color w:val="FFFFFF" w:themeColor="background1"/>
+            </w:rPr>
+            <w:fldChar w:fldCharType="begin"/>
+          </w:r>
+          <w:r>
+            <w:rPr>
+              <w:color w:val="FFFFFF" w:themeColor="background1"/>
+            </w:rPr>
+            <w:instrText xml:space="preserve"> PAGE   \* MERGEFORMAT </w:instrText>
+          </w:r>
+          <w:r>
+            <w:rPr>
+              <w:color w:val="FFFFFF" w:themeColor="background1"/>
+            </w:rPr>
+            <w:fldChar w:fldCharType="separate"/>
+          </w:r>
+          <w:r>
+            <w:rPr>
+              <w:noProof/>
+              <w:color w:val="FFFFFF" w:themeColor="background1"/>
+            </w:rPr>
+            <w:t>2</w:t>
+          </w:r>
+          <w:r>
+            <w:rPr>
+              <w:noProof/>
+              <w:color w:val="FFFFFF" w:themeColor="background1"/>
+            </w:rPr>
+            <w:fldChar w:fldCharType="end"/>
+          </w:r>
+        </w:p>
+      </w:tc>
+    </w:tr>
+  </w:tbl>
+  <w:p>
+    <w:pPr>
+      <w:pStyle w:val="Footer"/>
+    </w:pPr>
+  </w:p>
+</w:ftr>
+</file>
+
+<file path=word/footnotes.xml><?xml version="1.0" encoding="utf-8"?>
+<w:footnotes xmlns:wpc="http://schemas.microsoft.com/office/word/2010/wordprocessingCanvas" xmlns:cx="http://schemas.microsoft.com/office/drawing/2014/chartex" xmlns:cx1="http://schemas.microsoft.com/office/drawing/2015/9/8/chartex" xmlns:cx2="http://schemas.microsoft.com/office/drawing/2015/10/21/chartex" xmlns:cx3="http://schemas.microsoft.com/office/drawing/2016/5/9/chartex" xmlns:cx4="http://schemas.microsoft.com/office/drawing/2016/5/10/chartex" xmlns:cx5="http://schemas.microsoft.com/office/drawing/2016/5/11/chartex" xmlns:cx6="http://schemas.microsoft.com/office/drawing/2016/5/12/chartex" xmlns:cx7="http://schemas.microsoft.com/office/drawing/2016/5/13/chartex" xmlns:cx8="http://schemas.microsoft.com/office/drawing/2016/5/14/chartex" xmlns:mc="http://schemas.openxmlformats.org/markup-compatibility/2006" xmlns:aink="http://schemas.microsoft.com/office/drawing/2016/ink" xmlns:am3d="http://schemas.microsoft.com/office/drawing/2017/model3d" xmlns:o="urn:schemas-microsoft-com:office:office" xmlns:oel="http://schemas.microsoft.com/office/2019/extlst" xmlns:r="http://schemas.openxmlformats.org/officeDocument/2006/relationships" xmlns:m="http://schemas.openxmlformats.org/officeDocument/2006/math" xmlns:v="urn:schemas-microsoft-com:vml" xmlns:wp14="http://schemas.microsoft.com/office/word/2010/wordprocessingDrawing" xmlns:wp="http://schemas.openxmlformats.org/drawingml/2006/wordprocessingDrawing" xmlns:w10="urn:schemas-microsoft-com:office:word" xmlns:w="http://schemas.openxmlformats.org/wordprocessingml/2006/main" xmlns:w14="http://schemas.microsoft.com/office/word/2010/wordml" xmlns:w15="http://schemas.microsoft.com/office/word/2012/wordml" xmlns:w16cex="http://schemas.microsoft.com/office/word/2018/wordml/cex" xmlns:w16cid="http://schemas.microsoft.com/office/word/2016/wordml/cid" xmlns:w16="http://schemas.microsoft.com/office/word/2018/wordml" xmlns:w16du="http://schemas.microsoft.com/office/word/2023/wordml/word16du" xmlns:w16sdtdh="http://schemas.microsoft.com/office/word/2020/wordml/sdtdatahash" xmlns:w16sdtfl="http://schemas.microsoft.com/office/word/2024/wordml/sdtformatlock" xmlns:w16se="http://schemas.microsoft.com/office/word/2015/wordml/symex" xmlns:wpg="http://schemas.microsoft.com/office/word/2010/wordprocessingGroup" xmlns:wpi="http://schemas.microsoft.com/office/word/2010/wordprocessingInk" xmlns:wne="http://schemas.microsoft.com/office/word/2006/wordml" xmlns:wps="http://schemas.microsoft.com/office/word/2010/wordprocessingShape" mc:Ignorable="w14 w15 w16se w16cid w16 w16cex w16sdtdh w16sdtfl w16du wp14">
+  <w:footnote w:type="separator" w:id="-1">
+    <w:p>
+      <w:pPr>
+        <w:spacing w:after="0" w:line="240" w:lineRule="auto"/>
+      </w:pPr>
+      <w:r>
+        <w:separator/>
+      </w:r>
+    </w:p>
+  </w:footnote>
+  <w:footnote w:type="continuationSeparator" w:id="0">
+    <w:p>
+      <w:pPr>
+        <w:spacing w:after="0" w:line="240" w:lineRule="auto"/>
+      </w:pPr>
+      <w:r>
+        <w:continuationSeparator/>
+      </w:r>
+    </w:p>
+  </w:footnote>
+</w:footnotes>
+</file>
+
+<file path=word/header1.xml><?xml version="1.0" encoding="utf-8"?>
+<w:hdr xmlns:wpc="http://schemas.microsoft.com/office/word/2010/wordprocessingCanvas" xmlns:cx="http://schemas.microsoft.com/office/drawing/2014/chartex" xmlns:cx1="http://schemas.microsoft.com/office/drawing/2015/9/8/chartex" xmlns:cx2="http://schemas.microsoft.com/office/drawing/2015/10/21/chartex" xmlns:cx3="http://schemas.microsoft.com/office/drawing/2016/5/9/chartex" xmlns:cx4="http://schemas.microsoft.com/office/drawing/2016/5/10/chartex" xmlns:cx5="http://schemas.microsoft.com/office/drawing/2016/5/11/chartex" xmlns:cx6="http://schemas.microsoft.com/office/drawing/2016/5/12/chartex" xmlns:cx7="http://schemas.microsoft.com/office/drawing/2016/5/13/chartex" xmlns:cx8="http://schemas.microsoft.com/office/drawing/2016/5/14/chartex" xmlns:mc="http://schemas.openxmlformats.org/markup-compatibility/2006" xmlns:aink="http://schemas.microsoft.com/office/drawing/2016/ink" xmlns:am3d="http://schemas.microsoft.com/office/drawing/2017/model3d" xmlns:o="urn:schemas-microsoft-com:office:office" xmlns:oel="http://schemas.microsoft.com/office/2019/extlst" xmlns:r="http://schemas.openxmlformats.org/officeDocument/2006/relationships" xmlns:m="http://schemas.openxmlformats.org/officeDocument/2006/math" xmlns:v="urn:schemas-microsoft-com:vml" xmlns:wp14="http://schemas.microsoft.com/office/word/2010/wordprocessingDrawing" xmlns:wp="http://schemas.openxmlformats.org/drawingml/2006/wordprocessingDrawing" xmlns:w10="urn:schemas-microsoft-com:office:word" xmlns:w="http://schemas.openxmlformats.org/wordprocessingml/2006/main" xmlns:w14="http://schemas.microsoft.com/office/word/2010/wordml" xmlns:w15="http://schemas.microsoft.com/office/word/2012/wordml" xmlns:w16cex="http://schemas.microsoft.com/office/word/2018/wordml/cex" xmlns:w16cid="http://schemas.microsoft.com/office/word/2016/wordml/cid" xmlns:w16="http://schemas.microsoft.com/office/word/2018/wordml" xmlns:w16du="http://schemas.microsoft.com/office/word/2023/wordml/word16du" xmlns:w16sdtdh="http://schemas.microsoft.com/office/word/2020/wordml/sdtdatahash" xmlns:w16sdtfl="http://schemas.microsoft.com/office/word/2024/wordml/sdtformatlock" xmlns:w16se="http://schemas.microsoft.com/office/word/2015/wordml/symex" xmlns:wpg="http://schemas.microsoft.com/office/word/2010/wordprocessingGroup" xmlns:wpi="http://schemas.microsoft.com/office/word/2010/wordprocessingInk" xmlns:wne="http://schemas.microsoft.com/office/word/2006/wordml" xmlns:wps="http://schemas.microsoft.com/office/word/2010/wordprocessingShape" mc:Ignorable="w14 w15 w16se w16cid w16 w16cex w16sdtdh w16sdtfl w16du wp14">
+  <w:p>
+    <w:pPr>
+      <w:pBdr>
+        <w:left w:val="single" w:sz="12" w:space="11" w:color="4472C4" w:themeColor="accent1"/>
+      </w:pBdr>
+      <w:tabs>
+        <w:tab w:val="left" w:pos="3620"/>
+        <w:tab w:val="left" w:pos="3964"/>
+      </w:tabs>
+      <w:spacing w:after="0"/>
+      <w:rPr>
+        <w:rFonts w:asciiTheme="majorHAnsi" w:eastAsiaTheme="majorEastAsia" w:hAnsiTheme="majorHAnsi" w:cstheme="majorBidi"/>
+        <w:color w:val="2F5496" w:themeColor="accent1" w:themeShade="BF"/>
+        <w:sz w:val="26"/>
+        <w:szCs w:val="26"/>
+      </w:rPr>
+    </w:pPr>
+    <w:sdt>
+      <w:sdtPr>
+        <w:rPr>
+          <w:rFonts w:asciiTheme="majorHAnsi" w:eastAsiaTheme="majorEastAsia" w:hAnsiTheme="majorHAnsi" w:cstheme="majorBidi"/>
+          <w:color w:val="2F5496" w:themeColor="accent1" w:themeShade="BF"/>
+          <w:sz w:val="26"/>
+          <w:szCs w:val="26"/>
+        </w:rPr>
+        <w:alias w:val="Title"/>
+        <w:tag w:val=""/>
+        <w:id w:val="-932208079"/>
+        <w:placeholder>
+          <w:docPart w:val="57A2DB66D8C34EEEA7463969E0EB018E"/>
+        </w:placeholder>
+        <w:dataBinding w:prefixMappings="xmlns:ns0='http://purl.org/dc/elements/1.1/' xmlns:ns1='http://schemas.openxmlformats.org/package/2006/metadata/core-properties' " w:xpath="/ns1:coreProperties[1]/ns0:title[1]" w:storeItemID="{6C3C8BC8-F283-45AE-878A-BAB7291924A1}"/>
+        <w:text/>
+      </w:sdtPr>
+      <w:sdtContent>
+        <w:r>
+          <w:rPr>
+            <w:rFonts w:asciiTheme="majorHAnsi" w:eastAsiaTheme="majorEastAsia" w:hAnsiTheme="majorHAnsi" w:cstheme="majorBidi"/>
+            <w:color w:val="2F5496" w:themeColor="accent1" w:themeShade="BF"/>
+            <w:sz w:val="26"/>
+            <w:szCs w:val="26"/>
+          </w:rPr>
+          <w:t>Seneca Hackathon 2025</w:t>
+        </w:r>
+      </w:sdtContent>
+    </w:sdt>
+  </w:p>
+  <w:p>
+    <w:pPr>
+      <w:pStyle w:val="Header"/>
+    </w:pPr>
+  </w:p>
+</w:hdr>
+</file>
+
 <file path=word/numbering.xml><?xml version="1.0" encoding="utf-8"?>
 <w:numbering xmlns:wpc="http://schemas.microsoft.com/office/word/2010/wordprocessingCanvas" xmlns:cx="http://schemas.microsoft.com/office/drawing/2014/chartex" xmlns:cx1="http://schemas.microsoft.com/office/drawing/2015/9/8/chartex" xmlns:cx2="http://schemas.microsoft.com/office/drawing/2015/10/21/chartex" xmlns:cx3="http://schemas.microsoft.com/office/drawing/2016/5/9/chartex" xmlns:cx4="http://schemas.microsoft.com/office/drawing/2016/5/10/chartex" xmlns:cx5="http://schemas.microsoft.com/office/drawing/2016/5/11/chartex" xmlns:cx6="http://schemas.microsoft.com/office/drawing/2016/5/12/chartex" xmlns:cx7="http://schemas.microsoft.com/office/drawing/2016/5/13/chartex" xmlns:cx8="http://schemas.microsoft.com/office/drawing/2016/5/14/chartex" xmlns:mc="http://schemas.openxmlformats.org/markup-compatibility/2006" xmlns:aink="http://schemas.microsoft.com/office/drawing/2016/ink" xmlns:am3d="http://schemas.microsoft.com/office/drawing/2017/model3d" xmlns:o="urn:schemas-microsoft-com:office:office" xmlns:oel="http://schemas.microsoft.com/office/2019/extlst" xmlns:r="http://schemas.openxmlformats.org/officeDocument/2006/relationships" xmlns:m="http://schemas.openxmlformats.org/officeDocument/2006/math" xmlns:v="urn:schemas-microsoft-com:vml" xmlns:wp14="http://schemas.microsoft.com/office/word/2010/wordprocessingDrawing" xmlns:wp="http://schemas.openxmlformats.org/drawingml/2006/wordprocessingDrawing" xmlns:w10="urn:schemas-microsoft-com:office:word" xmlns:w="http://schemas.openxmlformats.org/wordprocessingml/2006/main" xmlns:w14="http://schemas.microsoft.com/office/word/2010/wordml" xmlns:w15="http://schemas.microsoft.com/office/word/2012/wordml" xmlns:w16cex="http://schemas.microsoft.com/office/word/2018/wordml/cex" xmlns:w16cid="http://schemas.microsoft.com/office/word/2016/wordml/cid" xmlns:w16="http://schemas.microsoft.com/office/word/2018/wordml" xmlns:w16du="http://schemas.microsoft.com/office/word/2023/wordml/word16du" xmlns:w16sdtdh="http://schemas.microsoft.com/office/word/2020/wordml/sdtdatahash" xmlns:w16sdtfl="http://schemas.microsoft.com/office/word/2024/wordml/sdtformatlock" xmlns:w16se="http://schemas.microsoft.com/office/word/2015/wordml/symex" xmlns:wpg="http://schemas.microsoft.com/office/word/2010/wordprocessingGroup" xmlns:wpi="http://schemas.microsoft.com/office/word/2010/wordprocessingInk" xmlns:wne="http://schemas.microsoft.com/office/word/2006/wordml" xmlns:wps="http://schemas.microsoft.com/office/word/2010/wordprocessingShape" mc:Ignorable="w14 w15 w16se w16cid w16 w16cex w16sdtdh w16sdtfl w16du wp14">
   <w:abstractNum w:abstractNumId="0" w15:restartNumberingAfterBreak="0">
     <w:nsid w:val="08265A3D"/>
     <w:multiLevelType w:val="multilevel"/>
-    <w:tmpl w:val="3C620CEA"/>
+    <w:tmpl w:val="9AC86EDC"/>
     <w:lvl w:ilvl="0">
       <w:start w:val="1"/>
       <w:numFmt w:val="bullet"/>
@@ -1645,6 +3040,7 @@
       </w:pPr>
       <w:rPr>
         <w:rFonts w:ascii="Courier New" w:hAnsi="Courier New" w:hint="default"/>
+        <w:color w:val="auto"/>
         <w:sz w:val="20"/>
       </w:rPr>
     </w:lvl>
@@ -1875,6 +3271,119 @@
     </w:lvl>
   </w:abstractNum>
   <w:abstractNum w:abstractNumId="2" w15:restartNumberingAfterBreak="0">
+    <w:nsid w:val="11145D19"/>
+    <w:multiLevelType w:val="hybridMultilevel"/>
+    <w:tmpl w:val="A50C6CBA"/>
+    <w:lvl w:ilvl="0" w:tplc="10090001">
+      <w:start w:val="1"/>
+      <w:numFmt w:val="bullet"/>
+      <w:lvlText w:val=""/>
+      <w:lvlJc w:val="left"/>
+      <w:pPr>
+        <w:ind w:left="720" w:hanging="360"/>
+      </w:pPr>
+      <w:rPr>
+        <w:rFonts w:ascii="Symbol" w:hAnsi="Symbol" w:hint="default"/>
+      </w:rPr>
+    </w:lvl>
+    <w:lvl w:ilvl="1" w:tplc="10090003" w:tentative="1">
+      <w:start w:val="1"/>
+      <w:numFmt w:val="bullet"/>
+      <w:lvlText w:val="o"/>
+      <w:lvlJc w:val="left"/>
+      <w:pPr>
+        <w:ind w:left="1440" w:hanging="360"/>
+      </w:pPr>
+      <w:rPr>
+        <w:rFonts w:ascii="Courier New" w:hAnsi="Courier New" w:cs="Courier New" w:hint="default"/>
+      </w:rPr>
+    </w:lvl>
+    <w:lvl w:ilvl="2" w:tplc="10090005" w:tentative="1">
+      <w:start w:val="1"/>
+      <w:numFmt w:val="bullet"/>
+      <w:lvlText w:val=""/>
+      <w:lvlJc w:val="left"/>
+      <w:pPr>
+        <w:ind w:left="2160" w:hanging="360"/>
+      </w:pPr>
+      <w:rPr>
+        <w:rFonts w:ascii="Wingdings" w:hAnsi="Wingdings" w:hint="default"/>
+      </w:rPr>
+    </w:lvl>
+    <w:lvl w:ilvl="3" w:tplc="10090001" w:tentative="1">
+      <w:start w:val="1"/>
+      <w:numFmt w:val="bullet"/>
+      <w:lvlText w:val=""/>
+      <w:lvlJc w:val="left"/>
+      <w:pPr>
+        <w:ind w:left="2880" w:hanging="360"/>
+      </w:pPr>
+      <w:rPr>
+        <w:rFonts w:ascii="Symbol" w:hAnsi="Symbol" w:hint="default"/>
+      </w:rPr>
+    </w:lvl>
+    <w:lvl w:ilvl="4" w:tplc="10090003" w:tentative="1">
+      <w:start w:val="1"/>
+      <w:numFmt w:val="bullet"/>
+      <w:lvlText w:val="o"/>
+      <w:lvlJc w:val="left"/>
+      <w:pPr>
+        <w:ind w:left="3600" w:hanging="360"/>
+      </w:pPr>
+      <w:rPr>
+        <w:rFonts w:ascii="Courier New" w:hAnsi="Courier New" w:cs="Courier New" w:hint="default"/>
+      </w:rPr>
+    </w:lvl>
+    <w:lvl w:ilvl="5" w:tplc="10090005" w:tentative="1">
+      <w:start w:val="1"/>
+      <w:numFmt w:val="bullet"/>
+      <w:lvlText w:val=""/>
+      <w:lvlJc w:val="left"/>
+      <w:pPr>
+        <w:ind w:left="4320" w:hanging="360"/>
+      </w:pPr>
+      <w:rPr>
+        <w:rFonts w:ascii="Wingdings" w:hAnsi="Wingdings" w:hint="default"/>
+      </w:rPr>
+    </w:lvl>
+    <w:lvl w:ilvl="6" w:tplc="10090001" w:tentative="1">
+      <w:start w:val="1"/>
+      <w:numFmt w:val="bullet"/>
+      <w:lvlText w:val=""/>
+      <w:lvlJc w:val="left"/>
+      <w:pPr>
+        <w:ind w:left="5040" w:hanging="360"/>
+      </w:pPr>
+      <w:rPr>
+        <w:rFonts w:ascii="Symbol" w:hAnsi="Symbol" w:hint="default"/>
+      </w:rPr>
+    </w:lvl>
+    <w:lvl w:ilvl="7" w:tplc="10090003" w:tentative="1">
+      <w:start w:val="1"/>
+      <w:numFmt w:val="bullet"/>
+      <w:lvlText w:val="o"/>
+      <w:lvlJc w:val="left"/>
+      <w:pPr>
+        <w:ind w:left="5760" w:hanging="360"/>
+      </w:pPr>
+      <w:rPr>
+        <w:rFonts w:ascii="Courier New" w:hAnsi="Courier New" w:cs="Courier New" w:hint="default"/>
+      </w:rPr>
+    </w:lvl>
+    <w:lvl w:ilvl="8" w:tplc="10090005" w:tentative="1">
+      <w:start w:val="1"/>
+      <w:numFmt w:val="bullet"/>
+      <w:lvlText w:val=""/>
+      <w:lvlJc w:val="left"/>
+      <w:pPr>
+        <w:ind w:left="6480" w:hanging="360"/>
+      </w:pPr>
+      <w:rPr>
+        <w:rFonts w:ascii="Wingdings" w:hAnsi="Wingdings" w:hint="default"/>
+      </w:rPr>
+    </w:lvl>
+  </w:abstractNum>
+  <w:abstractNum w:abstractNumId="3" w15:restartNumberingAfterBreak="0">
     <w:nsid w:val="11F35369"/>
     <w:multiLevelType w:val="multilevel"/>
     <w:tmpl w:val="7010B9B8"/>
@@ -2023,7 +3532,7 @@
       </w:rPr>
     </w:lvl>
   </w:abstractNum>
-  <w:abstractNum w:abstractNumId="3" w15:restartNumberingAfterBreak="0">
+  <w:abstractNum w:abstractNumId="4" w15:restartNumberingAfterBreak="0">
     <w:nsid w:val="1C7D1DD3"/>
     <w:multiLevelType w:val="multilevel"/>
     <w:tmpl w:val="BCC2F608"/>
@@ -2136,7 +3645,7 @@
       </w:pPr>
     </w:lvl>
   </w:abstractNum>
-  <w:abstractNum w:abstractNumId="4" w15:restartNumberingAfterBreak="0">
+  <w:abstractNum w:abstractNumId="5" w15:restartNumberingAfterBreak="0">
     <w:nsid w:val="21295F83"/>
     <w:multiLevelType w:val="multilevel"/>
     <w:tmpl w:val="C9B83F8A"/>
@@ -2285,7 +3794,120 @@
       </w:rPr>
     </w:lvl>
   </w:abstractNum>
-  <w:abstractNum w:abstractNumId="5" w15:restartNumberingAfterBreak="0">
+  <w:abstractNum w:abstractNumId="6" w15:restartNumberingAfterBreak="0">
+    <w:nsid w:val="259F0C32"/>
+    <w:multiLevelType w:val="hybridMultilevel"/>
+    <w:tmpl w:val="3A789E1A"/>
+    <w:lvl w:ilvl="0" w:tplc="10090001">
+      <w:start w:val="1"/>
+      <w:numFmt w:val="bullet"/>
+      <w:lvlText w:val=""/>
+      <w:lvlJc w:val="left"/>
+      <w:pPr>
+        <w:ind w:left="720" w:hanging="360"/>
+      </w:pPr>
+      <w:rPr>
+        <w:rFonts w:ascii="Symbol" w:hAnsi="Symbol" w:hint="default"/>
+      </w:rPr>
+    </w:lvl>
+    <w:lvl w:ilvl="1" w:tplc="10090003" w:tentative="1">
+      <w:start w:val="1"/>
+      <w:numFmt w:val="bullet"/>
+      <w:lvlText w:val="o"/>
+      <w:lvlJc w:val="left"/>
+      <w:pPr>
+        <w:ind w:left="1440" w:hanging="360"/>
+      </w:pPr>
+      <w:rPr>
+        <w:rFonts w:ascii="Courier New" w:hAnsi="Courier New" w:cs="Courier New" w:hint="default"/>
+      </w:rPr>
+    </w:lvl>
+    <w:lvl w:ilvl="2" w:tplc="10090005" w:tentative="1">
+      <w:start w:val="1"/>
+      <w:numFmt w:val="bullet"/>
+      <w:lvlText w:val=""/>
+      <w:lvlJc w:val="left"/>
+      <w:pPr>
+        <w:ind w:left="2160" w:hanging="360"/>
+      </w:pPr>
+      <w:rPr>
+        <w:rFonts w:ascii="Wingdings" w:hAnsi="Wingdings" w:hint="default"/>
+      </w:rPr>
+    </w:lvl>
+    <w:lvl w:ilvl="3" w:tplc="10090001" w:tentative="1">
+      <w:start w:val="1"/>
+      <w:numFmt w:val="bullet"/>
+      <w:lvlText w:val=""/>
+      <w:lvlJc w:val="left"/>
+      <w:pPr>
+        <w:ind w:left="2880" w:hanging="360"/>
+      </w:pPr>
+      <w:rPr>
+        <w:rFonts w:ascii="Symbol" w:hAnsi="Symbol" w:hint="default"/>
+      </w:rPr>
+    </w:lvl>
+    <w:lvl w:ilvl="4" w:tplc="10090003" w:tentative="1">
+      <w:start w:val="1"/>
+      <w:numFmt w:val="bullet"/>
+      <w:lvlText w:val="o"/>
+      <w:lvlJc w:val="left"/>
+      <w:pPr>
+        <w:ind w:left="3600" w:hanging="360"/>
+      </w:pPr>
+      <w:rPr>
+        <w:rFonts w:ascii="Courier New" w:hAnsi="Courier New" w:cs="Courier New" w:hint="default"/>
+      </w:rPr>
+    </w:lvl>
+    <w:lvl w:ilvl="5" w:tplc="10090005" w:tentative="1">
+      <w:start w:val="1"/>
+      <w:numFmt w:val="bullet"/>
+      <w:lvlText w:val=""/>
+      <w:lvlJc w:val="left"/>
+      <w:pPr>
+        <w:ind w:left="4320" w:hanging="360"/>
+      </w:pPr>
+      <w:rPr>
+        <w:rFonts w:ascii="Wingdings" w:hAnsi="Wingdings" w:hint="default"/>
+      </w:rPr>
+    </w:lvl>
+    <w:lvl w:ilvl="6" w:tplc="10090001" w:tentative="1">
+      <w:start w:val="1"/>
+      <w:numFmt w:val="bullet"/>
+      <w:lvlText w:val=""/>
+      <w:lvlJc w:val="left"/>
+      <w:pPr>
+        <w:ind w:left="5040" w:hanging="360"/>
+      </w:pPr>
+      <w:rPr>
+        <w:rFonts w:ascii="Symbol" w:hAnsi="Symbol" w:hint="default"/>
+      </w:rPr>
+    </w:lvl>
+    <w:lvl w:ilvl="7" w:tplc="10090003" w:tentative="1">
+      <w:start w:val="1"/>
+      <w:numFmt w:val="bullet"/>
+      <w:lvlText w:val="o"/>
+      <w:lvlJc w:val="left"/>
+      <w:pPr>
+        <w:ind w:left="5760" w:hanging="360"/>
+      </w:pPr>
+      <w:rPr>
+        <w:rFonts w:ascii="Courier New" w:hAnsi="Courier New" w:cs="Courier New" w:hint="default"/>
+      </w:rPr>
+    </w:lvl>
+    <w:lvl w:ilvl="8" w:tplc="10090005" w:tentative="1">
+      <w:start w:val="1"/>
+      <w:numFmt w:val="bullet"/>
+      <w:lvlText w:val=""/>
+      <w:lvlJc w:val="left"/>
+      <w:pPr>
+        <w:ind w:left="6480" w:hanging="360"/>
+      </w:pPr>
+      <w:rPr>
+        <w:rFonts w:ascii="Wingdings" w:hAnsi="Wingdings" w:hint="default"/>
+      </w:rPr>
+    </w:lvl>
+  </w:abstractNum>
+  <w:abstractNum w:abstractNumId="7" w15:restartNumberingAfterBreak="0">
     <w:nsid w:val="25D51ADC"/>
     <w:multiLevelType w:val="multilevel"/>
     <w:tmpl w:val="55620E4C"/>
@@ -2398,7 +4020,7 @@
       </w:pPr>
     </w:lvl>
   </w:abstractNum>
-  <w:abstractNum w:abstractNumId="6" w15:restartNumberingAfterBreak="0">
+  <w:abstractNum w:abstractNumId="8" w15:restartNumberingAfterBreak="0">
     <w:nsid w:val="29A0226E"/>
     <w:multiLevelType w:val="multilevel"/>
     <w:tmpl w:val="08D4FE96"/>
@@ -2547,10 +4169,10 @@
       </w:rPr>
     </w:lvl>
   </w:abstractNum>
-  <w:abstractNum w:abstractNumId="7" w15:restartNumberingAfterBreak="0">
+  <w:abstractNum w:abstractNumId="9" w15:restartNumberingAfterBreak="0">
     <w:nsid w:val="2C156711"/>
     <w:multiLevelType w:val="multilevel"/>
-    <w:tmpl w:val="75CA5CFC"/>
+    <w:tmpl w:val="FCDADE3E"/>
     <w:lvl w:ilvl="0">
       <w:start w:val="1"/>
       <w:numFmt w:val="bullet"/>
@@ -2580,6 +4202,7 @@
       </w:pPr>
       <w:rPr>
         <w:rFonts w:ascii="Courier New" w:hAnsi="Courier New" w:hint="default"/>
+        <w:color w:val="auto"/>
         <w:sz w:val="20"/>
       </w:rPr>
     </w:lvl>
@@ -2696,7 +4319,7 @@
       </w:rPr>
     </w:lvl>
   </w:abstractNum>
-  <w:abstractNum w:abstractNumId="8" w15:restartNumberingAfterBreak="0">
+  <w:abstractNum w:abstractNumId="10" w15:restartNumberingAfterBreak="0">
     <w:nsid w:val="2E3976AE"/>
     <w:multiLevelType w:val="hybridMultilevel"/>
     <w:tmpl w:val="68D2DF9E"/>
@@ -2809,7 +4432,120 @@
       </w:rPr>
     </w:lvl>
   </w:abstractNum>
-  <w:abstractNum w:abstractNumId="9" w15:restartNumberingAfterBreak="0">
+  <w:abstractNum w:abstractNumId="11" w15:restartNumberingAfterBreak="0">
+    <w:nsid w:val="30C82177"/>
+    <w:multiLevelType w:val="hybridMultilevel"/>
+    <w:tmpl w:val="F9E2FE42"/>
+    <w:lvl w:ilvl="0" w:tplc="10090001">
+      <w:start w:val="1"/>
+      <w:numFmt w:val="bullet"/>
+      <w:lvlText w:val=""/>
+      <w:lvlJc w:val="left"/>
+      <w:pPr>
+        <w:ind w:left="720" w:hanging="360"/>
+      </w:pPr>
+      <w:rPr>
+        <w:rFonts w:ascii="Symbol" w:hAnsi="Symbol" w:hint="default"/>
+      </w:rPr>
+    </w:lvl>
+    <w:lvl w:ilvl="1" w:tplc="10090003" w:tentative="1">
+      <w:start w:val="1"/>
+      <w:numFmt w:val="bullet"/>
+      <w:lvlText w:val="o"/>
+      <w:lvlJc w:val="left"/>
+      <w:pPr>
+        <w:ind w:left="1440" w:hanging="360"/>
+      </w:pPr>
+      <w:rPr>
+        <w:rFonts w:ascii="Courier New" w:hAnsi="Courier New" w:cs="Courier New" w:hint="default"/>
+      </w:rPr>
+    </w:lvl>
+    <w:lvl w:ilvl="2" w:tplc="10090005" w:tentative="1">
+      <w:start w:val="1"/>
+      <w:numFmt w:val="bullet"/>
+      <w:lvlText w:val=""/>
+      <w:lvlJc w:val="left"/>
+      <w:pPr>
+        <w:ind w:left="2160" w:hanging="360"/>
+      </w:pPr>
+      <w:rPr>
+        <w:rFonts w:ascii="Wingdings" w:hAnsi="Wingdings" w:hint="default"/>
+      </w:rPr>
+    </w:lvl>
+    <w:lvl w:ilvl="3" w:tplc="10090001" w:tentative="1">
+      <w:start w:val="1"/>
+      <w:numFmt w:val="bullet"/>
+      <w:lvlText w:val=""/>
+      <w:lvlJc w:val="left"/>
+      <w:pPr>
+        <w:ind w:left="2880" w:hanging="360"/>
+      </w:pPr>
+      <w:rPr>
+        <w:rFonts w:ascii="Symbol" w:hAnsi="Symbol" w:hint="default"/>
+      </w:rPr>
+    </w:lvl>
+    <w:lvl w:ilvl="4" w:tplc="10090003" w:tentative="1">
+      <w:start w:val="1"/>
+      <w:numFmt w:val="bullet"/>
+      <w:lvlText w:val="o"/>
+      <w:lvlJc w:val="left"/>
+      <w:pPr>
+        <w:ind w:left="3600" w:hanging="360"/>
+      </w:pPr>
+      <w:rPr>
+        <w:rFonts w:ascii="Courier New" w:hAnsi="Courier New" w:cs="Courier New" w:hint="default"/>
+      </w:rPr>
+    </w:lvl>
+    <w:lvl w:ilvl="5" w:tplc="10090005" w:tentative="1">
+      <w:start w:val="1"/>
+      <w:numFmt w:val="bullet"/>
+      <w:lvlText w:val=""/>
+      <w:lvlJc w:val="left"/>
+      <w:pPr>
+        <w:ind w:left="4320" w:hanging="360"/>
+      </w:pPr>
+      <w:rPr>
+        <w:rFonts w:ascii="Wingdings" w:hAnsi="Wingdings" w:hint="default"/>
+      </w:rPr>
+    </w:lvl>
+    <w:lvl w:ilvl="6" w:tplc="10090001" w:tentative="1">
+      <w:start w:val="1"/>
+      <w:numFmt w:val="bullet"/>
+      <w:lvlText w:val=""/>
+      <w:lvlJc w:val="left"/>
+      <w:pPr>
+        <w:ind w:left="5040" w:hanging="360"/>
+      </w:pPr>
+      <w:rPr>
+        <w:rFonts w:ascii="Symbol" w:hAnsi="Symbol" w:hint="default"/>
+      </w:rPr>
+    </w:lvl>
+    <w:lvl w:ilvl="7" w:tplc="10090003" w:tentative="1">
+      <w:start w:val="1"/>
+      <w:numFmt w:val="bullet"/>
+      <w:lvlText w:val="o"/>
+      <w:lvlJc w:val="left"/>
+      <w:pPr>
+        <w:ind w:left="5760" w:hanging="360"/>
+      </w:pPr>
+      <w:rPr>
+        <w:rFonts w:ascii="Courier New" w:hAnsi="Courier New" w:cs="Courier New" w:hint="default"/>
+      </w:rPr>
+    </w:lvl>
+    <w:lvl w:ilvl="8" w:tplc="10090005" w:tentative="1">
+      <w:start w:val="1"/>
+      <w:numFmt w:val="bullet"/>
+      <w:lvlText w:val=""/>
+      <w:lvlJc w:val="left"/>
+      <w:pPr>
+        <w:ind w:left="6480" w:hanging="360"/>
+      </w:pPr>
+      <w:rPr>
+        <w:rFonts w:ascii="Wingdings" w:hAnsi="Wingdings" w:hint="default"/>
+      </w:rPr>
+    </w:lvl>
+  </w:abstractNum>
+  <w:abstractNum w:abstractNumId="12" w15:restartNumberingAfterBreak="0">
     <w:nsid w:val="355E222F"/>
     <w:multiLevelType w:val="multilevel"/>
     <w:tmpl w:val="5E624E5A"/>
@@ -2958,7 +4694,7 @@
       </w:rPr>
     </w:lvl>
   </w:abstractNum>
-  <w:abstractNum w:abstractNumId="10" w15:restartNumberingAfterBreak="0">
+  <w:abstractNum w:abstractNumId="13" w15:restartNumberingAfterBreak="0">
     <w:nsid w:val="3C33273A"/>
     <w:multiLevelType w:val="multilevel"/>
     <w:tmpl w:val="231678B4"/>
@@ -3107,7 +4843,7 @@
       </w:rPr>
     </w:lvl>
   </w:abstractNum>
-  <w:abstractNum w:abstractNumId="11" w15:restartNumberingAfterBreak="0">
+  <w:abstractNum w:abstractNumId="14" w15:restartNumberingAfterBreak="0">
     <w:nsid w:val="3F2C4383"/>
     <w:multiLevelType w:val="hybridMultilevel"/>
     <w:tmpl w:val="E6E462CE"/>
@@ -3196,7 +4932,7 @@
       </w:pPr>
     </w:lvl>
   </w:abstractNum>
-  <w:abstractNum w:abstractNumId="12" w15:restartNumberingAfterBreak="0">
+  <w:abstractNum w:abstractNumId="15" w15:restartNumberingAfterBreak="0">
     <w:nsid w:val="402B7D59"/>
     <w:multiLevelType w:val="multilevel"/>
     <w:tmpl w:val="15FE2498"/>
@@ -3345,7 +5081,7 @@
       </w:rPr>
     </w:lvl>
   </w:abstractNum>
-  <w:abstractNum w:abstractNumId="13" w15:restartNumberingAfterBreak="0">
+  <w:abstractNum w:abstractNumId="16" w15:restartNumberingAfterBreak="0">
     <w:nsid w:val="4A59795F"/>
     <w:multiLevelType w:val="hybridMultilevel"/>
     <w:tmpl w:val="B3567CFA"/>
@@ -3458,7 +5194,7 @@
       </w:rPr>
     </w:lvl>
   </w:abstractNum>
-  <w:abstractNum w:abstractNumId="14" w15:restartNumberingAfterBreak="0">
+  <w:abstractNum w:abstractNumId="17" w15:restartNumberingAfterBreak="0">
     <w:nsid w:val="51A74662"/>
     <w:multiLevelType w:val="multilevel"/>
     <w:tmpl w:val="C94C045E"/>
@@ -3607,7 +5343,7 @@
       </w:rPr>
     </w:lvl>
   </w:abstractNum>
-  <w:abstractNum w:abstractNumId="15" w15:restartNumberingAfterBreak="0">
+  <w:abstractNum w:abstractNumId="18" w15:restartNumberingAfterBreak="0">
     <w:nsid w:val="54C5461C"/>
     <w:multiLevelType w:val="hybridMultilevel"/>
     <w:tmpl w:val="5D5AD7D8"/>
@@ -3696,7 +5432,7 @@
       </w:pPr>
     </w:lvl>
   </w:abstractNum>
-  <w:abstractNum w:abstractNumId="16" w15:restartNumberingAfterBreak="0">
+  <w:abstractNum w:abstractNumId="19" w15:restartNumberingAfterBreak="0">
     <w:nsid w:val="55B710F7"/>
     <w:multiLevelType w:val="multilevel"/>
     <w:tmpl w:val="F4C84AA8"/>
@@ -3845,7 +5581,7 @@
       </w:rPr>
     </w:lvl>
   </w:abstractNum>
-  <w:abstractNum w:abstractNumId="17" w15:restartNumberingAfterBreak="0">
+  <w:abstractNum w:abstractNumId="20" w15:restartNumberingAfterBreak="0">
     <w:nsid w:val="58C835D3"/>
     <w:multiLevelType w:val="multilevel"/>
     <w:tmpl w:val="5EAC60FA"/>
@@ -3994,7 +5730,7 @@
       </w:rPr>
     </w:lvl>
   </w:abstractNum>
-  <w:abstractNum w:abstractNumId="18" w15:restartNumberingAfterBreak="0">
+  <w:abstractNum w:abstractNumId="21" w15:restartNumberingAfterBreak="0">
     <w:nsid w:val="5CBA189C"/>
     <w:multiLevelType w:val="hybridMultilevel"/>
     <w:tmpl w:val="ABE4B892"/>
@@ -4106,7 +5842,7 @@
       </w:rPr>
     </w:lvl>
   </w:abstractNum>
-  <w:abstractNum w:abstractNumId="19" w15:restartNumberingAfterBreak="0">
+  <w:abstractNum w:abstractNumId="22" w15:restartNumberingAfterBreak="0">
     <w:nsid w:val="60C76AB1"/>
     <w:multiLevelType w:val="multilevel"/>
     <w:tmpl w:val="97AE7BA4"/>
@@ -4255,7 +5991,7 @@
       </w:rPr>
     </w:lvl>
   </w:abstractNum>
-  <w:abstractNum w:abstractNumId="20" w15:restartNumberingAfterBreak="0">
+  <w:abstractNum w:abstractNumId="23" w15:restartNumberingAfterBreak="0">
     <w:nsid w:val="60F26EBA"/>
     <w:multiLevelType w:val="multilevel"/>
     <w:tmpl w:val="600896F0"/>
@@ -4368,7 +6104,7 @@
       </w:pPr>
     </w:lvl>
   </w:abstractNum>
-  <w:abstractNum w:abstractNumId="21" w15:restartNumberingAfterBreak="0">
+  <w:abstractNum w:abstractNumId="24" w15:restartNumberingAfterBreak="0">
     <w:nsid w:val="6C927800"/>
     <w:multiLevelType w:val="multilevel"/>
     <w:tmpl w:val="D2C08BA2"/>
@@ -4517,10 +6253,10 @@
       </w:rPr>
     </w:lvl>
   </w:abstractNum>
-  <w:abstractNum w:abstractNumId="22" w15:restartNumberingAfterBreak="0">
+  <w:abstractNum w:abstractNumId="25" w15:restartNumberingAfterBreak="0">
     <w:nsid w:val="78314180"/>
     <w:multiLevelType w:val="multilevel"/>
-    <w:tmpl w:val="04627BD8"/>
+    <w:tmpl w:val="9A0C5C34"/>
     <w:lvl w:ilvl="0">
       <w:start w:val="1"/>
       <w:numFmt w:val="bullet"/>
@@ -4550,6 +6286,7 @@
       </w:pPr>
       <w:rPr>
         <w:rFonts w:ascii="Courier New" w:hAnsi="Courier New" w:hint="default"/>
+        <w:color w:val="auto"/>
         <w:sz w:val="20"/>
       </w:rPr>
     </w:lvl>
@@ -4666,7 +6403,7 @@
       </w:rPr>
     </w:lvl>
   </w:abstractNum>
-  <w:abstractNum w:abstractNumId="23" w15:restartNumberingAfterBreak="0">
+  <w:abstractNum w:abstractNumId="26" w15:restartNumberingAfterBreak="0">
     <w:nsid w:val="7A375076"/>
     <w:multiLevelType w:val="hybridMultilevel"/>
     <w:tmpl w:val="417237B4"/>
@@ -4755,7 +6492,7 @@
       </w:pPr>
     </w:lvl>
   </w:abstractNum>
-  <w:abstractNum w:abstractNumId="24" w15:restartNumberingAfterBreak="0">
+  <w:abstractNum w:abstractNumId="27" w15:restartNumberingAfterBreak="0">
     <w:nsid w:val="7FF94A9C"/>
     <w:multiLevelType w:val="hybridMultilevel"/>
     <w:tmpl w:val="F7424DC0"/>
@@ -4845,79 +6582,88 @@
     </w:lvl>
   </w:abstractNum>
   <w:num w:numId="1" w16cid:durableId="724523795">
-    <w:abstractNumId w:val="3"/>
+    <w:abstractNumId w:val="4"/>
   </w:num>
   <w:num w:numId="2" w16cid:durableId="819687497">
-    <w:abstractNumId w:val="11"/>
+    <w:abstractNumId w:val="14"/>
   </w:num>
   <w:num w:numId="3" w16cid:durableId="1782186252">
-    <w:abstractNumId w:val="5"/>
+    <w:abstractNumId w:val="7"/>
   </w:num>
   <w:num w:numId="4" w16cid:durableId="130683864">
-    <w:abstractNumId w:val="20"/>
+    <w:abstractNumId w:val="23"/>
   </w:num>
   <w:num w:numId="5" w16cid:durableId="641009298">
-    <w:abstractNumId w:val="13"/>
+    <w:abstractNumId w:val="16"/>
   </w:num>
   <w:num w:numId="6" w16cid:durableId="394008624">
-    <w:abstractNumId w:val="23"/>
+    <w:abstractNumId w:val="26"/>
   </w:num>
   <w:num w:numId="7" w16cid:durableId="1105925305">
-    <w:abstractNumId w:val="15"/>
+    <w:abstractNumId w:val="18"/>
   </w:num>
   <w:num w:numId="8" w16cid:durableId="1422489926">
-    <w:abstractNumId w:val="24"/>
+    <w:abstractNumId w:val="27"/>
   </w:num>
   <w:num w:numId="9" w16cid:durableId="1216088544">
     <w:abstractNumId w:val="1"/>
   </w:num>
   <w:num w:numId="10" w16cid:durableId="1121191696">
-    <w:abstractNumId w:val="8"/>
+    <w:abstractNumId w:val="10"/>
   </w:num>
   <w:num w:numId="11" w16cid:durableId="44648343">
-    <w:abstractNumId w:val="18"/>
+    <w:abstractNumId w:val="21"/>
   </w:num>
   <w:num w:numId="12" w16cid:durableId="21983852">
-    <w:abstractNumId w:val="4"/>
+    <w:abstractNumId w:val="5"/>
   </w:num>
   <w:num w:numId="13" w16cid:durableId="530142619">
-    <w:abstractNumId w:val="21"/>
+    <w:abstractNumId w:val="24"/>
   </w:num>
   <w:num w:numId="14" w16cid:durableId="1840728252">
-    <w:abstractNumId w:val="17"/>
+    <w:abstractNumId w:val="20"/>
   </w:num>
   <w:num w:numId="15" w16cid:durableId="662391264">
-    <w:abstractNumId w:val="2"/>
+    <w:abstractNumId w:val="3"/>
   </w:num>
   <w:num w:numId="16" w16cid:durableId="2057197962">
-    <w:abstractNumId w:val="14"/>
+    <w:abstractNumId w:val="17"/>
   </w:num>
   <w:num w:numId="17" w16cid:durableId="1512990134">
     <w:abstractNumId w:val="0"/>
   </w:num>
   <w:num w:numId="18" w16cid:durableId="1179393136">
+    <w:abstractNumId w:val="25"/>
+  </w:num>
+  <w:num w:numId="19" w16cid:durableId="951476104">
+    <w:abstractNumId w:val="8"/>
+  </w:num>
+  <w:num w:numId="20" w16cid:durableId="1483159870">
+    <w:abstractNumId w:val="9"/>
+  </w:num>
+  <w:num w:numId="21" w16cid:durableId="537745916">
+    <w:abstractNumId w:val="12"/>
+  </w:num>
+  <w:num w:numId="22" w16cid:durableId="1708525272">
     <w:abstractNumId w:val="22"/>
   </w:num>
-  <w:num w:numId="19" w16cid:durableId="951476104">
-    <w:abstractNumId w:val="6"/>
+  <w:num w:numId="23" w16cid:durableId="691998108">
+    <w:abstractNumId w:val="15"/>
   </w:num>
-  <w:num w:numId="20" w16cid:durableId="1483159870">
-    <w:abstractNumId w:val="7"/>
+  <w:num w:numId="24" w16cid:durableId="281882198">
+    <w:abstractNumId w:val="13"/>
   </w:num>
-  <w:num w:numId="21" w16cid:durableId="537745916">
-    <w:abstractNumId w:val="9"/>
-  </w:num>
-  <w:num w:numId="22" w16cid:durableId="1708525272">
+  <w:num w:numId="25" w16cid:durableId="1308777674">
     <w:abstractNumId w:val="19"/>
   </w:num>
-  <w:num w:numId="23" w16cid:durableId="691998108">
-    <w:abstractNumId w:val="12"/>
+  <w:num w:numId="26" w16cid:durableId="1404571522">
+    <w:abstractNumId w:val="11"/>
   </w:num>
-  <w:num w:numId="24" w16cid:durableId="281882198">
-    <w:abstractNumId w:val="10"/>
+  <w:num w:numId="27" w16cid:durableId="993603747">
+    <w:abstractNumId w:val="2"/>
   </w:num>
-  <w:num w:numId="25" w16cid:durableId="1308777674">
-    <w:abstractNumId w:val="16"/>
+  <w:num w:numId="28" w16cid:durableId="2057313449">
+    <w:abstractNumId w:val="6"/>
   </w:num>
 </w:numbering>
 </file>
@@ -5523,6 +7269,7 @@
   <w:style w:type="character" w:default="1" w:styleId="DefaultParagraphFont">
     <w:name w:val="Default Paragraph Font"/>
     <w:uiPriority w:val="1"/>
+    <w:semiHidden/>
     <w:unhideWhenUsed/>
   </w:style>
   <w:style w:type="table" w:default="1" w:styleId="TableNormal">
@@ -5873,7 +7620,735 @@
       <w14:ligatures w14:val="none"/>
     </w:rPr>
   </w:style>
+  <w:style w:type="paragraph" w:styleId="Header">
+    <w:name w:val="header"/>
+    <w:basedOn w:val="Normal"/>
+    <w:link w:val="HeaderChar"/>
+    <w:uiPriority w:val="99"/>
+    <w:unhideWhenUsed/>
+    <w:rsid w:val="008938F8"/>
+    <w:pPr>
+      <w:tabs>
+        <w:tab w:val="center" w:pos="4680"/>
+        <w:tab w:val="right" w:pos="9360"/>
+      </w:tabs>
+      <w:spacing w:after="0" w:line="240" w:lineRule="auto"/>
+    </w:pPr>
+  </w:style>
+  <w:style w:type="character" w:customStyle="1" w:styleId="HeaderChar">
+    <w:name w:val="Header Char"/>
+    <w:basedOn w:val="DefaultParagraphFont"/>
+    <w:link w:val="Header"/>
+    <w:uiPriority w:val="99"/>
+    <w:rsid w:val="008938F8"/>
+  </w:style>
+  <w:style w:type="paragraph" w:styleId="Footer">
+    <w:name w:val="footer"/>
+    <w:basedOn w:val="Normal"/>
+    <w:link w:val="FooterChar"/>
+    <w:uiPriority w:val="99"/>
+    <w:unhideWhenUsed/>
+    <w:rsid w:val="008938F8"/>
+    <w:pPr>
+      <w:tabs>
+        <w:tab w:val="center" w:pos="4680"/>
+        <w:tab w:val="right" w:pos="9360"/>
+      </w:tabs>
+      <w:spacing w:after="0" w:line="240" w:lineRule="auto"/>
+    </w:pPr>
+  </w:style>
+  <w:style w:type="character" w:customStyle="1" w:styleId="FooterChar">
+    <w:name w:val="Footer Char"/>
+    <w:basedOn w:val="DefaultParagraphFont"/>
+    <w:link w:val="Footer"/>
+    <w:uiPriority w:val="99"/>
+    <w:rsid w:val="008938F8"/>
+  </w:style>
+  <w:style w:type="paragraph" w:styleId="TOCHeading">
+    <w:name w:val="TOC Heading"/>
+    <w:basedOn w:val="Heading1"/>
+    <w:next w:val="Normal"/>
+    <w:uiPriority w:val="39"/>
+    <w:unhideWhenUsed/>
+    <w:qFormat/>
+    <w:rsid w:val="008938F8"/>
+    <w:pPr>
+      <w:spacing w:before="240" w:after="0"/>
+      <w:outlineLvl w:val="9"/>
+    </w:pPr>
+    <w:rPr>
+      <w:kern w:val="0"/>
+      <w:sz w:val="32"/>
+      <w:szCs w:val="32"/>
+      <w:lang w:val="en-US"/>
+      <w14:ligatures w14:val="none"/>
+    </w:rPr>
+  </w:style>
+  <w:style w:type="paragraph" w:styleId="TOC1">
+    <w:name w:val="toc 1"/>
+    <w:basedOn w:val="Normal"/>
+    <w:next w:val="Normal"/>
+    <w:autoRedefine/>
+    <w:uiPriority w:val="39"/>
+    <w:unhideWhenUsed/>
+    <w:rsid w:val="008938F8"/>
+    <w:pPr>
+      <w:spacing w:after="100"/>
+    </w:pPr>
+  </w:style>
+  <w:style w:type="paragraph" w:styleId="TOC2">
+    <w:name w:val="toc 2"/>
+    <w:basedOn w:val="Normal"/>
+    <w:next w:val="Normal"/>
+    <w:autoRedefine/>
+    <w:uiPriority w:val="39"/>
+    <w:unhideWhenUsed/>
+    <w:rsid w:val="008938F8"/>
+    <w:pPr>
+      <w:spacing w:after="100"/>
+      <w:ind w:left="220"/>
+    </w:pPr>
+  </w:style>
+  <w:style w:type="paragraph" w:styleId="TOC3">
+    <w:name w:val="toc 3"/>
+    <w:basedOn w:val="Normal"/>
+    <w:next w:val="Normal"/>
+    <w:autoRedefine/>
+    <w:uiPriority w:val="39"/>
+    <w:unhideWhenUsed/>
+    <w:rsid w:val="008938F8"/>
+    <w:pPr>
+      <w:spacing w:after="100"/>
+      <w:ind w:left="440"/>
+    </w:pPr>
+  </w:style>
+  <w:style w:type="paragraph" w:styleId="NoSpacing">
+    <w:name w:val="No Spacing"/>
+    <w:uiPriority w:val="1"/>
+    <w:qFormat/>
+    <w:rsid w:val="008938F8"/>
+    <w:pPr>
+      <w:spacing w:after="0" w:line="240" w:lineRule="auto"/>
+    </w:pPr>
+  </w:style>
 </w:styles>
+</file>
+
+<file path=word/glossary/document.xml><?xml version="1.0" encoding="utf-8"?>
+<w:glossaryDocument xmlns:wpc="http://schemas.microsoft.com/office/word/2010/wordprocessingCanvas" xmlns:cx="http://schemas.microsoft.com/office/drawing/2014/chartex" xmlns:cx1="http://schemas.microsoft.com/office/drawing/2015/9/8/chartex" xmlns:cx2="http://schemas.microsoft.com/office/drawing/2015/10/21/chartex" xmlns:cx3="http://schemas.microsoft.com/office/drawing/2016/5/9/chartex" xmlns:cx4="http://schemas.microsoft.com/office/drawing/2016/5/10/chartex" xmlns:cx5="http://schemas.microsoft.com/office/drawing/2016/5/11/chartex" xmlns:cx6="http://schemas.microsoft.com/office/drawing/2016/5/12/chartex" xmlns:cx7="http://schemas.microsoft.com/office/drawing/2016/5/13/chartex" xmlns:cx8="http://schemas.microsoft.com/office/drawing/2016/5/14/chartex" xmlns:mc="http://schemas.openxmlformats.org/markup-compatibility/2006" xmlns:aink="http://schemas.microsoft.com/office/drawing/2016/ink" xmlns:am3d="http://schemas.microsoft.com/office/drawing/2017/model3d" xmlns:o="urn:schemas-microsoft-com:office:office" xmlns:oel="http://schemas.microsoft.com/office/2019/extlst" xmlns:r="http://schemas.openxmlformats.org/officeDocument/2006/relationships" xmlns:m="http://schemas.openxmlformats.org/officeDocument/2006/math" xmlns:v="urn:schemas-microsoft-com:vml" xmlns:wp14="http://schemas.microsoft.com/office/word/2010/wordprocessingDrawing" xmlns:wp="http://schemas.openxmlformats.org/drawingml/2006/wordprocessingDrawing" xmlns:w10="urn:schemas-microsoft-com:office:word" xmlns:w="http://schemas.openxmlformats.org/wordprocessingml/2006/main" xmlns:w14="http://schemas.microsoft.com/office/word/2010/wordml" xmlns:w15="http://schemas.microsoft.com/office/word/2012/wordml" xmlns:w16cex="http://schemas.microsoft.com/office/word/2018/wordml/cex" xmlns:w16cid="http://schemas.microsoft.com/office/word/2016/wordml/cid" xmlns:w16="http://schemas.microsoft.com/office/word/2018/wordml" xmlns:w16du="http://schemas.microsoft.com/office/word/2023/wordml/word16du" xmlns:w16sdtdh="http://schemas.microsoft.com/office/word/2020/wordml/sdtdatahash" xmlns:w16sdtfl="http://schemas.microsoft.com/office/word/2024/wordml/sdtformatlock" xmlns:w16se="http://schemas.microsoft.com/office/word/2015/wordml/symex" xmlns:wpg="http://schemas.microsoft.com/office/word/2010/wordprocessingGroup" xmlns:wpi="http://schemas.microsoft.com/office/word/2010/wordprocessingInk" xmlns:wne="http://schemas.microsoft.com/office/word/2006/wordml" xmlns:wps="http://schemas.microsoft.com/office/word/2010/wordprocessingShape" mc:Ignorable="w14 w15 w16se w16cid w16 w16cex w16sdtdh w16sdtfl w16du wp14">
+  <w:docParts>
+    <w:docPart>
+      <w:docPartPr>
+        <w:name w:val="3D4DAE4852F54921A624EC0A683EDACC"/>
+        <w:category>
+          <w:name w:val="General"/>
+          <w:gallery w:val="placeholder"/>
+        </w:category>
+        <w:types>
+          <w:type w:val="bbPlcHdr"/>
+        </w:types>
+        <w:behaviors>
+          <w:behavior w:val="content"/>
+        </w:behaviors>
+        <w:guid w:val="{071604C3-7D0F-40C9-B288-309FA5697A30}"/>
+      </w:docPartPr>
+      <w:docPartBody>
+        <w:p>
+          <w:pPr>
+            <w:pStyle w:val="3D4DAE4852F54921A624EC0A683EDACC"/>
+          </w:pPr>
+          <w:r>
+            <w:rPr>
+              <w:caps/>
+              <w:color w:val="FFFFFF" w:themeColor="background1"/>
+            </w:rPr>
+            <w:t>[Author Name]</w:t>
+          </w:r>
+        </w:p>
+      </w:docPartBody>
+    </w:docPart>
+    <w:docPart>
+      <w:docPartPr>
+        <w:name w:val="57A2DB66D8C34EEEA7463969E0EB018E"/>
+        <w:category>
+          <w:name w:val="General"/>
+          <w:gallery w:val="placeholder"/>
+        </w:category>
+        <w:types>
+          <w:type w:val="bbPlcHdr"/>
+        </w:types>
+        <w:behaviors>
+          <w:behavior w:val="content"/>
+        </w:behaviors>
+        <w:guid w:val="{E7B61264-BB35-4CC7-B2D2-09E7212899D5}"/>
+      </w:docPartPr>
+      <w:docPartBody>
+        <w:p>
+          <w:pPr>
+            <w:pStyle w:val="57A2DB66D8C34EEEA7463969E0EB018E"/>
+          </w:pPr>
+          <w:r>
+            <w:rPr>
+              <w:rFonts w:asciiTheme="majorHAnsi" w:eastAsiaTheme="majorEastAsia" w:hAnsiTheme="majorHAnsi" w:cstheme="majorBidi"/>
+              <w:color w:val="2F5496" w:themeColor="accent1" w:themeShade="BF"/>
+              <w:sz w:val="32"/>
+              <w:szCs w:val="32"/>
+            </w:rPr>
+            <w:t>[Document title]</w:t>
+          </w:r>
+        </w:p>
+      </w:docPartBody>
+    </w:docPart>
+  </w:docParts>
+</w:glossaryDocument>
+</file>
+
+<file path=word/glossary/fontTable.xml><?xml version="1.0" encoding="utf-8"?>
+<w:fonts xmlns:mc="http://schemas.openxmlformats.org/markup-compatibility/2006" xmlns:r="http://schemas.openxmlformats.org/officeDocument/2006/relationships" xmlns:w="http://schemas.openxmlformats.org/wordprocessingml/2006/main" xmlns:w14="http://schemas.microsoft.com/office/word/2010/wordml" xmlns:w15="http://schemas.microsoft.com/office/word/2012/wordml" xmlns:w16cex="http://schemas.microsoft.com/office/word/2018/wordml/cex" xmlns:w16cid="http://schemas.microsoft.com/office/word/2016/wordml/cid" xmlns:w16="http://schemas.microsoft.com/office/word/2018/wordml" xmlns:w16du="http://schemas.microsoft.com/office/word/2023/wordml/word16du" xmlns:w16sdtdh="http://schemas.microsoft.com/office/word/2020/wordml/sdtdatahash" xmlns:w16sdtfl="http://schemas.microsoft.com/office/word/2024/wordml/sdtformatlock" xmlns:w16se="http://schemas.microsoft.com/office/word/2015/wordml/symex" mc:Ignorable="w14 w15 w16se w16cid w16 w16cex w16sdtdh w16sdtfl w16du">
+  <w:font w:name="Symbol">
+    <w:panose1 w:val="05050102010706020507"/>
+    <w:charset w:val="02"/>
+    <w:family w:val="roman"/>
+    <w:pitch w:val="variable"/>
+    <w:sig w:usb0="00000000" w:usb1="10000000" w:usb2="00000000" w:usb3="00000000" w:csb0="80000000" w:csb1="00000000"/>
+  </w:font>
+  <w:font w:name="Times New Roman">
+    <w:panose1 w:val="02020603050405020304"/>
+    <w:charset w:val="00"/>
+    <w:family w:val="roman"/>
+    <w:pitch w:val="variable"/>
+    <w:sig w:usb0="E0002EFF" w:usb1="C000785B" w:usb2="00000009" w:usb3="00000000" w:csb0="000001FF" w:csb1="00000000"/>
+  </w:font>
+  <w:font w:name="Courier New">
+    <w:panose1 w:val="02070309020205020404"/>
+    <w:charset w:val="00"/>
+    <w:family w:val="modern"/>
+    <w:pitch w:val="fixed"/>
+    <w:sig w:usb0="E0002EFF" w:usb1="C0007843" w:usb2="00000009" w:usb3="00000000" w:csb0="000001FF" w:csb1="00000000"/>
+  </w:font>
+  <w:font w:name="Wingdings">
+    <w:panose1 w:val="05000000000000000000"/>
+    <w:charset w:val="02"/>
+    <w:family w:val="auto"/>
+    <w:pitch w:val="variable"/>
+    <w:sig w:usb0="00000000" w:usb1="10000000" w:usb2="00000000" w:usb3="00000000" w:csb0="80000000" w:csb1="00000000"/>
+  </w:font>
+  <w:font w:name="inherit">
+    <w:altName w:val="Cambria"/>
+    <w:panose1 w:val="00000000000000000000"/>
+    <w:charset w:val="00"/>
+    <w:family w:val="roman"/>
+    <w:notTrueType/>
+    <w:pitch w:val="default"/>
+  </w:font>
+  <w:font w:name="Noto Sans">
+    <w:charset w:val="00"/>
+    <w:family w:val="swiss"/>
+    <w:pitch w:val="variable"/>
+    <w:sig w:usb0="E00082FF" w:usb1="400078FF" w:usb2="00000021" w:usb3="00000000" w:csb0="0000019F" w:csb1="00000000"/>
+  </w:font>
+  <w:font w:name="Calibri">
+    <w:panose1 w:val="020F0502020204030204"/>
+    <w:charset w:val="00"/>
+    <w:family w:val="swiss"/>
+    <w:pitch w:val="variable"/>
+    <w:sig w:usb0="E4002EFF" w:usb1="C200247B" w:usb2="00000009" w:usb3="00000000" w:csb0="000001FF" w:csb1="00000000"/>
+  </w:font>
+  <w:font w:name="Calibri Light">
+    <w:panose1 w:val="020F0302020204030204"/>
+    <w:charset w:val="00"/>
+    <w:family w:val="swiss"/>
+    <w:pitch w:val="variable"/>
+    <w:sig w:usb0="E4002EFF" w:usb1="C200247B" w:usb2="00000009" w:usb3="00000000" w:csb0="000001FF" w:csb1="00000000"/>
+  </w:font>
+</w:fonts>
+</file>
+
+<file path=word/glossary/settings.xml><?xml version="1.0" encoding="utf-8"?>
+<w:settings xmlns:mc="http://schemas.openxmlformats.org/markup-compatibility/2006" xmlns:o="urn:schemas-microsoft-com:office:office" xmlns:r="http://schemas.openxmlformats.org/officeDocument/2006/relationships" xmlns:m="http://schemas.openxmlformats.org/officeDocument/2006/math" xmlns:v="urn:schemas-microsoft-com:vml" xmlns:w10="urn:schemas-microsoft-com:office:word" xmlns:w="http://schemas.openxmlformats.org/wordprocessingml/2006/main" xmlns:w14="http://schemas.microsoft.com/office/word/2010/wordml" xmlns:w15="http://schemas.microsoft.com/office/word/2012/wordml" xmlns:w16cex="http://schemas.microsoft.com/office/word/2018/wordml/cex" xmlns:w16cid="http://schemas.microsoft.com/office/word/2016/wordml/cid" xmlns:w16="http://schemas.microsoft.com/office/word/2018/wordml" xmlns:w16du="http://schemas.microsoft.com/office/word/2023/wordml/word16du" xmlns:w16sdtdh="http://schemas.microsoft.com/office/word/2020/wordml/sdtdatahash" xmlns:w16sdtfl="http://schemas.microsoft.com/office/word/2024/wordml/sdtformatlock" xmlns:w16se="http://schemas.microsoft.com/office/word/2015/wordml/symex" xmlns:sl="http://schemas.openxmlformats.org/schemaLibrary/2006/main" mc:Ignorable="w14 w15 w16se w16cid w16 w16cex w16sdtdh w16sdtfl w16du">
+  <w:view w:val="normal"/>
+  <w:defaultTabStop w:val="720"/>
+  <w:characterSpacingControl w:val="doNotCompress"/>
+  <w:compat>
+    <w:useFELayout/>
+    <w:compatSetting w:name="compatibilityMode" w:uri="http://schemas.microsoft.com/office/word" w:val="15"/>
+    <w:compatSetting w:name="overrideTableStyleFontSizeAndJustification" w:uri="http://schemas.microsoft.com/office/word" w:val="1"/>
+    <w:compatSetting w:name="enableOpenTypeFeatures" w:uri="http://schemas.microsoft.com/office/word" w:val="1"/>
+    <w:compatSetting w:name="doNotFlipMirrorIndents" w:uri="http://schemas.microsoft.com/office/word" w:val="1"/>
+    <w:compatSetting w:name="differentiateMultirowTableHeaders" w:uri="http://schemas.microsoft.com/office/word" w:val="1"/>
+    <w:compatSetting w:name="useWord2013TrackBottomHyphenation" w:uri="http://schemas.microsoft.com/office/word" w:val="0"/>
+  </w:compat>
+  <w:rsids>
+    <w:rsidRoot w:val="008C15A9"/>
+    <w:rsid w:val="000759CA"/>
+    <w:rsid w:val="008C15A9"/>
+    <w:rsid w:val="00F923A4"/>
+  </w:rsids>
+  <m:mathPr>
+    <m:mathFont m:val="Cambria Math"/>
+    <m:brkBin m:val="before"/>
+    <m:brkBinSub m:val="--"/>
+    <m:smallFrac m:val="0"/>
+    <m:dispDef/>
+    <m:lMargin m:val="0"/>
+    <m:rMargin m:val="0"/>
+    <m:defJc m:val="centerGroup"/>
+    <m:wrapIndent m:val="1440"/>
+    <m:intLim m:val="subSup"/>
+    <m:naryLim m:val="undOvr"/>
+  </m:mathPr>
+  <w:themeFontLang w:val="en-CA"/>
+  <w:clrSchemeMapping w:bg1="light1" w:t1="dark1" w:bg2="light2" w:t2="dark2" w:accent1="accent1" w:accent2="accent2" w:accent3="accent3" w:accent4="accent4" w:accent5="accent5" w:accent6="accent6" w:hyperlink="hyperlink" w:followedHyperlink="followedHyperlink"/>
+  <w:decimalSymbol w:val="."/>
+  <w:listSeparator w:val=","/>
+  <w15:chartTrackingRefBased/>
+</w:settings>
+</file>
+
+<file path=word/glossary/styles.xml><?xml version="1.0" encoding="utf-8"?>
+<w:styles xmlns:mc="http://schemas.openxmlformats.org/markup-compatibility/2006" xmlns:r="http://schemas.openxmlformats.org/officeDocument/2006/relationships" xmlns:w="http://schemas.openxmlformats.org/wordprocessingml/2006/main" xmlns:w14="http://schemas.microsoft.com/office/word/2010/wordml" xmlns:w15="http://schemas.microsoft.com/office/word/2012/wordml" xmlns:w16cex="http://schemas.microsoft.com/office/word/2018/wordml/cex" xmlns:w16cid="http://schemas.microsoft.com/office/word/2016/wordml/cid" xmlns:w16="http://schemas.microsoft.com/office/word/2018/wordml" xmlns:w16du="http://schemas.microsoft.com/office/word/2023/wordml/word16du" xmlns:w16sdtdh="http://schemas.microsoft.com/office/word/2020/wordml/sdtdatahash" xmlns:w16sdtfl="http://schemas.microsoft.com/office/word/2024/wordml/sdtformatlock" xmlns:w16se="http://schemas.microsoft.com/office/word/2015/wordml/symex" mc:Ignorable="w14 w15 w16se w16cid w16 w16cex w16sdtdh w16sdtfl w16du">
+  <w:docDefaults>
+    <w:rPrDefault>
+      <w:rPr>
+        <w:rFonts w:asciiTheme="minorHAnsi" w:eastAsiaTheme="minorEastAsia" w:hAnsiTheme="minorHAnsi" w:cstheme="minorBidi"/>
+        <w:kern w:val="2"/>
+        <w:sz w:val="24"/>
+        <w:szCs w:val="24"/>
+        <w:lang w:val="en-CA" w:eastAsia="en-CA" w:bidi="ar-SA"/>
+        <w14:ligatures w14:val="standardContextual"/>
+      </w:rPr>
+    </w:rPrDefault>
+    <w:pPrDefault>
+      <w:pPr>
+        <w:spacing w:after="160" w:line="278" w:lineRule="auto"/>
+      </w:pPr>
+    </w:pPrDefault>
+  </w:docDefaults>
+  <w:latentStyles w:defLockedState="0" w:defUIPriority="99" w:defSemiHidden="0" w:defUnhideWhenUsed="0" w:defQFormat="0" w:count="376">
+    <w:lsdException w:name="Normal" w:uiPriority="0" w:qFormat="1"/>
+    <w:lsdException w:name="heading 1" w:uiPriority="9" w:qFormat="1"/>
+    <w:lsdException w:name="heading 2" w:semiHidden="1" w:uiPriority="9" w:unhideWhenUsed="1" w:qFormat="1"/>
+    <w:lsdException w:name="heading 3" w:semiHidden="1" w:uiPriority="9" w:unhideWhenUsed="1" w:qFormat="1"/>
+    <w:lsdException w:name="heading 4" w:semiHidden="1" w:uiPriority="9" w:unhideWhenUsed="1" w:qFormat="1"/>
+    <w:lsdException w:name="heading 5" w:semiHidden="1" w:uiPriority="9" w:unhideWhenUsed="1" w:qFormat="1"/>
+    <w:lsdException w:name="heading 6" w:semiHidden="1" w:uiPriority="9" w:unhideWhenUsed="1" w:qFormat="1"/>
+    <w:lsdException w:name="heading 7" w:semiHidden="1" w:uiPriority="9" w:unhideWhenUsed="1" w:qFormat="1"/>
+    <w:lsdException w:name="heading 8" w:semiHidden="1" w:uiPriority="9" w:unhideWhenUsed="1" w:qFormat="1"/>
+    <w:lsdException w:name="heading 9" w:semiHidden="1" w:uiPriority="9" w:unhideWhenUsed="1" w:qFormat="1"/>
+    <w:lsdException w:name="index 1" w:semiHidden="1" w:unhideWhenUsed="1"/>
+    <w:lsdException w:name="index 2" w:semiHidden="1" w:unhideWhenUsed="1"/>
+    <w:lsdException w:name="index 3" w:semiHidden="1" w:unhideWhenUsed="1"/>
+    <w:lsdException w:name="index 4" w:semiHidden="1" w:unhideWhenUsed="1"/>
+    <w:lsdException w:name="index 5" w:semiHidden="1" w:unhideWhenUsed="1"/>
+    <w:lsdException w:name="index 6" w:semiHidden="1" w:unhideWhenUsed="1"/>
+    <w:lsdException w:name="index 7" w:semiHidden="1" w:unhideWhenUsed="1"/>
+    <w:lsdException w:name="index 8" w:semiHidden="1" w:unhideWhenUsed="1"/>
+    <w:lsdException w:name="index 9" w:semiHidden="1" w:unhideWhenUsed="1"/>
+    <w:lsdException w:name="toc 1" w:semiHidden="1" w:uiPriority="39" w:unhideWhenUsed="1"/>
+    <w:lsdException w:name="toc 2" w:semiHidden="1" w:uiPriority="39" w:unhideWhenUsed="1"/>
+    <w:lsdException w:name="toc 3" w:semiHidden="1" w:uiPriority="39" w:unhideWhenUsed="1"/>
+    <w:lsdException w:name="toc 4" w:semiHidden="1" w:uiPriority="39" w:unhideWhenUsed="1"/>
+    <w:lsdException w:name="toc 5" w:semiHidden="1" w:uiPriority="39" w:unhideWhenUsed="1"/>
+    <w:lsdException w:name="toc 6" w:semiHidden="1" w:uiPriority="39" w:unhideWhenUsed="1"/>
+    <w:lsdException w:name="toc 7" w:semiHidden="1" w:uiPriority="39" w:unhideWhenUsed="1"/>
+    <w:lsdException w:name="toc 8" w:semiHidden="1" w:uiPriority="39" w:unhideWhenUsed="1"/>
+    <w:lsdException w:name="toc 9" w:semiHidden="1" w:uiPriority="39" w:unhideWhenUsed="1"/>
+    <w:lsdException w:name="Normal Indent" w:semiHidden="1" w:unhideWhenUsed="1"/>
+    <w:lsdException w:name="footnote text" w:semiHidden="1" w:unhideWhenUsed="1"/>
+    <w:lsdException w:name="annotation text" w:semiHidden="1" w:unhideWhenUsed="1"/>
+    <w:lsdException w:name="header" w:semiHidden="1" w:unhideWhenUsed="1"/>
+    <w:lsdException w:name="footer" w:semiHidden="1" w:unhideWhenUsed="1"/>
+    <w:lsdException w:name="index heading" w:semiHidden="1" w:unhideWhenUsed="1"/>
+    <w:lsdException w:name="caption" w:semiHidden="1" w:uiPriority="35" w:unhideWhenUsed="1" w:qFormat="1"/>
+    <w:lsdException w:name="table of figures" w:semiHidden="1" w:unhideWhenUsed="1"/>
+    <w:lsdException w:name="envelope address" w:semiHidden="1" w:unhideWhenUsed="1"/>
+    <w:lsdException w:name="envelope return" w:semiHidden="1" w:unhideWhenUsed="1"/>
+    <w:lsdException w:name="footnote reference" w:semiHidden="1" w:unhideWhenUsed="1"/>
+    <w:lsdException w:name="annotation reference" w:semiHidden="1" w:unhideWhenUsed="1"/>
+    <w:lsdException w:name="line number" w:semiHidden="1" w:unhideWhenUsed="1"/>
+    <w:lsdException w:name="page number" w:semiHidden="1" w:unhideWhenUsed="1"/>
+    <w:lsdException w:name="endnote reference" w:semiHidden="1" w:unhideWhenUsed="1"/>
+    <w:lsdException w:name="endnote text" w:semiHidden="1" w:unhideWhenUsed="1"/>
+    <w:lsdException w:name="table of authorities" w:semiHidden="1" w:unhideWhenUsed="1"/>
+    <w:lsdException w:name="macro" w:semiHidden="1" w:unhideWhenUsed="1"/>
+    <w:lsdException w:name="toa heading" w:semiHidden="1" w:unhideWhenUsed="1"/>
+    <w:lsdException w:name="List" w:semiHidden="1" w:unhideWhenUsed="1"/>
+    <w:lsdException w:name="List Bullet" w:semiHidden="1" w:unhideWhenUsed="1"/>
+    <w:lsdException w:name="List Number" w:semiHidden="1" w:unhideWhenUsed="1"/>
+    <w:lsdException w:name="List 2" w:semiHidden="1" w:unhideWhenUsed="1"/>
+    <w:lsdException w:name="List 3" w:semiHidden="1" w:unhideWhenUsed="1"/>
+    <w:lsdException w:name="List 4" w:semiHidden="1" w:unhideWhenUsed="1"/>
+    <w:lsdException w:name="List 5" w:semiHidden="1" w:unhideWhenUsed="1"/>
+    <w:lsdException w:name="List Bullet 2" w:semiHidden="1" w:unhideWhenUsed="1"/>
+    <w:lsdException w:name="List Bullet 3" w:semiHidden="1" w:unhideWhenUsed="1"/>
+    <w:lsdException w:name="List Bullet 4" w:semiHidden="1" w:unhideWhenUsed="1"/>
+    <w:lsdException w:name="List Bullet 5" w:semiHidden="1" w:unhideWhenUsed="1"/>
+    <w:lsdException w:name="List Number 2" w:semiHidden="1" w:unhideWhenUsed="1"/>
+    <w:lsdException w:name="List Number 3" w:semiHidden="1" w:unhideWhenUsed="1"/>
+    <w:lsdException w:name="List Number 4" w:semiHidden="1" w:unhideWhenUsed="1"/>
+    <w:lsdException w:name="List Number 5" w:semiHidden="1" w:unhideWhenUsed="1"/>
+    <w:lsdException w:name="Title" w:uiPriority="10" w:qFormat="1"/>
+    <w:lsdException w:name="Closing" w:semiHidden="1" w:unhideWhenUsed="1"/>
+    <w:lsdException w:name="Signature" w:semiHidden="1" w:unhideWhenUsed="1"/>
+    <w:lsdException w:name="Default Paragraph Font" w:semiHidden="1" w:uiPriority="1" w:unhideWhenUsed="1"/>
+    <w:lsdException w:name="Body Text" w:semiHidden="1" w:unhideWhenUsed="1"/>
+    <w:lsdException w:name="Body Text Indent" w:semiHidden="1" w:unhideWhenUsed="1"/>
+    <w:lsdException w:name="List Continue" w:semiHidden="1" w:unhideWhenUsed="1"/>
+    <w:lsdException w:name="List Continue 2" w:semiHidden="1" w:unhideWhenUsed="1"/>
+    <w:lsdException w:name="List Continue 3" w:semiHidden="1" w:unhideWhenUsed="1"/>
+    <w:lsdException w:name="List Continue 4" w:semiHidden="1" w:unhideWhenUsed="1"/>
+    <w:lsdException w:name="List Continue 5" w:semiHidden="1" w:unhideWhenUsed="1"/>
+    <w:lsdException w:name="Message Header" w:semiHidden="1" w:unhideWhenUsed="1"/>
+    <w:lsdException w:name="Subtitle" w:uiPriority="11" w:qFormat="1"/>
+    <w:lsdException w:name="Salutation" w:semiHidden="1" w:unhideWhenUsed="1"/>
+    <w:lsdException w:name="Date" w:semiHidden="1" w:unhideWhenUsed="1"/>
+    <w:lsdException w:name="Body Text First Indent" w:semiHidden="1" w:unhideWhenUsed="1"/>
+    <w:lsdException w:name="Body Text First Indent 2" w:semiHidden="1" w:unhideWhenUsed="1"/>
+    <w:lsdException w:name="Note Heading" w:semiHidden="1" w:unhideWhenUsed="1"/>
+    <w:lsdException w:name="Body Text 2" w:semiHidden="1" w:unhideWhenUsed="1"/>
+    <w:lsdException w:name="Body Text 3" w:semiHidden="1" w:unhideWhenUsed="1"/>
+    <w:lsdException w:name="Body Text Indent 2" w:semiHidden="1" w:unhideWhenUsed="1"/>
+    <w:lsdException w:name="Body Text Indent 3" w:semiHidden="1" w:unhideWhenUsed="1"/>
+    <w:lsdException w:name="Block Text" w:semiHidden="1" w:unhideWhenUsed="1"/>
+    <w:lsdException w:name="Hyperlink" w:semiHidden="1" w:unhideWhenUsed="1"/>
+    <w:lsdException w:name="FollowedHyperlink" w:semiHidden="1" w:unhideWhenUsed="1"/>
+    <w:lsdException w:name="Strong" w:uiPriority="22" w:qFormat="1"/>
+    <w:lsdException w:name="Emphasis" w:uiPriority="20" w:qFormat="1"/>
+    <w:lsdException w:name="Document Map" w:semiHidden="1" w:unhideWhenUsed="1"/>
+    <w:lsdException w:name="Plain Text" w:semiHidden="1" w:unhideWhenUsed="1"/>
+    <w:lsdException w:name="E-mail Signature" w:semiHidden="1" w:unhideWhenUsed="1"/>
+    <w:lsdException w:name="HTML Top of Form" w:semiHidden="1" w:unhideWhenUsed="1"/>
+    <w:lsdException w:name="HTML Bottom of Form" w:semiHidden="1" w:unhideWhenUsed="1"/>
+    <w:lsdException w:name="Normal (Web)" w:semiHidden="1" w:unhideWhenUsed="1"/>
+    <w:lsdException w:name="HTML Acronym" w:semiHidden="1" w:unhideWhenUsed="1"/>
+    <w:lsdException w:name="HTML Address" w:semiHidden="1" w:unhideWhenUsed="1"/>
+    <w:lsdException w:name="HTML Cite" w:semiHidden="1" w:unhideWhenUsed="1"/>
+    <w:lsdException w:name="HTML Code" w:semiHidden="1" w:unhideWhenUsed="1"/>
+    <w:lsdException w:name="HTML Definition" w:semiHidden="1" w:unhideWhenUsed="1"/>
+    <w:lsdException w:name="HTML Keyboard" w:semiHidden="1" w:unhideWhenUsed="1"/>
+    <w:lsdException w:name="HTML Preformatted" w:semiHidden="1" w:unhideWhenUsed="1"/>
+    <w:lsdException w:name="HTML Sample" w:semiHidden="1" w:unhideWhenUsed="1"/>
+    <w:lsdException w:name="HTML Typewriter" w:semiHidden="1" w:unhideWhenUsed="1"/>
+    <w:lsdException w:name="HTML Variable" w:semiHidden="1" w:unhideWhenUsed="1"/>
+    <w:lsdException w:name="Normal Table" w:semiHidden="1" w:unhideWhenUsed="1"/>
+    <w:lsdException w:name="annotation subject" w:semiHidden="1" w:unhideWhenUsed="1"/>
+    <w:lsdException w:name="No List" w:semiHidden="1" w:unhideWhenUsed="1"/>
+    <w:lsdException w:name="Outline List 1" w:semiHidden="1" w:unhideWhenUsed="1"/>
+    <w:lsdException w:name="Outline List 2" w:semiHidden="1" w:unhideWhenUsed="1"/>
+    <w:lsdException w:name="Outline List 3" w:semiHidden="1" w:unhideWhenUsed="1"/>
+    <w:lsdException w:name="Table Simple 1" w:semiHidden="1" w:unhideWhenUsed="1"/>
+    <w:lsdException w:name="Table Simple 2" w:semiHidden="1" w:unhideWhenUsed="1"/>
+    <w:lsdException w:name="Table Simple 3" w:semiHidden="1" w:unhideWhenUsed="1"/>
+    <w:lsdException w:name="Table Classic 1" w:semiHidden="1" w:unhideWhenUsed="1"/>
+    <w:lsdException w:name="Table Classic 2" w:semiHidden="1" w:unhideWhenUsed="1"/>
+    <w:lsdException w:name="Table Classic 3" w:semiHidden="1" w:unhideWhenUsed="1"/>
+    <w:lsdException w:name="Table Classic 4" w:semiHidden="1" w:unhideWhenUsed="1"/>
+    <w:lsdException w:name="Table Colorful 1" w:semiHidden="1" w:unhideWhenUsed="1"/>
+    <w:lsdException w:name="Table Colorful 2" w:semiHidden="1" w:unhideWhenUsed="1"/>
+    <w:lsdException w:name="Table Colorful 3" w:semiHidden="1" w:unhideWhenUsed="1"/>
+    <w:lsdException w:name="Table Columns 1" w:semiHidden="1" w:unhideWhenUsed="1"/>
+    <w:lsdException w:name="Table Columns 2" w:semiHidden="1" w:unhideWhenUsed="1"/>
+    <w:lsdException w:name="Table Columns 3" w:semiHidden="1" w:unhideWhenUsed="1"/>
+    <w:lsdException w:name="Table Columns 4" w:semiHidden="1" w:unhideWhenUsed="1"/>
+    <w:lsdException w:name="Table Columns 5" w:semiHidden="1" w:unhideWhenUsed="1"/>
+    <w:lsdException w:name="Table Grid 1" w:semiHidden="1" w:unhideWhenUsed="1"/>
+    <w:lsdException w:name="Table Grid 2" w:semiHidden="1" w:unhideWhenUsed="1"/>
+    <w:lsdException w:name="Table Grid 3" w:semiHidden="1" w:unhideWhenUsed="1"/>
+    <w:lsdException w:name="Table Grid 4" w:semiHidden="1" w:unhideWhenUsed="1"/>
+    <w:lsdException w:name="Table Grid 5" w:semiHidden="1" w:unhideWhenUsed="1"/>
+    <w:lsdException w:name="Table Grid 6" w:semiHidden="1" w:unhideWhenUsed="1"/>
+    <w:lsdException w:name="Table Grid 7" w:semiHidden="1" w:unhideWhenUsed="1"/>
+    <w:lsdException w:name="Table Grid 8" w:semiHidden="1" w:unhideWhenUsed="1"/>
+    <w:lsdException w:name="Table List 1" w:semiHidden="1" w:unhideWhenUsed="1"/>
+    <w:lsdException w:name="Table List 2" w:semiHidden="1" w:unhideWhenUsed="1"/>
+    <w:lsdException w:name="Table List 3" w:semiHidden="1" w:unhideWhenUsed="1"/>
+    <w:lsdException w:name="Table List 4" w:semiHidden="1" w:unhideWhenUsed="1"/>
+    <w:lsdException w:name="Table List 5" w:semiHidden="1" w:unhideWhenUsed="1"/>
+    <w:lsdException w:name="Table List 6" w:semiHidden="1" w:unhideWhenUsed="1"/>
+    <w:lsdException w:name="Table List 7" w:semiHidden="1" w:unhideWhenUsed="1"/>
+    <w:lsdException w:name="Table List 8" w:semiHidden="1" w:unhideWhenUsed="1"/>
+    <w:lsdException w:name="Table 3D effects 1" w:semiHidden="1" w:unhideWhenUsed="1"/>
+    <w:lsdException w:name="Table 3D effects 2" w:semiHidden="1" w:unhideWhenUsed="1"/>
+    <w:lsdException w:name="Table 3D effects 3" w:semiHidden="1" w:unhideWhenUsed="1"/>
+    <w:lsdException w:name="Table Contemporary" w:semiHidden="1" w:unhideWhenUsed="1"/>
+    <w:lsdException w:name="Table Elegant" w:semiHidden="1" w:unhideWhenUsed="1"/>
+    <w:lsdException w:name="Table Professional" w:semiHidden="1" w:unhideWhenUsed="1"/>
+    <w:lsdException w:name="Table Subtle 1" w:semiHidden="1" w:unhideWhenUsed="1"/>
+    <w:lsdException w:name="Table Subtle 2" w:semiHidden="1" w:unhideWhenUsed="1"/>
+    <w:lsdException w:name="Table Web 1" w:semiHidden="1" w:unhideWhenUsed="1"/>
+    <w:lsdException w:name="Table Web 2" w:semiHidden="1" w:unhideWhenUsed="1"/>
+    <w:lsdException w:name="Table Web 3" w:semiHidden="1" w:unhideWhenUsed="1"/>
+    <w:lsdException w:name="Balloon Text" w:semiHidden="1" w:unhideWhenUsed="1"/>
+    <w:lsdException w:name="Table Grid" w:uiPriority="39"/>
+    <w:lsdException w:name="Table Theme" w:semiHidden="1" w:unhideWhenUsed="1"/>
+    <w:lsdException w:name="Placeholder Text" w:semiHidden="1"/>
+    <w:lsdException w:name="No Spacing" w:uiPriority="1" w:qFormat="1"/>
+    <w:lsdException w:name="Light Shading" w:uiPriority="60"/>
+    <w:lsdException w:name="Light List" w:uiPriority="61"/>
+    <w:lsdException w:name="Light Grid" w:uiPriority="62"/>
+    <w:lsdException w:name="Medium Shading 1" w:uiPriority="63"/>
+    <w:lsdException w:name="Medium Shading 2" w:uiPriority="64"/>
+    <w:lsdException w:name="Medium List 1" w:uiPriority="65"/>
+    <w:lsdException w:name="Medium List 2" w:uiPriority="66"/>
+    <w:lsdException w:name="Medium Grid 1" w:uiPriority="67"/>
+    <w:lsdException w:name="Medium Grid 2" w:uiPriority="68"/>
+    <w:lsdException w:name="Medium Grid 3" w:uiPriority="69"/>
+    <w:lsdException w:name="Dark List" w:uiPriority="70"/>
+    <w:lsdException w:name="Colorful Shading" w:uiPriority="71"/>
+    <w:lsdException w:name="Colorful List" w:uiPriority="72"/>
+    <w:lsdException w:name="Colorful Grid" w:uiPriority="73"/>
+    <w:lsdException w:name="Light Shading Accent 1" w:uiPriority="60"/>
+    <w:lsdException w:name="Light List Accent 1" w:uiPriority="61"/>
+    <w:lsdException w:name="Light Grid Accent 1" w:uiPriority="62"/>
+    <w:lsdException w:name="Medium Shading 1 Accent 1" w:uiPriority="63"/>
+    <w:lsdException w:name="Medium Shading 2 Accent 1" w:uiPriority="64"/>
+    <w:lsdException w:name="Medium List 1 Accent 1" w:uiPriority="65"/>
+    <w:lsdException w:name="Revision" w:semiHidden="1"/>
+    <w:lsdException w:name="List Paragraph" w:uiPriority="34" w:qFormat="1"/>
+    <w:lsdException w:name="Quote" w:uiPriority="29" w:qFormat="1"/>
+    <w:lsdException w:name="Intense Quote" w:uiPriority="30" w:qFormat="1"/>
+    <w:lsdException w:name="Medium List 2 Accent 1" w:uiPriority="66"/>
+    <w:lsdException w:name="Medium Grid 1 Accent 1" w:uiPriority="67"/>
+    <w:lsdException w:name="Medium Grid 2 Accent 1" w:uiPriority="68"/>
+    <w:lsdException w:name="Medium Grid 3 Accent 1" w:uiPriority="69"/>
+    <w:lsdException w:name="Dark List Accent 1" w:uiPriority="70"/>
+    <w:lsdException w:name="Colorful Shading Accent 1" w:uiPriority="71"/>
+    <w:lsdException w:name="Colorful List Accent 1" w:uiPriority="72"/>
+    <w:lsdException w:name="Colorful Grid Accent 1" w:uiPriority="73"/>
+    <w:lsdException w:name="Light Shading Accent 2" w:uiPriority="60"/>
+    <w:lsdException w:name="Light List Accent 2" w:uiPriority="61"/>
+    <w:lsdException w:name="Light Grid Accent 2" w:uiPriority="62"/>
+    <w:lsdException w:name="Medium Shading 1 Accent 2" w:uiPriority="63"/>
+    <w:lsdException w:name="Medium Shading 2 Accent 2" w:uiPriority="64"/>
+    <w:lsdException w:name="Medium List 1 Accent 2" w:uiPriority="65"/>
+    <w:lsdException w:name="Medium List 2 Accent 2" w:uiPriority="66"/>
+    <w:lsdException w:name="Medium Grid 1 Accent 2" w:uiPriority="67"/>
+    <w:lsdException w:name="Medium Grid 2 Accent 2" w:uiPriority="68"/>
+    <w:lsdException w:name="Medium Grid 3 Accent 2" w:uiPriority="69"/>
+    <w:lsdException w:name="Dark List Accent 2" w:uiPriority="70"/>
+    <w:lsdException w:name="Colorful Shading Accent 2" w:uiPriority="71"/>
+    <w:lsdException w:name="Colorful List Accent 2" w:uiPriority="72"/>
+    <w:lsdException w:name="Colorful Grid Accent 2" w:uiPriority="73"/>
+    <w:lsdException w:name="Light Shading Accent 3" w:uiPriority="60"/>
+    <w:lsdException w:name="Light List Accent 3" w:uiPriority="61"/>
+    <w:lsdException w:name="Light Grid Accent 3" w:uiPriority="62"/>
+    <w:lsdException w:name="Medium Shading 1 Accent 3" w:uiPriority="63"/>
+    <w:lsdException w:name="Medium Shading 2 Accent 3" w:uiPriority="64"/>
+    <w:lsdException w:name="Medium List 1 Accent 3" w:uiPriority="65"/>
+    <w:lsdException w:name="Medium List 2 Accent 3" w:uiPriority="66"/>
+    <w:lsdException w:name="Medium Grid 1 Accent 3" w:uiPriority="67"/>
+    <w:lsdException w:name="Medium Grid 2 Accent 3" w:uiPriority="68"/>
+    <w:lsdException w:name="Medium Grid 3 Accent 3" w:uiPriority="69"/>
+    <w:lsdException w:name="Dark List Accent 3" w:uiPriority="70"/>
+    <w:lsdException w:name="Colorful Shading Accent 3" w:uiPriority="71"/>
+    <w:lsdException w:name="Colorful List Accent 3" w:uiPriority="72"/>
+    <w:lsdException w:name="Colorful Grid Accent 3" w:uiPriority="73"/>
+    <w:lsdException w:name="Light Shading Accent 4" w:uiPriority="60"/>
+    <w:lsdException w:name="Light List Accent 4" w:uiPriority="61"/>
+    <w:lsdException w:name="Light Grid Accent 4" w:uiPriority="62"/>
+    <w:lsdException w:name="Medium Shading 1 Accent 4" w:uiPriority="63"/>
+    <w:lsdException w:name="Medium Shading 2 Accent 4" w:uiPriority="64"/>
+    <w:lsdException w:name="Medium List 1 Accent 4" w:uiPriority="65"/>
+    <w:lsdException w:name="Medium List 2 Accent 4" w:uiPriority="66"/>
+    <w:lsdException w:name="Medium Grid 1 Accent 4" w:uiPriority="67"/>
+    <w:lsdException w:name="Medium Grid 2 Accent 4" w:uiPriority="68"/>
+    <w:lsdException w:name="Medium Grid 3 Accent 4" w:uiPriority="69"/>
+    <w:lsdException w:name="Dark List Accent 4" w:uiPriority="70"/>
+    <w:lsdException w:name="Colorful Shading Accent 4" w:uiPriority="71"/>
+    <w:lsdException w:name="Colorful List Accent 4" w:uiPriority="72"/>
+    <w:lsdException w:name="Colorful Grid Accent 4" w:uiPriority="73"/>
+    <w:lsdException w:name="Light Shading Accent 5" w:uiPriority="60"/>
+    <w:lsdException w:name="Light List Accent 5" w:uiPriority="61"/>
+    <w:lsdException w:name="Light Grid Accent 5" w:uiPriority="62"/>
+    <w:lsdException w:name="Medium Shading 1 Accent 5" w:uiPriority="63"/>
+    <w:lsdException w:name="Medium Shading 2 Accent 5" w:uiPriority="64"/>
+    <w:lsdException w:name="Medium List 1 Accent 5" w:uiPriority="65"/>
+    <w:lsdException w:name="Medium List 2 Accent 5" w:uiPriority="66"/>
+    <w:lsdException w:name="Medium Grid 1 Accent 5" w:uiPriority="67"/>
+    <w:lsdException w:name="Medium Grid 2 Accent 5" w:uiPriority="68"/>
+    <w:lsdException w:name="Medium Grid 3 Accent 5" w:uiPriority="69"/>
+    <w:lsdException w:name="Dark List Accent 5" w:uiPriority="70"/>
+    <w:lsdException w:name="Colorful Shading Accent 5" w:uiPriority="71"/>
+    <w:lsdException w:name="Colorful List Accent 5" w:uiPriority="72"/>
+    <w:lsdException w:name="Colorful Grid Accent 5" w:uiPriority="73"/>
+    <w:lsdException w:name="Light Shading Accent 6" w:uiPriority="60"/>
+    <w:lsdException w:name="Light List Accent 6" w:uiPriority="61"/>
+    <w:lsdException w:name="Light Grid Accent 6" w:uiPriority="62"/>
+    <w:lsdException w:name="Medium Shading 1 Accent 6" w:uiPriority="63"/>
+    <w:lsdException w:name="Medium Shading 2 Accent 6" w:uiPriority="64"/>
+    <w:lsdException w:name="Medium List 1 Accent 6" w:uiPriority="65"/>
+    <w:lsdException w:name="Medium List 2 Accent 6" w:uiPriority="66"/>
+    <w:lsdException w:name="Medium Grid 1 Accent 6" w:uiPriority="67"/>
+    <w:lsdException w:name="Medium Grid 2 Accent 6" w:uiPriority="68"/>
+    <w:lsdException w:name="Medium Grid 3 Accent 6" w:uiPriority="69"/>
+    <w:lsdException w:name="Dark List Accent 6" w:uiPriority="70"/>
+    <w:lsdException w:name="Colorful Shading Accent 6" w:uiPriority="71"/>
+    <w:lsdException w:name="Colorful List Accent 6" w:uiPriority="72"/>
+    <w:lsdException w:name="Colorful Grid Accent 6" w:uiPriority="73"/>
+    <w:lsdException w:name="Subtle Emphasis" w:uiPriority="19" w:qFormat="1"/>
+    <w:lsdException w:name="Intense Emphasis" w:uiPriority="21" w:qFormat="1"/>
+    <w:lsdException w:name="Subtle Reference" w:uiPriority="31" w:qFormat="1"/>
+    <w:lsdException w:name="Intense Reference" w:uiPriority="32" w:qFormat="1"/>
+    <w:lsdException w:name="Book Title" w:uiPriority="33" w:qFormat="1"/>
+    <w:lsdException w:name="Bibliography" w:semiHidden="1" w:uiPriority="37" w:unhideWhenUsed="1"/>
+    <w:lsdException w:name="TOC Heading" w:semiHidden="1" w:uiPriority="39" w:unhideWhenUsed="1" w:qFormat="1"/>
+    <w:lsdException w:name="Plain Table 1" w:uiPriority="41"/>
+    <w:lsdException w:name="Plain Table 2" w:uiPriority="42"/>
+    <w:lsdException w:name="Plain Table 3" w:uiPriority="43"/>
+    <w:lsdException w:name="Plain Table 4" w:uiPriority="44"/>
+    <w:lsdException w:name="Plain Table 5" w:uiPriority="45"/>
+    <w:lsdException w:name="Grid Table Light" w:uiPriority="40"/>
+    <w:lsdException w:name="Grid Table 1 Light" w:uiPriority="46"/>
+    <w:lsdException w:name="Grid Table 2" w:uiPriority="47"/>
+    <w:lsdException w:name="Grid Table 3" w:uiPriority="48"/>
+    <w:lsdException w:name="Grid Table 4" w:uiPriority="49"/>
+    <w:lsdException w:name="Grid Table 5 Dark" w:uiPriority="50"/>
+    <w:lsdException w:name="Grid Table 6 Colorful" w:uiPriority="51"/>
+    <w:lsdException w:name="Grid Table 7 Colorful" w:uiPriority="52"/>
+    <w:lsdException w:name="Grid Table 1 Light Accent 1" w:uiPriority="46"/>
+    <w:lsdException w:name="Grid Table 2 Accent 1" w:uiPriority="47"/>
+    <w:lsdException w:name="Grid Table 3 Accent 1" w:uiPriority="48"/>
+    <w:lsdException w:name="Grid Table 4 Accent 1" w:uiPriority="49"/>
+    <w:lsdException w:name="Grid Table 5 Dark Accent 1" w:uiPriority="50"/>
+    <w:lsdException w:name="Grid Table 6 Colorful Accent 1" w:uiPriority="51"/>
+    <w:lsdException w:name="Grid Table 7 Colorful Accent 1" w:uiPriority="52"/>
+    <w:lsdException w:name="Grid Table 1 Light Accent 2" w:uiPriority="46"/>
+    <w:lsdException w:name="Grid Table 2 Accent 2" w:uiPriority="47"/>
+    <w:lsdException w:name="Grid Table 3 Accent 2" w:uiPriority="48"/>
+    <w:lsdException w:name="Grid Table 4 Accent 2" w:uiPriority="49"/>
+    <w:lsdException w:name="Grid Table 5 Dark Accent 2" w:uiPriority="50"/>
+    <w:lsdException w:name="Grid Table 6 Colorful Accent 2" w:uiPriority="51"/>
+    <w:lsdException w:name="Grid Table 7 Colorful Accent 2" w:uiPriority="52"/>
+    <w:lsdException w:name="Grid Table 1 Light Accent 3" w:uiPriority="46"/>
+    <w:lsdException w:name="Grid Table 2 Accent 3" w:uiPriority="47"/>
+    <w:lsdException w:name="Grid Table 3 Accent 3" w:uiPriority="48"/>
+    <w:lsdException w:name="Grid Table 4 Accent 3" w:uiPriority="49"/>
+    <w:lsdException w:name="Grid Table 5 Dark Accent 3" w:uiPriority="50"/>
+    <w:lsdException w:name="Grid Table 6 Colorful Accent 3" w:uiPriority="51"/>
+    <w:lsdException w:name="Grid Table 7 Colorful Accent 3" w:uiPriority="52"/>
+    <w:lsdException w:name="Grid Table 1 Light Accent 4" w:uiPriority="46"/>
+    <w:lsdException w:name="Grid Table 2 Accent 4" w:uiPriority="47"/>
+    <w:lsdException w:name="Grid Table 3 Accent 4" w:uiPriority="48"/>
+    <w:lsdException w:name="Grid Table 4 Accent 4" w:uiPriority="49"/>
+    <w:lsdException w:name="Grid Table 5 Dark Accent 4" w:uiPriority="50"/>
+    <w:lsdException w:name="Grid Table 6 Colorful Accent 4" w:uiPriority="51"/>
+    <w:lsdException w:name="Grid Table 7 Colorful Accent 4" w:uiPriority="52"/>
+    <w:lsdException w:name="Grid Table 1 Light Accent 5" w:uiPriority="46"/>
+    <w:lsdException w:name="Grid Table 2 Accent 5" w:uiPriority="47"/>
+    <w:lsdException w:name="Grid Table 3 Accent 5" w:uiPriority="48"/>
+    <w:lsdException w:name="Grid Table 4 Accent 5" w:uiPriority="49"/>
+    <w:lsdException w:name="Grid Table 5 Dark Accent 5" w:uiPriority="50"/>
+    <w:lsdException w:name="Grid Table 6 Colorful Accent 5" w:uiPriority="51"/>
+    <w:lsdException w:name="Grid Table 7 Colorful Accent 5" w:uiPriority="52"/>
+    <w:lsdException w:name="Grid Table 1 Light Accent 6" w:uiPriority="46"/>
+    <w:lsdException w:name="Grid Table 2 Accent 6" w:uiPriority="47"/>
+    <w:lsdException w:name="Grid Table 3 Accent 6" w:uiPriority="48"/>
+    <w:lsdException w:name="Grid Table 4 Accent 6" w:uiPriority="49"/>
+    <w:lsdException w:name="Grid Table 5 Dark Accent 6" w:uiPriority="50"/>
+    <w:lsdException w:name="Grid Table 6 Colorful Accent 6" w:uiPriority="51"/>
+    <w:lsdException w:name="Grid Table 7 Colorful Accent 6" w:uiPriority="52"/>
+    <w:lsdException w:name="List Table 1 Light" w:uiPriority="46"/>
+    <w:lsdException w:name="List Table 2" w:uiPriority="47"/>
+    <w:lsdException w:name="List Table 3" w:uiPriority="48"/>
+    <w:lsdException w:name="List Table 4" w:uiPriority="49"/>
+    <w:lsdException w:name="List Table 5 Dark" w:uiPriority="50"/>
+    <w:lsdException w:name="List Table 6 Colorful" w:uiPriority="51"/>
+    <w:lsdException w:name="List Table 7 Colorful" w:uiPriority="52"/>
+    <w:lsdException w:name="List Table 1 Light Accent 1" w:uiPriority="46"/>
+    <w:lsdException w:name="List Table 2 Accent 1" w:uiPriority="47"/>
+    <w:lsdException w:name="List Table 3 Accent 1" w:uiPriority="48"/>
+    <w:lsdException w:name="List Table 4 Accent 1" w:uiPriority="49"/>
+    <w:lsdException w:name="List Table 5 Dark Accent 1" w:uiPriority="50"/>
+    <w:lsdException w:name="List Table 6 Colorful Accent 1" w:uiPriority="51"/>
+    <w:lsdException w:name="List Table 7 Colorful Accent 1" w:uiPriority="52"/>
+    <w:lsdException w:name="List Table 1 Light Accent 2" w:uiPriority="46"/>
+    <w:lsdException w:name="List Table 2 Accent 2" w:uiPriority="47"/>
+    <w:lsdException w:name="List Table 3 Accent 2" w:uiPriority="48"/>
+    <w:lsdException w:name="List Table 4 Accent 2" w:uiPriority="49"/>
+    <w:lsdException w:name="List Table 5 Dark Accent 2" w:uiPriority="50"/>
+    <w:lsdException w:name="List Table 6 Colorful Accent 2" w:uiPriority="51"/>
+    <w:lsdException w:name="List Table 7 Colorful Accent 2" w:uiPriority="52"/>
+    <w:lsdException w:name="List Table 1 Light Accent 3" w:uiPriority="46"/>
+    <w:lsdException w:name="List Table 2 Accent 3" w:uiPriority="47"/>
+    <w:lsdException w:name="List Table 3 Accent 3" w:uiPriority="48"/>
+    <w:lsdException w:name="List Table 4 Accent 3" w:uiPriority="49"/>
+    <w:lsdException w:name="List Table 5 Dark Accent 3" w:uiPriority="50"/>
+    <w:lsdException w:name="List Table 6 Colorful Accent 3" w:uiPriority="51"/>
+    <w:lsdException w:name="List Table 7 Colorful Accent 3" w:uiPriority="52"/>
+    <w:lsdException w:name="List Table 1 Light Accent 4" w:uiPriority="46"/>
+    <w:lsdException w:name="List Table 2 Accent 4" w:uiPriority="47"/>
+    <w:lsdException w:name="List Table 3 Accent 4" w:uiPriority="48"/>
+    <w:lsdException w:name="List Table 4 Accent 4" w:uiPriority="49"/>
+    <w:lsdException w:name="List Table 5 Dark Accent 4" w:uiPriority="50"/>
+    <w:lsdException w:name="List Table 6 Colorful Accent 4" w:uiPriority="51"/>
+    <w:lsdException w:name="List Table 7 Colorful Accent 4" w:uiPriority="52"/>
+    <w:lsdException w:name="List Table 1 Light Accent 5" w:uiPriority="46"/>
+    <w:lsdException w:name="List Table 2 Accent 5" w:uiPriority="47"/>
+    <w:lsdException w:name="List Table 3 Accent 5" w:uiPriority="48"/>
+    <w:lsdException w:name="List Table 4 Accent 5" w:uiPriority="49"/>
+    <w:lsdException w:name="List Table 5 Dark Accent 5" w:uiPriority="50"/>
+    <w:lsdException w:name="List Table 6 Colorful Accent 5" w:uiPriority="51"/>
+    <w:lsdException w:name="List Table 7 Colorful Accent 5" w:uiPriority="52"/>
+    <w:lsdException w:name="List Table 1 Light Accent 6" w:uiPriority="46"/>
+    <w:lsdException w:name="List Table 2 Accent 6" w:uiPriority="47"/>
+    <w:lsdException w:name="List Table 3 Accent 6" w:uiPriority="48"/>
+    <w:lsdException w:name="List Table 4 Accent 6" w:uiPriority="49"/>
+    <w:lsdException w:name="List Table 5 Dark Accent 6" w:uiPriority="50"/>
+    <w:lsdException w:name="List Table 6 Colorful Accent 6" w:uiPriority="51"/>
+    <w:lsdException w:name="List Table 7 Colorful Accent 6" w:uiPriority="52"/>
+    <w:lsdException w:name="Mention" w:semiHidden="1" w:unhideWhenUsed="1"/>
+    <w:lsdException w:name="Smart Hyperlink" w:semiHidden="1" w:unhideWhenUsed="1"/>
+    <w:lsdException w:name="Hashtag" w:semiHidden="1" w:unhideWhenUsed="1"/>
+    <w:lsdException w:name="Unresolved Mention" w:semiHidden="1" w:unhideWhenUsed="1"/>
+    <w:lsdException w:name="Smart Link" w:semiHidden="1" w:unhideWhenUsed="1"/>
+  </w:latentStyles>
+  <w:style w:type="paragraph" w:default="1" w:styleId="Normal">
+    <w:name w:val="Normal"/>
+    <w:qFormat/>
+  </w:style>
+  <w:style w:type="character" w:default="1" w:styleId="DefaultParagraphFont">
+    <w:name w:val="Default Paragraph Font"/>
+    <w:uiPriority w:val="1"/>
+    <w:semiHidden/>
+    <w:unhideWhenUsed/>
+  </w:style>
+  <w:style w:type="table" w:default="1" w:styleId="TableNormal">
+    <w:name w:val="Normal Table"/>
+    <w:uiPriority w:val="99"/>
+    <w:semiHidden/>
+    <w:unhideWhenUsed/>
+    <w:tblPr>
+      <w:tblInd w:w="0" w:type="dxa"/>
+      <w:tblCellMar>
+        <w:top w:w="0" w:type="dxa"/>
+        <w:left w:w="108" w:type="dxa"/>
+        <w:bottom w:w="0" w:type="dxa"/>
+        <w:right w:w="108" w:type="dxa"/>
+      </w:tblCellMar>
+    </w:tblPr>
+  </w:style>
+  <w:style w:type="numbering" w:default="1" w:styleId="NoList">
+    <w:name w:val="No List"/>
+    <w:uiPriority w:val="99"/>
+    <w:semiHidden/>
+    <w:unhideWhenUsed/>
+  </w:style>
+  <w:style w:type="paragraph" w:customStyle="1" w:styleId="3D4DAE4852F54921A624EC0A683EDACC">
+    <w:name w:val="3D4DAE4852F54921A624EC0A683EDACC"/>
+    <w:rsid w:val="008C15A9"/>
+  </w:style>
+  <w:style w:type="paragraph" w:customStyle="1" w:styleId="57A2DB66D8C34EEEA7463969E0EB018E">
+    <w:name w:val="57A2DB66D8C34EEEA7463969E0EB018E"/>
+    <w:rsid w:val="008C15A9"/>
+  </w:style>
+</w:styles>
+</file>
+
+<file path=word/glossary/webSettings.xml><?xml version="1.0" encoding="utf-8"?>
+<w:webSettings xmlns:mc="http://schemas.openxmlformats.org/markup-compatibility/2006" xmlns:r="http://schemas.openxmlformats.org/officeDocument/2006/relationships" xmlns:w="http://schemas.openxmlformats.org/wordprocessingml/2006/main" xmlns:w14="http://schemas.microsoft.com/office/word/2010/wordml" xmlns:w15="http://schemas.microsoft.com/office/word/2012/wordml" xmlns:w16cex="http://schemas.microsoft.com/office/word/2018/wordml/cex" xmlns:w16cid="http://schemas.microsoft.com/office/word/2016/wordml/cid" xmlns:w16="http://schemas.microsoft.com/office/word/2018/wordml" xmlns:w16du="http://schemas.microsoft.com/office/word/2023/wordml/word16du" xmlns:w16sdtdh="http://schemas.microsoft.com/office/word/2020/wordml/sdtdatahash" xmlns:w16sdtfl="http://schemas.microsoft.com/office/word/2024/wordml/sdtformatlock" xmlns:w16se="http://schemas.microsoft.com/office/word/2015/wordml/symex" mc:Ignorable="w14 w15 w16se w16cid w16 w16cex w16sdtdh w16sdtfl w16du">
+  <w:optimizeForBrowser/>
+  <w:allowPNG/>
+</w:webSettings>
 </file>
 
 <file path=word/theme/theme1.xml><?xml version="1.0" encoding="utf-8"?>

</xml_diff>